<commit_message>
Verdere changes aan documentatie toegevoegd
</commit_message>
<xml_diff>
--- a/nosql/student2/Jules Debbaut ISB204B - Project DB2 Neo4J documentatie.docx
+++ b/nosql/student2/Jules Debbaut ISB204B - Project DB2 Neo4J documentatie.docx
@@ -506,7 +506,59 @@
         <w:rPr>
           <w:lang w:val="nl-NL"/>
         </w:rPr>
-        <w:t>We zullen ook de verschillende stations en gebruikers nodig hebben. Deze halen we op een vrij eenvoudige manier op:</w:t>
+        <w:t xml:space="preserve">We zullen ook de verschillende </w:t>
+      </w:r>
+      <w:proofErr w:type="gramStart"/>
+      <w:r>
+        <w:rPr>
+          <w:lang w:val="nl-NL"/>
+        </w:rPr>
+        <w:t>stations</w:t>
+      </w:r>
+      <w:r>
+        <w:rPr>
+          <w:lang w:val="nl-NL"/>
+        </w:rPr>
+        <w:t xml:space="preserve">, </w:t>
+      </w:r>
+      <w:r>
+        <w:rPr>
+          <w:lang w:val="nl-NL"/>
+        </w:rPr>
+        <w:t xml:space="preserve"> gebruikers</w:t>
+      </w:r>
+      <w:proofErr w:type="gramEnd"/>
+      <w:r>
+        <w:rPr>
+          <w:lang w:val="nl-NL"/>
+        </w:rPr>
+        <w:t xml:space="preserve"> </w:t>
+      </w:r>
+      <w:r>
+        <w:rPr>
+          <w:lang w:val="nl-NL"/>
+        </w:rPr>
+        <w:t xml:space="preserve">en </w:t>
+      </w:r>
+      <w:proofErr w:type="spellStart"/>
+      <w:r>
+        <w:rPr>
+          <w:lang w:val="nl-NL"/>
+        </w:rPr>
+        <w:t>vehicles</w:t>
+      </w:r>
+      <w:proofErr w:type="spellEnd"/>
+      <w:r>
+        <w:rPr>
+          <w:lang w:val="nl-NL"/>
+        </w:rPr>
+        <w:t xml:space="preserve"> </w:t>
+      </w:r>
+      <w:r>
+        <w:rPr>
+          <w:lang w:val="nl-NL"/>
+        </w:rPr>
+        <w:t>nodig hebben. Deze halen we op een vrij eenvoudige manier op:</w:t>
       </w:r>
     </w:p>
     <w:p>
@@ -574,6 +626,7 @@
         </w:rPr>
         <w:t xml:space="preserve">FROM </w:t>
       </w:r>
+      <w:proofErr w:type="gramStart"/>
       <w:r>
         <w:rPr>
           <w:rFonts w:ascii="Courier New" w:eastAsia="Times New Roman" w:hAnsi="Courier New" w:cs="Courier New"/>
@@ -583,152 +636,7 @@
         </w:rPr>
         <w:t>stations;</w:t>
       </w:r>
-      <w:r>
-        <w:rPr>
-          <w:rFonts w:ascii="Courier New" w:eastAsia="Times New Roman" w:hAnsi="Courier New" w:cs="Courier New"/>
-          <w:color w:val="BCBEC4"/>
-          <w:sz w:val="17"/>
-          <w:szCs w:val="17"/>
-        </w:rPr>
-        <w:br/>
-      </w:r>
-      <w:r>
-        <w:rPr>
-          <w:rFonts w:ascii="Courier New" w:eastAsia="Times New Roman" w:hAnsi="Courier New" w:cs="Courier New"/>
-          <w:color w:val="BCBEC4"/>
-          <w:sz w:val="17"/>
-          <w:szCs w:val="17"/>
-        </w:rPr>
-        <w:br/>
-      </w:r>
-      <w:r>
-        <w:rPr>
-          <w:rFonts w:ascii="Courier New" w:eastAsia="Times New Roman" w:hAnsi="Courier New" w:cs="Courier New"/>
-          <w:color w:val="CF8E6D"/>
-          <w:sz w:val="17"/>
-          <w:szCs w:val="17"/>
-        </w:rPr>
-        <w:t xml:space="preserve">SELECT </w:t>
-      </w:r>
-      <w:r>
-        <w:rPr>
-          <w:rFonts w:ascii="Courier New" w:eastAsia="Times New Roman" w:hAnsi="Courier New" w:cs="Courier New"/>
-          <w:color w:val="FFC66D"/>
-          <w:sz w:val="17"/>
-          <w:szCs w:val="17"/>
-        </w:rPr>
-        <w:t>*</w:t>
-      </w:r>
-      <w:r>
-        <w:rPr>
-          <w:rFonts w:ascii="Courier New" w:eastAsia="Times New Roman" w:hAnsi="Courier New" w:cs="Courier New"/>
-          <w:color w:val="FFC66D"/>
-          <w:sz w:val="17"/>
-          <w:szCs w:val="17"/>
-        </w:rPr>
-        <w:br/>
-      </w:r>
-      <w:r>
-        <w:rPr>
-          <w:rFonts w:ascii="Courier New" w:eastAsia="Times New Roman" w:hAnsi="Courier New" w:cs="Courier New"/>
-          <w:color w:val="CF8E6D"/>
-          <w:sz w:val="17"/>
-          <w:szCs w:val="17"/>
-        </w:rPr>
-        <w:t xml:space="preserve">FROM </w:t>
-      </w:r>
-      <w:proofErr w:type="spellStart"/>
-      <w:r>
-        <w:rPr>
-          <w:rFonts w:ascii="Courier New" w:eastAsia="Times New Roman" w:hAnsi="Courier New" w:cs="Courier New"/>
-          <w:color w:val="BCBEC4"/>
-          <w:sz w:val="17"/>
-          <w:szCs w:val="17"/>
-        </w:rPr>
-        <w:t>velo_</w:t>
-      </w:r>
-      <w:proofErr w:type="gramStart"/>
-      <w:r>
-        <w:rPr>
-          <w:rFonts w:ascii="Courier New" w:eastAsia="Times New Roman" w:hAnsi="Courier New" w:cs="Courier New"/>
-          <w:color w:val="BCBEC4"/>
-          <w:sz w:val="17"/>
-          <w:szCs w:val="17"/>
-        </w:rPr>
-        <w:t>users</w:t>
-      </w:r>
-      <w:proofErr w:type="spellEnd"/>
-      <w:r>
-        <w:rPr>
-          <w:rFonts w:ascii="Courier New" w:eastAsia="Times New Roman" w:hAnsi="Courier New" w:cs="Courier New"/>
-          <w:color w:val="BCBEC4"/>
-          <w:sz w:val="17"/>
-          <w:szCs w:val="17"/>
-        </w:rPr>
-        <w:t>;</w:t>
-      </w:r>
       <w:proofErr w:type="gramEnd"/>
-    </w:p>
-    <w:p>
-      <w:pPr>
-        <w:rPr>
-          <w:lang w:val="nl-NL"/>
-        </w:rPr>
-      </w:pPr>
-      <w:r>
-        <w:rPr>
-          <w:lang w:val="nl-NL"/>
-        </w:rPr>
-        <w:t>(</w:t>
-      </w:r>
-      <w:proofErr w:type="gramStart"/>
-      <w:r>
-        <w:rPr>
-          <w:lang w:val="nl-NL"/>
-        </w:rPr>
-        <w:t>mijn</w:t>
-      </w:r>
-      <w:proofErr w:type="gramEnd"/>
-      <w:r>
-        <w:rPr>
-          <w:lang w:val="nl-NL"/>
-        </w:rPr>
-        <w:t xml:space="preserve"> enige vraag hier is nu of het nodig is dat het aantal users dat binnengehaald wordt gelimiteerd moet worden? Aangezien hier 60 000 entries inzitten…)</w:t>
-      </w:r>
-    </w:p>
-    <w:p>
-      <w:pPr>
-        <w:rPr>
-          <w:lang w:val="nl-NL"/>
-        </w:rPr>
-      </w:pPr>
-    </w:p>
-    <w:p>
-      <w:pPr>
-        <w:rPr>
-          <w:lang w:val="nl-NL"/>
-        </w:rPr>
-      </w:pPr>
-      <w:r>
-        <w:rPr>
-          <w:lang w:val="nl-NL"/>
-        </w:rPr>
-        <w:t xml:space="preserve">Het zal ook nodig zijn om de verschillende </w:t>
-      </w:r>
-      <w:proofErr w:type="spellStart"/>
-      <w:r>
-        <w:rPr>
-          <w:lang w:val="nl-NL"/>
-        </w:rPr>
-        <w:t>locks</w:t>
-      </w:r>
-      <w:proofErr w:type="spellEnd"/>
-      <w:r>
-        <w:rPr>
-          <w:lang w:val="nl-NL"/>
-        </w:rPr>
-        <w:t xml:space="preserve"> op te halen, deze tabel is nodig om te kunnen antwoorden op vraag 3. </w:t>
-      </w:r>
     </w:p>
     <w:p>
       <w:pPr>
@@ -759,6 +667,113 @@
           <w:szCs w:val="17"/>
         </w:rPr>
       </w:pPr>
+    </w:p>
+    <w:p>
+      <w:pPr>
+        <w:shd w:val="clear" w:color="auto" w:fill="1E1F22"/>
+        <w:tabs>
+          <w:tab w:val="left" w:pos="916"/>
+          <w:tab w:val="left" w:pos="1832"/>
+          <w:tab w:val="left" w:pos="2748"/>
+          <w:tab w:val="left" w:pos="3664"/>
+          <w:tab w:val="left" w:pos="4580"/>
+          <w:tab w:val="left" w:pos="5496"/>
+          <w:tab w:val="left" w:pos="6412"/>
+          <w:tab w:val="left" w:pos="7328"/>
+          <w:tab w:val="left" w:pos="8244"/>
+          <w:tab w:val="left" w:pos="9160"/>
+          <w:tab w:val="left" w:pos="10076"/>
+          <w:tab w:val="left" w:pos="10992"/>
+          <w:tab w:val="left" w:pos="11908"/>
+          <w:tab w:val="left" w:pos="12824"/>
+          <w:tab w:val="left" w:pos="13740"/>
+          <w:tab w:val="left" w:pos="14656"/>
+        </w:tabs>
+        <w:spacing w:before="0" w:after="0" w:line="240" w:lineRule="auto"/>
+        <w:rPr>
+          <w:rFonts w:ascii="Courier New" w:eastAsia="Times New Roman" w:hAnsi="Courier New" w:cs="Courier New"/>
+          <w:color w:val="BCBEC4"/>
+          <w:sz w:val="17"/>
+          <w:szCs w:val="17"/>
+        </w:rPr>
+      </w:pPr>
+      <w:r>
+        <w:rPr>
+          <w:rFonts w:ascii="Courier New" w:eastAsia="Times New Roman" w:hAnsi="Courier New" w:cs="Courier New"/>
+          <w:color w:val="BCBEC4"/>
+          <w:sz w:val="17"/>
+          <w:szCs w:val="17"/>
+        </w:rPr>
+        <w:t>SELECT *</w:t>
+      </w:r>
+    </w:p>
+    <w:p>
+      <w:pPr>
+        <w:shd w:val="clear" w:color="auto" w:fill="1E1F22"/>
+        <w:tabs>
+          <w:tab w:val="left" w:pos="916"/>
+          <w:tab w:val="left" w:pos="1832"/>
+          <w:tab w:val="left" w:pos="2748"/>
+          <w:tab w:val="left" w:pos="3664"/>
+          <w:tab w:val="left" w:pos="4580"/>
+          <w:tab w:val="left" w:pos="5496"/>
+          <w:tab w:val="left" w:pos="6412"/>
+          <w:tab w:val="left" w:pos="7328"/>
+          <w:tab w:val="left" w:pos="8244"/>
+          <w:tab w:val="left" w:pos="9160"/>
+          <w:tab w:val="left" w:pos="10076"/>
+          <w:tab w:val="left" w:pos="10992"/>
+          <w:tab w:val="left" w:pos="11908"/>
+          <w:tab w:val="left" w:pos="12824"/>
+          <w:tab w:val="left" w:pos="13740"/>
+          <w:tab w:val="left" w:pos="14656"/>
+        </w:tabs>
+        <w:spacing w:before="0" w:after="0" w:line="240" w:lineRule="auto"/>
+        <w:rPr>
+          <w:rFonts w:ascii="Courier New" w:eastAsia="Times New Roman" w:hAnsi="Courier New" w:cs="Courier New"/>
+          <w:color w:val="BCBEC4"/>
+          <w:sz w:val="17"/>
+          <w:szCs w:val="17"/>
+        </w:rPr>
+      </w:pPr>
+      <w:r>
+        <w:rPr>
+          <w:rFonts w:ascii="Courier New" w:eastAsia="Times New Roman" w:hAnsi="Courier New" w:cs="Courier New"/>
+          <w:color w:val="BCBEC4"/>
+          <w:sz w:val="17"/>
+          <w:szCs w:val="17"/>
+        </w:rPr>
+        <w:t xml:space="preserve">FROM </w:t>
+      </w:r>
+      <w:proofErr w:type="gramStart"/>
+      <w:r>
+        <w:rPr>
+          <w:rFonts w:ascii="Courier New" w:eastAsia="Times New Roman" w:hAnsi="Courier New" w:cs="Courier New"/>
+          <w:color w:val="BCBEC4"/>
+          <w:sz w:val="17"/>
+          <w:szCs w:val="17"/>
+        </w:rPr>
+        <w:t>vehicles;</w:t>
+      </w:r>
+      <w:proofErr w:type="gramEnd"/>
+      <w:r>
+        <w:rPr>
+          <w:rFonts w:ascii="Courier New" w:eastAsia="Times New Roman" w:hAnsi="Courier New" w:cs="Courier New"/>
+          <w:color w:val="BCBEC4"/>
+          <w:sz w:val="17"/>
+          <w:szCs w:val="17"/>
+        </w:rPr>
+        <w:br/>
+      </w:r>
+      <w:r>
+        <w:rPr>
+          <w:rFonts w:ascii="Courier New" w:eastAsia="Times New Roman" w:hAnsi="Courier New" w:cs="Courier New"/>
+          <w:color w:val="BCBEC4"/>
+          <w:sz w:val="17"/>
+          <w:szCs w:val="17"/>
+        </w:rPr>
+        <w:br/>
+      </w:r>
       <w:r>
         <w:rPr>
           <w:rFonts w:ascii="Courier New" w:eastAsia="Times New Roman" w:hAnsi="Courier New" w:cs="Courier New"/>
@@ -795,7 +810,7 @@
         </w:rPr>
         <w:t xml:space="preserve">FROM </w:t>
       </w:r>
-      <w:proofErr w:type="gramStart"/>
+      <w:proofErr w:type="spellStart"/>
       <w:r>
         <w:rPr>
           <w:rFonts w:ascii="Courier New" w:eastAsia="Times New Roman" w:hAnsi="Courier New" w:cs="Courier New"/>
@@ -803,40 +818,32 @@
           <w:sz w:val="17"/>
           <w:szCs w:val="17"/>
         </w:rPr>
-        <w:t>locks;</w:t>
-      </w:r>
-      <w:proofErr w:type="gramEnd"/>
-    </w:p>
-    <w:p>
-      <w:pPr>
+        <w:t>velo_users</w:t>
+      </w:r>
+      <w:proofErr w:type="spellEnd"/>
+      <w:r>
+        <w:rPr>
+          <w:rFonts w:ascii="Courier New" w:eastAsia="Times New Roman" w:hAnsi="Courier New" w:cs="Courier New"/>
+          <w:color w:val="BCBEC4"/>
+          <w:sz w:val="17"/>
+          <w:szCs w:val="17"/>
+        </w:rPr>
+        <w:t>;</w:t>
+      </w:r>
+      <w:r>
         <w:rPr>
           <w:lang w:val="nl-NL"/>
         </w:rPr>
-      </w:pPr>
-      <w:r>
-        <w:rPr>
-          <w:lang w:val="nl-NL"/>
-        </w:rPr>
-        <w:t>Elke select query is hier dan apart geëxporteerd tot een .</w:t>
-      </w:r>
-      <w:proofErr w:type="spellStart"/>
-      <w:r>
-        <w:rPr>
-          <w:lang w:val="nl-NL"/>
-        </w:rPr>
-        <w:t>csv</w:t>
-      </w:r>
-      <w:proofErr w:type="spellEnd"/>
-      <w:r>
-        <w:rPr>
-          <w:lang w:val="nl-NL"/>
-        </w:rPr>
-        <w:t xml:space="preserve"> bestand met headers. Deze zullen we dan importeren in onze Neo4J databank.</w:t>
-      </w:r>
-    </w:p>
-    <w:p>
-      <w:pPr>
-        <w:rPr>
+        <w:t xml:space="preserve"> </w:t>
+      </w:r>
+    </w:p>
+    <w:p>
+      <w:pPr>
+        <w:rPr>
+          <w:caps/>
+          <w:spacing w:val="15"/>
+          <w:sz w:val="22"/>
+          <w:szCs w:val="22"/>
           <w:lang w:val="nl-NL"/>
         </w:rPr>
       </w:pPr>

</xml_diff>

<commit_message>
Correcte screenshot voor CSV files in documentatie toegevoegd
</commit_message>
<xml_diff>
--- a/nosql/student2/Jules Debbaut ISB204B - Project DB2 Neo4J documentatie.docx
+++ b/nosql/student2/Jules Debbaut ISB204B - Project DB2 Neo4J documentatie.docx
@@ -1065,10 +1065,10 @@
           <w:lang w:val="nl-NL"/>
         </w:rPr>
         <w:drawing>
-          <wp:inline distT="0" distB="0" distL="0" distR="0" wp14:anchorId="16791B7D" wp14:editId="47242E70">
-            <wp:extent cx="5539563" cy="3181106"/>
+          <wp:inline distT="0" distB="0" distL="0" distR="0" wp14:anchorId="1FF332CC" wp14:editId="06FAC856">
+            <wp:extent cx="5943600" cy="3413125"/>
             <wp:effectExtent l="0" t="0" r="0" b="0"/>
-            <wp:docPr id="974551129" name="Picture 2" descr="A screenshot of a computer&#10;&#10;Description automatically generated"/>
+            <wp:docPr id="301116544" name="Picture 5" descr="A screenshot of a computer&#10;&#10;Description automatically generated"/>
             <wp:cNvGraphicFramePr>
               <a:graphicFrameLocks xmlns:a="http://schemas.openxmlformats.org/drawingml/2006/main" noChangeAspect="1"/>
             </wp:cNvGraphicFramePr>
@@ -1076,7 +1076,7 @@
               <a:graphicData uri="http://schemas.openxmlformats.org/drawingml/2006/picture">
                 <pic:pic xmlns:pic="http://schemas.openxmlformats.org/drawingml/2006/picture">
                   <pic:nvPicPr>
-                    <pic:cNvPr id="974551129" name="Picture 2" descr="A screenshot of a computer&#10;&#10;Description automatically generated"/>
+                    <pic:cNvPr id="301116544" name="Picture 5" descr="A screenshot of a computer&#10;&#10;Description automatically generated"/>
                     <pic:cNvPicPr/>
                   </pic:nvPicPr>
                   <pic:blipFill>
@@ -1094,7 +1094,7 @@
                   <pic:spPr>
                     <a:xfrm>
                       <a:off x="0" y="0"/>
-                      <a:ext cx="5577347" cy="3202804"/>
+                      <a:ext cx="5943600" cy="3413125"/>
                     </a:xfrm>
                     <a:prstGeom prst="rect">
                       <a:avLst/>
@@ -1151,7 +1151,6 @@
         <w:rPr>
           <w:lang w:val="nl-NL"/>
         </w:rPr>
-        <w:lastRenderedPageBreak/>
         <w:t xml:space="preserve">Eerst willen we ervoor zorgen dat onze </w:t>
       </w:r>
       <w:proofErr w:type="spellStart"/>

</xml_diff>

<commit_message>
Eerste versie CREATE voor dim_customer en dim_lock
</commit_message>
<xml_diff>
--- a/nosql/student2/Jules Debbaut ISB204B - Project DB2 Neo4J documentatie.docx
+++ b/nosql/student2/Jules Debbaut ISB204B - Project DB2 Neo4J documentatie.docx
@@ -4565,6 +4565,72 @@
           <w:lang w:val="nl-NL"/>
         </w:rPr>
         <w:t>Als laatste gaan we nog onze ritten toevoegen en ervoor zorgen dat deze goed gelinkt worden aan onze stations, voertuigen en gebruikers. Dat gaan we doen als volgt:</w:t>
+      </w:r>
+    </w:p>
+    <w:p>
+      <w:pPr>
+        <w:rPr>
+          <w:lang w:val="nl-NL"/>
+        </w:rPr>
+      </w:pPr>
+      <w:r>
+        <w:rPr>
+          <w:lang w:val="nl-NL"/>
+        </w:rPr>
+        <w:t>(</w:t>
+      </w:r>
+      <w:proofErr w:type="gramStart"/>
+      <w:r>
+        <w:rPr>
+          <w:lang w:val="nl-NL"/>
+        </w:rPr>
+        <w:t>maintenance</w:t>
+      </w:r>
+      <w:proofErr w:type="gramEnd"/>
+      <w:r>
+        <w:rPr>
+          <w:lang w:val="nl-NL"/>
+        </w:rPr>
+        <w:t xml:space="preserve"> ritten mogen uit de originele data)</w:t>
+      </w:r>
+    </w:p>
+    <w:p>
+      <w:pPr>
+        <w:rPr>
+          <w:lang w:val="nl-NL"/>
+        </w:rPr>
+      </w:pPr>
+      <w:r>
+        <w:rPr>
+          <w:lang w:val="nl-NL"/>
+        </w:rPr>
+        <w:t>(</w:t>
+      </w:r>
+      <w:proofErr w:type="gramStart"/>
+      <w:r>
+        <w:rPr>
+          <w:lang w:val="nl-NL"/>
+        </w:rPr>
+        <w:t>rekening</w:t>
+      </w:r>
+      <w:proofErr w:type="gramEnd"/>
+      <w:r>
+        <w:rPr>
+          <w:lang w:val="nl-NL"/>
+        </w:rPr>
+        <w:t xml:space="preserve"> houden met steppen: geen start station </w:t>
+      </w:r>
+      <w:r>
+        <w:rPr>
+          <w:lang w:val="nl-NL"/>
+        </w:rPr>
+        <w:sym w:font="Wingdings" w:char="F0E0"/>
+      </w:r>
+      <w:r>
+        <w:rPr>
+          <w:lang w:val="nl-NL"/>
+        </w:rPr>
+        <w:t xml:space="preserve"> mogen eventueel weggelaten worden)</w:t>
       </w:r>
     </w:p>
     <w:p>

</xml_diff>

<commit_message>
Geimporteerde CSVs in project toegevoegd + kleine aanpassing aan documentatie
</commit_message>
<xml_diff>
--- a/nosql/student2/Jules Debbaut ISB204B - Project DB2 Neo4J documentatie.docx
+++ b/nosql/student2/Jules Debbaut ISB204B - Project DB2 Neo4J documentatie.docx
@@ -1382,10 +1382,10 @@
           <w:lang w:val="nl-NL"/>
         </w:rPr>
         <w:drawing>
-          <wp:inline distT="0" distB="0" distL="0" distR="0" wp14:anchorId="1FF332CC" wp14:editId="06FAC856">
+          <wp:inline distT="0" distB="0" distL="0" distR="0" wp14:anchorId="6F522931" wp14:editId="03096906">
             <wp:extent cx="5943600" cy="3413125"/>
             <wp:effectExtent l="0" t="0" r="0" b="0"/>
-            <wp:docPr id="301116544" name="Picture 5" descr="A screenshot of a computer&#10;&#10;Description automatically generated"/>
+            <wp:docPr id="1136741912" name="Picture 10" descr="A screenshot of a computer&#10;&#10;Description automatically generated"/>
             <wp:cNvGraphicFramePr>
               <a:graphicFrameLocks xmlns:a="http://schemas.openxmlformats.org/drawingml/2006/main" noChangeAspect="1"/>
             </wp:cNvGraphicFramePr>
@@ -1393,7 +1393,7 @@
               <a:graphicData uri="http://schemas.openxmlformats.org/drawingml/2006/picture">
                 <pic:pic xmlns:pic="http://schemas.openxmlformats.org/drawingml/2006/picture">
                   <pic:nvPicPr>
-                    <pic:cNvPr id="301116544" name="Picture 5" descr="A screenshot of a computer&#10;&#10;Description automatically generated"/>
+                    <pic:cNvPr id="1136741912" name="Picture 10" descr="A screenshot of a computer&#10;&#10;Description automatically generated"/>
                     <pic:cNvPicPr/>
                   </pic:nvPicPr>
                   <pic:blipFill>

</xml_diff>

<commit_message>
Nieuwe eigen query voor Neo4J toegevoegd + bijgewerkte documentatie
</commit_message>
<xml_diff>
--- a/nosql/student2/Jules Debbaut ISB204B - Project DB2 Neo4J documentatie.docx
+++ b/nosql/student2/Jules Debbaut ISB204B - Project DB2 Neo4J documentatie.docx
@@ -2,17 +2,620 @@
 <file path=word/document.xml><?xml version="1.0" encoding="utf-8"?>
 <w:document xmlns:wpc="http://schemas.microsoft.com/office/word/2010/wordprocessingCanvas" xmlns:cx="http://schemas.microsoft.com/office/drawing/2014/chartex" xmlns:cx1="http://schemas.microsoft.com/office/drawing/2015/9/8/chartex" xmlns:cx2="http://schemas.microsoft.com/office/drawing/2015/10/21/chartex" xmlns:cx3="http://schemas.microsoft.com/office/drawing/2016/5/9/chartex" xmlns:cx4="http://schemas.microsoft.com/office/drawing/2016/5/10/chartex" xmlns:cx5="http://schemas.microsoft.com/office/drawing/2016/5/11/chartex" xmlns:cx6="http://schemas.microsoft.com/office/drawing/2016/5/12/chartex" xmlns:cx7="http://schemas.microsoft.com/office/drawing/2016/5/13/chartex" xmlns:cx8="http://schemas.microsoft.com/office/drawing/2016/5/14/chartex" xmlns:mc="http://schemas.openxmlformats.org/markup-compatibility/2006" xmlns:aink="http://schemas.microsoft.com/office/drawing/2016/ink" xmlns:am3d="http://schemas.microsoft.com/office/drawing/2017/model3d" xmlns:o="urn:schemas-microsoft-com:office:office" xmlns:oel="http://schemas.microsoft.com/office/2019/extlst" xmlns:r="http://schemas.openxmlformats.org/officeDocument/2006/relationships" xmlns:m="http://schemas.openxmlformats.org/officeDocument/2006/math" xmlns:v="urn:schemas-microsoft-com:vml" xmlns:wp14="http://schemas.microsoft.com/office/word/2010/wordprocessingDrawing" xmlns:wp="http://schemas.openxmlformats.org/drawingml/2006/wordprocessingDrawing" xmlns:w10="urn:schemas-microsoft-com:office:word" xmlns:w="http://schemas.openxmlformats.org/wordprocessingml/2006/main" xmlns:w14="http://schemas.microsoft.com/office/word/2010/wordml" xmlns:w15="http://schemas.microsoft.com/office/word/2012/wordml" xmlns:w16cex="http://schemas.microsoft.com/office/word/2018/wordml/cex" xmlns:w16cid="http://schemas.microsoft.com/office/word/2016/wordml/cid" xmlns:w16="http://schemas.microsoft.com/office/word/2018/wordml" xmlns:w16du="http://schemas.microsoft.com/office/word/2023/wordml/word16du" xmlns:w16sdtdh="http://schemas.microsoft.com/office/word/2020/wordml/sdtdatahash" xmlns:w16se="http://schemas.microsoft.com/office/word/2015/wordml/symex" xmlns:wpg="http://schemas.microsoft.com/office/word/2010/wordprocessingGroup" xmlns:wpi="http://schemas.microsoft.com/office/word/2010/wordprocessingInk" xmlns:wne="http://schemas.microsoft.com/office/word/2006/wordml" xmlns:wps="http://schemas.microsoft.com/office/word/2010/wordprocessingShape" mc:Ignorable="w14 w15 w16se w16cid w16 w16cex w16sdtdh w16du wp14">
   <w:body>
+    <w:sdt>
+      <w:sdtPr>
+        <w:rPr>
+          <w:b/>
+          <w:bCs/>
+          <w:caps/>
+          <w:color w:val="FFFFFF" w:themeColor="background1"/>
+          <w:spacing w:val="15"/>
+          <w:sz w:val="22"/>
+          <w:szCs w:val="22"/>
+          <w:lang w:val="nl-NL"/>
+        </w:rPr>
+        <w:id w:val="373975173"/>
+        <w:docPartObj>
+          <w:docPartGallery w:val="Cover Pages"/>
+          <w:docPartUnique/>
+        </w:docPartObj>
+      </w:sdtPr>
+      <w:sdtContent>
+        <w:p>
+          <w:pPr>
+            <w:rPr>
+              <w:b/>
+              <w:bCs/>
+              <w:caps/>
+              <w:color w:val="FFFFFF" w:themeColor="background1"/>
+              <w:spacing w:val="15"/>
+              <w:sz w:val="22"/>
+              <w:szCs w:val="22"/>
+              <w:lang w:val="nl-NL"/>
+            </w:rPr>
+          </w:pPr>
+          <w:r>
+            <w:rPr>
+              <w:b/>
+              <w:bCs/>
+              <w:caps/>
+              <w:noProof/>
+              <w:color w:val="FFFFFF" w:themeColor="background1"/>
+              <w:spacing w:val="15"/>
+              <w:sz w:val="22"/>
+              <w:szCs w:val="22"/>
+              <w:lang w:val="nl-NL" w:eastAsia="zh-CN"/>
+            </w:rPr>
+            <mc:AlternateContent>
+              <mc:Choice Requires="wpg">
+                <w:drawing>
+                  <wp:anchor distT="0" distB="0" distL="114300" distR="114300" simplePos="0" relativeHeight="251659264" behindDoc="0" locked="0" layoutInCell="1" allowOverlap="1" wp14:anchorId="58873C50" wp14:editId="31E7B276">
+                    <wp:simplePos x="0" y="0"/>
+                    <wp:positionH relativeFrom="page">
+                      <wp:align>center</wp:align>
+                    </wp:positionH>
+                    <wp:positionV relativeFrom="page">
+                      <wp:align>center</wp:align>
+                    </wp:positionV>
+                    <wp:extent cx="6858000" cy="9144000"/>
+                    <wp:effectExtent l="0" t="0" r="2540" b="635"/>
+                    <wp:wrapNone/>
+                    <wp:docPr id="11" name="Group 89"/>
+                    <wp:cNvGraphicFramePr/>
+                    <a:graphic xmlns:a="http://schemas.openxmlformats.org/drawingml/2006/main">
+                      <a:graphicData uri="http://schemas.microsoft.com/office/word/2010/wordprocessingGroup">
+                        <wpg:wgp>
+                          <wpg:cNvGrpSpPr/>
+                          <wpg:grpSpPr>
+                            <a:xfrm>
+                              <a:off x="0" y="0"/>
+                              <a:ext cx="6858000" cy="9144000"/>
+                              <a:chOff x="0" y="0"/>
+                              <a:chExt cx="6858000" cy="9144000"/>
+                            </a:xfrm>
+                          </wpg:grpSpPr>
+                          <wps:wsp>
+                            <wps:cNvPr id="33" name="Rectangle 33"/>
+                            <wps:cNvSpPr/>
+                            <wps:spPr>
+                              <a:xfrm>
+                                <a:off x="228600" y="0"/>
+                                <a:ext cx="6629400" cy="9144000"/>
+                              </a:xfrm>
+                              <a:prstGeom prst="rect">
+                                <a:avLst/>
+                              </a:prstGeom>
+                              <a:solidFill>
+                                <a:schemeClr val="tx1"/>
+                              </a:solidFill>
+                              <a:ln>
+                                <a:noFill/>
+                              </a:ln>
+                            </wps:spPr>
+                            <wps:style>
+                              <a:lnRef idx="2">
+                                <a:schemeClr val="accent1">
+                                  <a:shade val="50000"/>
+                                </a:schemeClr>
+                              </a:lnRef>
+                              <a:fillRef idx="1">
+                                <a:schemeClr val="accent1"/>
+                              </a:fillRef>
+                              <a:effectRef idx="0">
+                                <a:schemeClr val="accent1"/>
+                              </a:effectRef>
+                              <a:fontRef idx="minor">
+                                <a:schemeClr val="lt1"/>
+                              </a:fontRef>
+                            </wps:style>
+                            <wps:txbx>
+                              <w:txbxContent>
+                                <w:sdt>
+                                  <w:sdtPr>
+                                    <w:rPr>
+                                      <w:rFonts w:asciiTheme="majorHAnsi" w:eastAsiaTheme="majorEastAsia" w:hAnsiTheme="majorHAnsi" w:cstheme="majorBidi"/>
+                                      <w:color w:val="FFFFFF" w:themeColor="background1"/>
+                                      <w:sz w:val="84"/>
+                                      <w:szCs w:val="84"/>
+                                    </w:rPr>
+                                    <w:alias w:val="Title"/>
+                                    <w:tag w:val=""/>
+                                    <w:id w:val="-960264625"/>
+                                    <w:dataBinding w:prefixMappings="xmlns:ns0='http://purl.org/dc/elements/1.1/' xmlns:ns1='http://schemas.openxmlformats.org/package/2006/metadata/core-properties' " w:xpath="/ns1:coreProperties[1]/ns0:title[1]" w:storeItemID="{6C3C8BC8-F283-45AE-878A-BAB7291924A1}"/>
+                                    <w:text/>
+                                  </w:sdtPr>
+                                  <w:sdtContent>
+                                    <w:p>
+                                      <w:pPr>
+                                        <w:pStyle w:val="NoSpacing"/>
+                                        <w:spacing w:after="120"/>
+                                        <w:rPr>
+                                          <w:rFonts w:asciiTheme="majorHAnsi" w:eastAsiaTheme="majorEastAsia" w:hAnsiTheme="majorHAnsi" w:cstheme="majorBidi"/>
+                                          <w:color w:val="FFFFFF" w:themeColor="background1"/>
+                                          <w:sz w:val="84"/>
+                                          <w:szCs w:val="84"/>
+                                        </w:rPr>
+                                      </w:pPr>
+                                      <w:r>
+                                        <w:rPr>
+                                          <w:rFonts w:asciiTheme="majorHAnsi" w:eastAsiaTheme="majorEastAsia" w:hAnsiTheme="majorHAnsi" w:cstheme="majorBidi"/>
+                                          <w:color w:val="FFFFFF" w:themeColor="background1"/>
+                                          <w:sz w:val="84"/>
+                                          <w:szCs w:val="84"/>
+                                        </w:rPr>
+                                        <w:t xml:space="preserve">Project - </w:t>
+                                      </w:r>
+                                      <w:proofErr w:type="spellStart"/>
+                                      <w:r>
+                                        <w:rPr>
+                                          <w:rFonts w:asciiTheme="majorHAnsi" w:eastAsiaTheme="majorEastAsia" w:hAnsiTheme="majorHAnsi" w:cstheme="majorBidi"/>
+                                          <w:color w:val="FFFFFF" w:themeColor="background1"/>
+                                          <w:sz w:val="84"/>
+                                          <w:szCs w:val="84"/>
+                                        </w:rPr>
+                                        <w:t>Databanken</w:t>
+                                      </w:r>
+                                      <w:proofErr w:type="spellEnd"/>
+                                      <w:r>
+                                        <w:rPr>
+                                          <w:rFonts w:asciiTheme="majorHAnsi" w:eastAsiaTheme="majorEastAsia" w:hAnsiTheme="majorHAnsi" w:cstheme="majorBidi"/>
+                                          <w:color w:val="FFFFFF" w:themeColor="background1"/>
+                                          <w:sz w:val="84"/>
+                                          <w:szCs w:val="84"/>
+                                        </w:rPr>
+                                        <w:t xml:space="preserve"> 2</w:t>
+                                      </w:r>
+                                    </w:p>
+                                  </w:sdtContent>
+                                </w:sdt>
+                                <w:sdt>
+                                  <w:sdtPr>
+                                    <w:rPr>
+                                      <w:color w:val="FFFFFF" w:themeColor="background1"/>
+                                      <w:sz w:val="28"/>
+                                      <w:szCs w:val="28"/>
+                                    </w:rPr>
+                                    <w:alias w:val="Subtitle"/>
+                                    <w:tag w:val=""/>
+                                    <w:id w:val="1611937615"/>
+                                    <w:dataBinding w:prefixMappings="xmlns:ns0='http://purl.org/dc/elements/1.1/' xmlns:ns1='http://schemas.openxmlformats.org/package/2006/metadata/core-properties' " w:xpath="/ns1:coreProperties[1]/ns0:subject[1]" w:storeItemID="{6C3C8BC8-F283-45AE-878A-BAB7291924A1}"/>
+                                    <w:text/>
+                                  </w:sdtPr>
+                                  <w:sdtContent>
+                                    <w:p>
+                                      <w:pPr>
+                                        <w:pStyle w:val="NoSpacing"/>
+                                        <w:rPr>
+                                          <w:color w:val="FFFFFF" w:themeColor="background1"/>
+                                          <w:sz w:val="28"/>
+                                          <w:szCs w:val="28"/>
+                                        </w:rPr>
+                                      </w:pPr>
+                                      <w:proofErr w:type="spellStart"/>
+                                      <w:r>
+                                        <w:rPr>
+                                          <w:color w:val="FFFFFF" w:themeColor="background1"/>
+                                          <w:sz w:val="28"/>
+                                          <w:szCs w:val="28"/>
+                                        </w:rPr>
+                                        <w:t>Documentatie</w:t>
+                                      </w:r>
+                                      <w:proofErr w:type="spellEnd"/>
+                                      <w:r>
+                                        <w:rPr>
+                                          <w:color w:val="FFFFFF" w:themeColor="background1"/>
+                                          <w:sz w:val="28"/>
+                                          <w:szCs w:val="28"/>
+                                        </w:rPr>
+                                        <w:t xml:space="preserve"> Neo4J</w:t>
+                                      </w:r>
+                                    </w:p>
+                                  </w:sdtContent>
+                                </w:sdt>
+                              </w:txbxContent>
+                            </wps:txbx>
+                            <wps:bodyPr rot="0" spcFirstLastPara="0" vertOverflow="overflow" horzOverflow="overflow" vert="horz" wrap="square" lIns="457200" tIns="914400" rIns="914400" bIns="2651760" numCol="1" spcCol="0" rtlCol="0" fromWordArt="0" anchor="b" anchorCtr="0" forceAA="0" compatLnSpc="1">
+                              <a:prstTxWarp prst="textNoShape">
+                                <a:avLst/>
+                              </a:prstTxWarp>
+                              <a:noAutofit/>
+                            </wps:bodyPr>
+                          </wps:wsp>
+                          <wps:wsp>
+                            <wps:cNvPr id="34" name="Rectangle 34"/>
+                            <wps:cNvSpPr/>
+                            <wps:spPr>
+                              <a:xfrm>
+                                <a:off x="0" y="0"/>
+                                <a:ext cx="228600" cy="9144000"/>
+                              </a:xfrm>
+                              <a:prstGeom prst="rect">
+                                <a:avLst/>
+                              </a:prstGeom>
+                              <a:solidFill>
+                                <a:schemeClr val="tx1">
+                                  <a:lumMod val="50000"/>
+                                  <a:lumOff val="50000"/>
+                                </a:schemeClr>
+                              </a:solidFill>
+                              <a:ln>
+                                <a:noFill/>
+                              </a:ln>
+                            </wps:spPr>
+                            <wps:style>
+                              <a:lnRef idx="2">
+                                <a:schemeClr val="accent1">
+                                  <a:shade val="50000"/>
+                                </a:schemeClr>
+                              </a:lnRef>
+                              <a:fillRef idx="1">
+                                <a:schemeClr val="accent1"/>
+                              </a:fillRef>
+                              <a:effectRef idx="0">
+                                <a:schemeClr val="accent1"/>
+                              </a:effectRef>
+                              <a:fontRef idx="minor">
+                                <a:schemeClr val="lt1"/>
+                              </a:fontRef>
+                            </wps:style>
+                            <wps:bodyPr rot="0" spcFirstLastPara="0" vertOverflow="overflow" horzOverflow="overflow" vert="horz" wrap="square" lIns="91440" tIns="45720" rIns="91440" bIns="45720" numCol="1" spcCol="0" rtlCol="0" fromWordArt="0" anchor="ctr" anchorCtr="0" forceAA="0" compatLnSpc="1">
+                              <a:prstTxWarp prst="textNoShape">
+                                <a:avLst/>
+                              </a:prstTxWarp>
+                              <a:noAutofit/>
+                            </wps:bodyPr>
+                          </wps:wsp>
+                          <wps:wsp>
+                            <wps:cNvPr id="35" name="Text Box 35"/>
+                            <wps:cNvSpPr txBox="1"/>
+                            <wps:spPr>
+                              <a:xfrm>
+                                <a:off x="228600" y="7162800"/>
+                                <a:ext cx="6629400" cy="1561465"/>
+                              </a:xfrm>
+                              <a:prstGeom prst="rect">
+                                <a:avLst/>
+                              </a:prstGeom>
+                              <a:solidFill>
+                                <a:schemeClr val="dk1">
+                                  <a:alpha val="50000"/>
+                                </a:schemeClr>
+                              </a:solidFill>
+                              <a:ln>
+                                <a:noFill/>
+                              </a:ln>
+                            </wps:spPr>
+                            <wps:style>
+                              <a:lnRef idx="0">
+                                <a:scrgbClr r="0" g="0" b="0"/>
+                              </a:lnRef>
+                              <a:fillRef idx="0">
+                                <a:scrgbClr r="0" g="0" b="0"/>
+                              </a:fillRef>
+                              <a:effectRef idx="0">
+                                <a:scrgbClr r="0" g="0" b="0"/>
+                              </a:effectRef>
+                              <a:fontRef idx="minor">
+                                <a:schemeClr val="lt1"/>
+                              </a:fontRef>
+                            </wps:style>
+                            <wps:txbx>
+                              <w:txbxContent>
+                                <w:sdt>
+                                  <w:sdtPr>
+                                    <w:rPr>
+                                      <w:color w:val="FFFFFF" w:themeColor="background1"/>
+                                      <w:sz w:val="32"/>
+                                      <w:szCs w:val="32"/>
+                                    </w:rPr>
+                                    <w:alias w:val="Author"/>
+                                    <w:tag w:val=""/>
+                                    <w:id w:val="-315646564"/>
+                                    <w:dataBinding w:prefixMappings="xmlns:ns0='http://purl.org/dc/elements/1.1/' xmlns:ns1='http://schemas.openxmlformats.org/package/2006/metadata/core-properties' " w:xpath="/ns1:coreProperties[1]/ns0:creator[1]" w:storeItemID="{6C3C8BC8-F283-45AE-878A-BAB7291924A1}"/>
+                                    <w:text/>
+                                  </w:sdtPr>
+                                  <w:sdtContent>
+                                    <w:p>
+                                      <w:pPr>
+                                        <w:pStyle w:val="NoSpacing"/>
+                                        <w:rPr>
+                                          <w:color w:val="FFFFFF" w:themeColor="background1"/>
+                                          <w:sz w:val="32"/>
+                                          <w:szCs w:val="32"/>
+                                        </w:rPr>
+                                      </w:pPr>
+                                      <w:r>
+                                        <w:rPr>
+                                          <w:color w:val="FFFFFF" w:themeColor="background1"/>
+                                          <w:sz w:val="32"/>
+                                          <w:szCs w:val="32"/>
+                                        </w:rPr>
+                                        <w:t>Debbaut Jules</w:t>
+                                      </w:r>
+                                    </w:p>
+                                  </w:sdtContent>
+                                </w:sdt>
+                                <w:p>
+                                  <w:pPr>
+                                    <w:pStyle w:val="NoSpacing"/>
+                                    <w:rPr>
+                                      <w:color w:val="FFFFFF" w:themeColor="background1"/>
+                                      <w:sz w:val="18"/>
+                                      <w:szCs w:val="18"/>
+                                    </w:rPr>
+                                  </w:pPr>
+                                  <w:sdt>
+                                    <w:sdtPr>
+                                      <w:rPr>
+                                        <w:caps/>
+                                        <w:color w:val="FFFFFF" w:themeColor="background1"/>
+                                        <w:sz w:val="18"/>
+                                        <w:szCs w:val="18"/>
+                                      </w:rPr>
+                                      <w:alias w:val="Company"/>
+                                      <w:tag w:val=""/>
+                                      <w:id w:val="-775099975"/>
+                                      <w:dataBinding w:prefixMappings="xmlns:ns0='http://schemas.openxmlformats.org/officeDocument/2006/extended-properties' " w:xpath="/ns0:Properties[1]/ns0:Company[1]" w:storeItemID="{6668398D-A668-4E3E-A5EB-62B293D839F1}"/>
+                                      <w:text/>
+                                    </w:sdtPr>
+                                    <w:sdtContent>
+                                      <w:r>
+                                        <w:rPr>
+                                          <w:caps/>
+                                          <w:color w:val="FFFFFF" w:themeColor="background1"/>
+                                          <w:sz w:val="18"/>
+                                          <w:szCs w:val="18"/>
+                                        </w:rPr>
+                                        <w:t>Klas: ISB204B</w:t>
+                                      </w:r>
+                                    </w:sdtContent>
+                                  </w:sdt>
+                                </w:p>
+                              </w:txbxContent>
+                            </wps:txbx>
+                            <wps:bodyPr rot="0" spcFirstLastPara="0" vertOverflow="overflow" horzOverflow="overflow" vert="horz" wrap="square" lIns="457200" tIns="0" rIns="914400" bIns="0" numCol="1" spcCol="0" rtlCol="0" fromWordArt="0" anchor="b" anchorCtr="0" forceAA="0" compatLnSpc="1">
+                              <a:prstTxWarp prst="textNoShape">
+                                <a:avLst/>
+                              </a:prstTxWarp>
+                              <a:noAutofit/>
+                            </wps:bodyPr>
+                          </wps:wsp>
+                        </wpg:wgp>
+                      </a:graphicData>
+                    </a:graphic>
+                    <wp14:sizeRelH relativeFrom="page">
+                      <wp14:pctWidth>88200</wp14:pctWidth>
+                    </wp14:sizeRelH>
+                    <wp14:sizeRelV relativeFrom="page">
+                      <wp14:pctHeight>90900</wp14:pctHeight>
+                    </wp14:sizeRelV>
+                  </wp:anchor>
+                </w:drawing>
+              </mc:Choice>
+              <mc:Fallback>
+                <w:pict>
+                  <v:group w14:anchorId="58873C50" id="Group 89" o:spid="_x0000_s1026" style="position:absolute;margin-left:0;margin-top:0;width:540pt;height:10in;z-index:251659264;mso-width-percent:882;mso-height-percent:909;mso-position-horizontal:center;mso-position-horizontal-relative:page;mso-position-vertical:center;mso-position-vertical-relative:page;mso-width-percent:882;mso-height-percent:909" coordsize="68580,91440" o:gfxdata="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">
+                    <v:rect id="Rectangle 33" o:spid="_x0000_s1027" style="position:absolute;left:2286;width:66294;height:91440;visibility:visible;mso-wrap-style:square;v-text-anchor:bottom" o:gfxdata="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" fillcolor="black [3213]" stroked="f" strokeweight="1pt">
+                      <v:textbox inset="36pt,1in,1in,208.8pt">
+                        <w:txbxContent>
+                          <w:sdt>
+                            <w:sdtPr>
+                              <w:rPr>
+                                <w:rFonts w:asciiTheme="majorHAnsi" w:eastAsiaTheme="majorEastAsia" w:hAnsiTheme="majorHAnsi" w:cstheme="majorBidi"/>
+                                <w:color w:val="FFFFFF" w:themeColor="background1"/>
+                                <w:sz w:val="84"/>
+                                <w:szCs w:val="84"/>
+                              </w:rPr>
+                              <w:alias w:val="Title"/>
+                              <w:tag w:val=""/>
+                              <w:id w:val="-960264625"/>
+                              <w:dataBinding w:prefixMappings="xmlns:ns0='http://purl.org/dc/elements/1.1/' xmlns:ns1='http://schemas.openxmlformats.org/package/2006/metadata/core-properties' " w:xpath="/ns1:coreProperties[1]/ns0:title[1]" w:storeItemID="{6C3C8BC8-F283-45AE-878A-BAB7291924A1}"/>
+                              <w:text/>
+                            </w:sdtPr>
+                            <w:sdtContent>
+                              <w:p>
+                                <w:pPr>
+                                  <w:pStyle w:val="NoSpacing"/>
+                                  <w:spacing w:after="120"/>
+                                  <w:rPr>
+                                    <w:rFonts w:asciiTheme="majorHAnsi" w:eastAsiaTheme="majorEastAsia" w:hAnsiTheme="majorHAnsi" w:cstheme="majorBidi"/>
+                                    <w:color w:val="FFFFFF" w:themeColor="background1"/>
+                                    <w:sz w:val="84"/>
+                                    <w:szCs w:val="84"/>
+                                  </w:rPr>
+                                </w:pPr>
+                                <w:r>
+                                  <w:rPr>
+                                    <w:rFonts w:asciiTheme="majorHAnsi" w:eastAsiaTheme="majorEastAsia" w:hAnsiTheme="majorHAnsi" w:cstheme="majorBidi"/>
+                                    <w:color w:val="FFFFFF" w:themeColor="background1"/>
+                                    <w:sz w:val="84"/>
+                                    <w:szCs w:val="84"/>
+                                  </w:rPr>
+                                  <w:t xml:space="preserve">Project - </w:t>
+                                </w:r>
+                                <w:proofErr w:type="spellStart"/>
+                                <w:r>
+                                  <w:rPr>
+                                    <w:rFonts w:asciiTheme="majorHAnsi" w:eastAsiaTheme="majorEastAsia" w:hAnsiTheme="majorHAnsi" w:cstheme="majorBidi"/>
+                                    <w:color w:val="FFFFFF" w:themeColor="background1"/>
+                                    <w:sz w:val="84"/>
+                                    <w:szCs w:val="84"/>
+                                  </w:rPr>
+                                  <w:t>Databanken</w:t>
+                                </w:r>
+                                <w:proofErr w:type="spellEnd"/>
+                                <w:r>
+                                  <w:rPr>
+                                    <w:rFonts w:asciiTheme="majorHAnsi" w:eastAsiaTheme="majorEastAsia" w:hAnsiTheme="majorHAnsi" w:cstheme="majorBidi"/>
+                                    <w:color w:val="FFFFFF" w:themeColor="background1"/>
+                                    <w:sz w:val="84"/>
+                                    <w:szCs w:val="84"/>
+                                  </w:rPr>
+                                  <w:t xml:space="preserve"> 2</w:t>
+                                </w:r>
+                              </w:p>
+                            </w:sdtContent>
+                          </w:sdt>
+                          <w:sdt>
+                            <w:sdtPr>
+                              <w:rPr>
+                                <w:color w:val="FFFFFF" w:themeColor="background1"/>
+                                <w:sz w:val="28"/>
+                                <w:szCs w:val="28"/>
+                              </w:rPr>
+                              <w:alias w:val="Subtitle"/>
+                              <w:tag w:val=""/>
+                              <w:id w:val="1611937615"/>
+                              <w:dataBinding w:prefixMappings="xmlns:ns0='http://purl.org/dc/elements/1.1/' xmlns:ns1='http://schemas.openxmlformats.org/package/2006/metadata/core-properties' " w:xpath="/ns1:coreProperties[1]/ns0:subject[1]" w:storeItemID="{6C3C8BC8-F283-45AE-878A-BAB7291924A1}"/>
+                              <w:text/>
+                            </w:sdtPr>
+                            <w:sdtContent>
+                              <w:p>
+                                <w:pPr>
+                                  <w:pStyle w:val="NoSpacing"/>
+                                  <w:rPr>
+                                    <w:color w:val="FFFFFF" w:themeColor="background1"/>
+                                    <w:sz w:val="28"/>
+                                    <w:szCs w:val="28"/>
+                                  </w:rPr>
+                                </w:pPr>
+                                <w:proofErr w:type="spellStart"/>
+                                <w:r>
+                                  <w:rPr>
+                                    <w:color w:val="FFFFFF" w:themeColor="background1"/>
+                                    <w:sz w:val="28"/>
+                                    <w:szCs w:val="28"/>
+                                  </w:rPr>
+                                  <w:t>Documentatie</w:t>
+                                </w:r>
+                                <w:proofErr w:type="spellEnd"/>
+                                <w:r>
+                                  <w:rPr>
+                                    <w:color w:val="FFFFFF" w:themeColor="background1"/>
+                                    <w:sz w:val="28"/>
+                                    <w:szCs w:val="28"/>
+                                  </w:rPr>
+                                  <w:t xml:space="preserve"> Neo4J</w:t>
+                                </w:r>
+                              </w:p>
+                            </w:sdtContent>
+                          </w:sdt>
+                        </w:txbxContent>
+                      </v:textbox>
+                    </v:rect>
+                    <v:rect id="Rectangle 34" o:spid="_x0000_s1028" style="position:absolute;width:2286;height:91440;visibility:visible;mso-wrap-style:square;v-text-anchor:middle" o:gfxdata="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" fillcolor="gray [1629]" stroked="f" strokeweight="1pt"/>
+                    <v:shapetype id="_x0000_t202" coordsize="21600,21600" o:spt="202" path="m,l,21600r21600,l21600,xe">
+                      <v:stroke joinstyle="miter"/>
+                      <v:path gradientshapeok="t" o:connecttype="rect"/>
+                    </v:shapetype>
+                    <v:shape id="Text Box 35" o:spid="_x0000_s1029" type="#_x0000_t202" style="position:absolute;left:2286;top:71628;width:66294;height:15614;visibility:visible;mso-wrap-style:square;v-text-anchor:bottom" o:gfxdata="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" fillcolor="black [3200]" stroked="f">
+                      <v:fill opacity="32896f"/>
+                      <v:textbox inset="36pt,0,1in,0">
+                        <w:txbxContent>
+                          <w:sdt>
+                            <w:sdtPr>
+                              <w:rPr>
+                                <w:color w:val="FFFFFF" w:themeColor="background1"/>
+                                <w:sz w:val="32"/>
+                                <w:szCs w:val="32"/>
+                              </w:rPr>
+                              <w:alias w:val="Author"/>
+                              <w:tag w:val=""/>
+                              <w:id w:val="-315646564"/>
+                              <w:dataBinding w:prefixMappings="xmlns:ns0='http://purl.org/dc/elements/1.1/' xmlns:ns1='http://schemas.openxmlformats.org/package/2006/metadata/core-properties' " w:xpath="/ns1:coreProperties[1]/ns0:creator[1]" w:storeItemID="{6C3C8BC8-F283-45AE-878A-BAB7291924A1}"/>
+                              <w:text/>
+                            </w:sdtPr>
+                            <w:sdtContent>
+                              <w:p>
+                                <w:pPr>
+                                  <w:pStyle w:val="NoSpacing"/>
+                                  <w:rPr>
+                                    <w:color w:val="FFFFFF" w:themeColor="background1"/>
+                                    <w:sz w:val="32"/>
+                                    <w:szCs w:val="32"/>
+                                  </w:rPr>
+                                </w:pPr>
+                                <w:r>
+                                  <w:rPr>
+                                    <w:color w:val="FFFFFF" w:themeColor="background1"/>
+                                    <w:sz w:val="32"/>
+                                    <w:szCs w:val="32"/>
+                                  </w:rPr>
+                                  <w:t>Debbaut Jules</w:t>
+                                </w:r>
+                              </w:p>
+                            </w:sdtContent>
+                          </w:sdt>
+                          <w:p>
+                            <w:pPr>
+                              <w:pStyle w:val="NoSpacing"/>
+                              <w:rPr>
+                                <w:color w:val="FFFFFF" w:themeColor="background1"/>
+                                <w:sz w:val="18"/>
+                                <w:szCs w:val="18"/>
+                              </w:rPr>
+                            </w:pPr>
+                            <w:sdt>
+                              <w:sdtPr>
+                                <w:rPr>
+                                  <w:caps/>
+                                  <w:color w:val="FFFFFF" w:themeColor="background1"/>
+                                  <w:sz w:val="18"/>
+                                  <w:szCs w:val="18"/>
+                                </w:rPr>
+                                <w:alias w:val="Company"/>
+                                <w:tag w:val=""/>
+                                <w:id w:val="-775099975"/>
+                                <w:dataBinding w:prefixMappings="xmlns:ns0='http://schemas.openxmlformats.org/officeDocument/2006/extended-properties' " w:xpath="/ns0:Properties[1]/ns0:Company[1]" w:storeItemID="{6668398D-A668-4E3E-A5EB-62B293D839F1}"/>
+                                <w:text/>
+                              </w:sdtPr>
+                              <w:sdtContent>
+                                <w:r>
+                                  <w:rPr>
+                                    <w:caps/>
+                                    <w:color w:val="FFFFFF" w:themeColor="background1"/>
+                                    <w:sz w:val="18"/>
+                                    <w:szCs w:val="18"/>
+                                  </w:rPr>
+                                  <w:t>Klas: ISB204B</w:t>
+                                </w:r>
+                              </w:sdtContent>
+                            </w:sdt>
+                          </w:p>
+                        </w:txbxContent>
+                      </v:textbox>
+                    </v:shape>
+                    <w10:wrap anchorx="page" anchory="page"/>
+                  </v:group>
+                </w:pict>
+              </mc:Fallback>
+            </mc:AlternateContent>
+          </w:r>
+          <w:r>
+            <w:rPr>
+              <w:b/>
+              <w:bCs/>
+              <w:caps/>
+              <w:color w:val="FFFFFF" w:themeColor="background1"/>
+              <w:spacing w:val="15"/>
+              <w:sz w:val="22"/>
+              <w:szCs w:val="22"/>
+              <w:lang w:val="nl-NL"/>
+            </w:rPr>
+            <w:br w:type="page"/>
+          </w:r>
+        </w:p>
+      </w:sdtContent>
+    </w:sdt>
     <w:p>
       <w:pPr>
         <w:pStyle w:val="Heading1"/>
+      </w:pPr>
+      <w:r>
         <w:rPr>
           <w:lang w:val="nl-NL"/>
         </w:rPr>
-      </w:pPr>
-      <w:r>
-        <w:rPr>
-          <w:lang w:val="nl-NL"/>
-        </w:rPr>
+        <w:lastRenderedPageBreak/>
         <w:t>Project DB2: Documentatie Neo4J</w:t>
       </w:r>
     </w:p>
@@ -80,13 +683,19 @@
         <w:rPr>
           <w:lang w:val="nl-NL"/>
         </w:rPr>
-        <w:t xml:space="preserve"> in Neo4J op te stellen. Ik zal alles van het ophalen van de nodige data voor de opdracht, tot de </w:t>
-      </w:r>
-      <w:proofErr w:type="spellStart"/>
+        <w:t xml:space="preserve"> in Neo4J op te stellen. </w:t>
+      </w:r>
       <w:r>
         <w:rPr>
           <w:lang w:val="nl-NL"/>
         </w:rPr>
+        <w:t xml:space="preserve">Ik bespreek alle stappen die ik heb uitgevoerd: van het ophalen van de nodige data in Postgres met de </w:t>
+      </w:r>
+      <w:proofErr w:type="spellStart"/>
+      <w:r>
+        <w:rPr>
+          <w:lang w:val="nl-NL"/>
+        </w:rPr>
         <w:t>queries</w:t>
       </w:r>
       <w:proofErr w:type="spellEnd"/>
@@ -94,7 +703,21 @@
         <w:rPr>
           <w:lang w:val="nl-NL"/>
         </w:rPr>
-        <w:t xml:space="preserve"> die ik heb uitgevoerd bespreken hier.</w:t>
+        <w:t xml:space="preserve"> die ik daarvoor gebruikt heb en het proces van data inladen in Neo4J tot de nodige </w:t>
+      </w:r>
+      <w:proofErr w:type="spellStart"/>
+      <w:r>
+        <w:rPr>
+          <w:lang w:val="nl-NL"/>
+        </w:rPr>
+        <w:t>queries</w:t>
+      </w:r>
+      <w:proofErr w:type="spellEnd"/>
+      <w:r>
+        <w:rPr>
+          <w:lang w:val="nl-NL"/>
+        </w:rPr>
+        <w:t xml:space="preserve"> om belangrijke vragen rond deze data op te lossen, inclusief een eigen query om aan te tonen waarom Neo4J in bepaalde situaties toch wel een voordeel kan opleveren. </w:t>
       </w:r>
     </w:p>
     <w:p>
@@ -13163,96 +13786,16 @@
         <w:t>4: Eigen query:</w:t>
       </w:r>
       <w:r>
-        <w:t xml:space="preserve"> het vinden van kortste paden tussen verschillende stations</w:t>
+        <w:t xml:space="preserve"> Vind de voertuigen die het langste stilstaan in een bepaald station na hun laatste rit</w:t>
       </w:r>
     </w:p>
     <w:p>
       <w:r>
-        <w:t xml:space="preserve">In </w:t>
-      </w:r>
-      <w:proofErr w:type="spellStart"/>
-      <w:r>
-        <w:t>een</w:t>
-      </w:r>
-      <w:proofErr w:type="spellEnd"/>
-      <w:r>
-        <w:t xml:space="preserve"> </w:t>
-      </w:r>
-      <w:proofErr w:type="spellStart"/>
-      <w:r>
-        <w:t>relationele</w:t>
-      </w:r>
-      <w:proofErr w:type="spellEnd"/>
-      <w:r>
-        <w:t xml:space="preserve"> databank is het </w:t>
-      </w:r>
-      <w:proofErr w:type="spellStart"/>
-      <w:r>
-        <w:t>moeilijk</w:t>
-      </w:r>
-      <w:proofErr w:type="spellEnd"/>
-      <w:r>
-        <w:t xml:space="preserve"> om </w:t>
-      </w:r>
-      <w:proofErr w:type="spellStart"/>
-      <w:r>
-        <w:t>snel</w:t>
-      </w:r>
-      <w:proofErr w:type="spellEnd"/>
-      <w:r>
-        <w:t xml:space="preserve"> alle </w:t>
-      </w:r>
-      <w:proofErr w:type="spellStart"/>
-      <w:r>
-        <w:t>kortste</w:t>
-      </w:r>
-      <w:proofErr w:type="spellEnd"/>
-      <w:r>
-        <w:t xml:space="preserve"> </w:t>
-      </w:r>
-      <w:proofErr w:type="spellStart"/>
-      <w:r>
-        <w:t>paden</w:t>
-      </w:r>
-      <w:proofErr w:type="spellEnd"/>
-      <w:r>
-        <w:t xml:space="preserve"> </w:t>
-      </w:r>
-      <w:proofErr w:type="spellStart"/>
-      <w:r>
-        <w:t>tussen</w:t>
-      </w:r>
-      <w:proofErr w:type="spellEnd"/>
-      <w:r>
-        <w:t xml:space="preserve"> </w:t>
-      </w:r>
-      <w:proofErr w:type="spellStart"/>
-      <w:r>
-        <w:t>verschillende</w:t>
-      </w:r>
-      <w:proofErr w:type="spellEnd"/>
-      <w:r>
-        <w:t xml:space="preserve"> stations </w:t>
-      </w:r>
-      <w:proofErr w:type="spellStart"/>
-      <w:r>
-        <w:t>te</w:t>
-      </w:r>
-      <w:proofErr w:type="spellEnd"/>
-      <w:r>
-        <w:t xml:space="preserve"> </w:t>
-      </w:r>
-      <w:proofErr w:type="spellStart"/>
-      <w:r>
-        <w:t>berekenen</w:t>
-      </w:r>
-      <w:proofErr w:type="spellEnd"/>
-      <w:r>
-        <w:t xml:space="preserve">. De </w:t>
-      </w:r>
-      <w:proofErr w:type="spellStart"/>
-      <w:r>
-        <w:t>volgende</w:t>
+        <w:t xml:space="preserve">Met </w:t>
+      </w:r>
+      <w:proofErr w:type="spellStart"/>
+      <w:r>
+        <w:t>deze</w:t>
       </w:r>
       <w:proofErr w:type="spellEnd"/>
       <w:r>
@@ -13260,75 +13803,139 @@
       </w:r>
       <w:proofErr w:type="spellStart"/>
       <w:r>
-        <w:t>zoekt</w:t>
-      </w:r>
-      <w:proofErr w:type="spellEnd"/>
-      <w:r>
-        <w:t xml:space="preserve"> het </w:t>
-      </w:r>
-      <w:proofErr w:type="spellStart"/>
-      <w:r>
-        <w:t>kortste</w:t>
-      </w:r>
-      <w:proofErr w:type="spellEnd"/>
-      <w:r>
-        <w:t xml:space="preserve"> pad </w:t>
-      </w:r>
-      <w:proofErr w:type="spellStart"/>
-      <w:r>
-        <w:t>tussen</w:t>
-      </w:r>
-      <w:proofErr w:type="spellEnd"/>
-      <w:r>
-        <w:t xml:space="preserve"> </w:t>
-      </w:r>
-      <w:proofErr w:type="spellStart"/>
-      <w:r>
-        <w:t>verschillende</w:t>
-      </w:r>
-      <w:proofErr w:type="spellEnd"/>
-      <w:r>
-        <w:t xml:space="preserve"> stations </w:t>
-      </w:r>
-      <w:proofErr w:type="spellStart"/>
-      <w:r>
-        <w:t>en</w:t>
-      </w:r>
-      <w:proofErr w:type="spellEnd"/>
-      <w:r>
-        <w:t xml:space="preserve"> </w:t>
-      </w:r>
-      <w:proofErr w:type="spellStart"/>
-      <w:r>
-        <w:t>sorteert</w:t>
-      </w:r>
-      <w:proofErr w:type="spellEnd"/>
-      <w:r>
-        <w:t xml:space="preserve"> </w:t>
-      </w:r>
-      <w:proofErr w:type="spellStart"/>
-      <w:r>
-        <w:t>deze</w:t>
-      </w:r>
-      <w:proofErr w:type="spellEnd"/>
-      <w:r>
-        <w:t xml:space="preserve"> </w:t>
-      </w:r>
-      <w:proofErr w:type="spellStart"/>
-      <w:r>
-        <w:t>ook</w:t>
-      </w:r>
-      <w:proofErr w:type="spellEnd"/>
-      <w:r>
-        <w:t xml:space="preserve"> op </w:t>
-      </w:r>
-      <w:proofErr w:type="spellStart"/>
-      <w:r>
-        <w:t>lengte</w:t>
-      </w:r>
-      <w:proofErr w:type="spellEnd"/>
-      <w:r>
-        <w:t>:</w:t>
+        <w:t>gaan</w:t>
+      </w:r>
+      <w:proofErr w:type="spellEnd"/>
+      <w:r>
+        <w:t xml:space="preserve"> we </w:t>
+      </w:r>
+      <w:proofErr w:type="spellStart"/>
+      <w:r>
+        <w:t>zoeken</w:t>
+      </w:r>
+      <w:proofErr w:type="spellEnd"/>
+      <w:r>
+        <w:t xml:space="preserve"> </w:t>
+      </w:r>
+      <w:proofErr w:type="spellStart"/>
+      <w:r>
+        <w:t>naar</w:t>
+      </w:r>
+      <w:proofErr w:type="spellEnd"/>
+      <w:r>
+        <w:t xml:space="preserve"> </w:t>
+      </w:r>
+      <w:proofErr w:type="spellStart"/>
+      <w:r>
+        <w:t>voertuigen</w:t>
+      </w:r>
+      <w:proofErr w:type="spellEnd"/>
+      <w:r>
+        <w:t xml:space="preserve"> die </w:t>
+      </w:r>
+      <w:proofErr w:type="spellStart"/>
+      <w:r>
+        <w:t>geen</w:t>
+      </w:r>
+      <w:proofErr w:type="spellEnd"/>
+      <w:r>
+        <w:t xml:space="preserve"> </w:t>
+      </w:r>
+      <w:proofErr w:type="spellStart"/>
+      <w:r>
+        <w:t>nieuwe</w:t>
+      </w:r>
+      <w:proofErr w:type="spellEnd"/>
+      <w:r>
+        <w:t xml:space="preserve"> </w:t>
+      </w:r>
+      <w:proofErr w:type="spellStart"/>
+      <w:r>
+        <w:t>rit</w:t>
+      </w:r>
+      <w:proofErr w:type="spellEnd"/>
+      <w:r>
+        <w:t xml:space="preserve"> </w:t>
+      </w:r>
+      <w:proofErr w:type="spellStart"/>
+      <w:r>
+        <w:t>meer</w:t>
+      </w:r>
+      <w:proofErr w:type="spellEnd"/>
+      <w:r>
+        <w:t xml:space="preserve"> </w:t>
+      </w:r>
+      <w:proofErr w:type="spellStart"/>
+      <w:r>
+        <w:t>gestart</w:t>
+      </w:r>
+      <w:proofErr w:type="spellEnd"/>
+      <w:r>
+        <w:t xml:space="preserve"> </w:t>
+      </w:r>
+      <w:proofErr w:type="spellStart"/>
+      <w:r>
+        <w:t>hebben</w:t>
+      </w:r>
+      <w:proofErr w:type="spellEnd"/>
+      <w:r>
+        <w:t xml:space="preserve"> </w:t>
+      </w:r>
+      <w:proofErr w:type="spellStart"/>
+      <w:r>
+        <w:t>na</w:t>
+      </w:r>
+      <w:proofErr w:type="spellEnd"/>
+      <w:r>
+        <w:t xml:space="preserve"> </w:t>
+      </w:r>
+      <w:proofErr w:type="spellStart"/>
+      <w:r>
+        <w:t>hun</w:t>
+      </w:r>
+      <w:proofErr w:type="spellEnd"/>
+      <w:r>
+        <w:t xml:space="preserve"> </w:t>
+      </w:r>
+      <w:proofErr w:type="spellStart"/>
+      <w:r>
+        <w:t>laatste</w:t>
+      </w:r>
+      <w:proofErr w:type="spellEnd"/>
+      <w:r>
+        <w:t xml:space="preserve"> rit. We </w:t>
+      </w:r>
+      <w:proofErr w:type="spellStart"/>
+      <w:r>
+        <w:t>gaan</w:t>
+      </w:r>
+      <w:proofErr w:type="spellEnd"/>
+      <w:r>
+        <w:t xml:space="preserve"> dan nagana hoe lang ze </w:t>
+      </w:r>
+      <w:proofErr w:type="spellStart"/>
+      <w:r>
+        <w:t>stilstaan</w:t>
+      </w:r>
+      <w:proofErr w:type="spellEnd"/>
+      <w:r>
+        <w:t xml:space="preserve"> in het station </w:t>
+      </w:r>
+      <w:proofErr w:type="spellStart"/>
+      <w:r>
+        <w:t>waar</w:t>
+      </w:r>
+      <w:proofErr w:type="spellEnd"/>
+      <w:r>
+        <w:t xml:space="preserve"> ze </w:t>
+      </w:r>
+      <w:proofErr w:type="spellStart"/>
+      <w:r>
+        <w:t>eindigden</w:t>
+      </w:r>
+      <w:proofErr w:type="spellEnd"/>
+      <w:r>
+        <w:t xml:space="preserve">. </w:t>
       </w:r>
     </w:p>
     <w:p>
@@ -13344,113 +13951,57 @@
       <w:r>
         <w:rPr>
           <w:rFonts w:ascii="Times New Roman" w:eastAsia="Times New Roman" w:hAnsi="Times New Roman" w:cs="Times New Roman"/>
-          <w:color w:val="859900"/>
-          <w:szCs w:val="24"/>
-        </w:rPr>
-        <w:t>MATCH</w:t>
-      </w:r>
-      <w:r>
-        <w:rPr>
-          <w:rFonts w:ascii="Times New Roman" w:eastAsia="Times New Roman" w:hAnsi="Times New Roman" w:cs="Times New Roman"/>
-          <w:color w:val="FDF6E3"/>
-          <w:szCs w:val="24"/>
-        </w:rPr>
-        <w:t xml:space="preserve"> </w:t>
-      </w:r>
-      <w:r>
-        <w:rPr>
-          <w:rFonts w:ascii="Times New Roman" w:eastAsia="Times New Roman" w:hAnsi="Times New Roman" w:cs="Times New Roman"/>
-          <w:color w:val="93A1A1"/>
-          <w:szCs w:val="24"/>
-        </w:rPr>
-        <w:t>(</w:t>
-      </w:r>
-      <w:proofErr w:type="spellStart"/>
-      <w:proofErr w:type="gramStart"/>
-      <w:r>
-        <w:rPr>
-          <w:rFonts w:ascii="Times New Roman" w:eastAsia="Times New Roman" w:hAnsi="Times New Roman" w:cs="Times New Roman"/>
-          <w:color w:val="FDF6E3"/>
-          <w:szCs w:val="24"/>
-        </w:rPr>
-        <w:t>startStation</w:t>
-      </w:r>
-      <w:r>
-        <w:rPr>
-          <w:rFonts w:ascii="Times New Roman" w:eastAsia="Times New Roman" w:hAnsi="Times New Roman" w:cs="Times New Roman"/>
-          <w:color w:val="93A1A1"/>
-          <w:szCs w:val="24"/>
-        </w:rPr>
-        <w:t>:</w:t>
-      </w:r>
-      <w:r>
-        <w:rPr>
-          <w:rFonts w:ascii="Times New Roman" w:eastAsia="Times New Roman" w:hAnsi="Times New Roman" w:cs="Times New Roman"/>
-          <w:color w:val="FDF6E3"/>
-          <w:szCs w:val="24"/>
-        </w:rPr>
-        <w:t>Station</w:t>
-      </w:r>
-      <w:proofErr w:type="spellEnd"/>
-      <w:proofErr w:type="gramEnd"/>
-      <w:r>
-        <w:rPr>
-          <w:rFonts w:ascii="Times New Roman" w:eastAsia="Times New Roman" w:hAnsi="Times New Roman" w:cs="Times New Roman"/>
-          <w:color w:val="93A1A1"/>
-          <w:szCs w:val="24"/>
-        </w:rPr>
-        <w:t>),</w:t>
-      </w:r>
-      <w:r>
-        <w:rPr>
-          <w:rFonts w:ascii="Times New Roman" w:eastAsia="Times New Roman" w:hAnsi="Times New Roman" w:cs="Times New Roman"/>
-          <w:color w:val="FDF6E3"/>
-          <w:szCs w:val="24"/>
-        </w:rPr>
-        <w:t xml:space="preserve"> </w:t>
-      </w:r>
-      <w:r>
-        <w:rPr>
-          <w:rFonts w:ascii="Times New Roman" w:eastAsia="Times New Roman" w:hAnsi="Times New Roman" w:cs="Times New Roman"/>
-          <w:color w:val="93A1A1"/>
-          <w:szCs w:val="24"/>
-        </w:rPr>
-        <w:t>(</w:t>
-      </w:r>
-      <w:proofErr w:type="spellStart"/>
-      <w:r>
-        <w:rPr>
-          <w:rFonts w:ascii="Times New Roman" w:eastAsia="Times New Roman" w:hAnsi="Times New Roman" w:cs="Times New Roman"/>
-          <w:color w:val="FDF6E3"/>
-          <w:szCs w:val="24"/>
-        </w:rPr>
-        <w:t>endStation</w:t>
-      </w:r>
-      <w:r>
-        <w:rPr>
-          <w:rFonts w:ascii="Times New Roman" w:eastAsia="Times New Roman" w:hAnsi="Times New Roman" w:cs="Times New Roman"/>
-          <w:color w:val="93A1A1"/>
-          <w:szCs w:val="24"/>
-        </w:rPr>
-        <w:t>:</w:t>
-      </w:r>
-      <w:r>
-        <w:rPr>
-          <w:rFonts w:ascii="Times New Roman" w:eastAsia="Times New Roman" w:hAnsi="Times New Roman" w:cs="Times New Roman"/>
-          <w:color w:val="FDF6E3"/>
-          <w:szCs w:val="24"/>
-        </w:rPr>
-        <w:t>Station</w:t>
-      </w:r>
-      <w:proofErr w:type="spellEnd"/>
-      <w:r>
-        <w:rPr>
-          <w:rFonts w:ascii="Times New Roman" w:eastAsia="Times New Roman" w:hAnsi="Times New Roman" w:cs="Times New Roman"/>
-          <w:color w:val="93A1A1"/>
-          <w:szCs w:val="24"/>
-        </w:rPr>
-        <w:t>)</w:t>
-      </w:r>
+          <w:color w:val="FDF6E3"/>
+          <w:szCs w:val="24"/>
+        </w:rPr>
+        <w:t xml:space="preserve">// Vind de </w:t>
+      </w:r>
+      <w:proofErr w:type="spellStart"/>
+      <w:r>
+        <w:rPr>
+          <w:rFonts w:ascii="Times New Roman" w:eastAsia="Times New Roman" w:hAnsi="Times New Roman" w:cs="Times New Roman"/>
+          <w:color w:val="FDF6E3"/>
+          <w:szCs w:val="24"/>
+        </w:rPr>
+        <w:t>laatste</w:t>
+      </w:r>
+      <w:proofErr w:type="spellEnd"/>
+      <w:r>
+        <w:rPr>
+          <w:rFonts w:ascii="Times New Roman" w:eastAsia="Times New Roman" w:hAnsi="Times New Roman" w:cs="Times New Roman"/>
+          <w:color w:val="FDF6E3"/>
+          <w:szCs w:val="24"/>
+        </w:rPr>
+        <w:t xml:space="preserve"> </w:t>
+      </w:r>
+      <w:proofErr w:type="spellStart"/>
+      <w:r>
+        <w:rPr>
+          <w:rFonts w:ascii="Times New Roman" w:eastAsia="Times New Roman" w:hAnsi="Times New Roman" w:cs="Times New Roman"/>
+          <w:color w:val="FDF6E3"/>
+          <w:szCs w:val="24"/>
+        </w:rPr>
+        <w:t>rit</w:t>
+      </w:r>
+      <w:proofErr w:type="spellEnd"/>
+      <w:r>
+        <w:rPr>
+          <w:rFonts w:ascii="Times New Roman" w:eastAsia="Times New Roman" w:hAnsi="Times New Roman" w:cs="Times New Roman"/>
+          <w:color w:val="FDF6E3"/>
+          <w:szCs w:val="24"/>
+        </w:rPr>
+        <w:t xml:space="preserve"> van elk </w:t>
+      </w:r>
+      <w:proofErr w:type="spellStart"/>
+      <w:r>
+        <w:rPr>
+          <w:rFonts w:ascii="Times New Roman" w:eastAsia="Times New Roman" w:hAnsi="Times New Roman" w:cs="Times New Roman"/>
+          <w:color w:val="FDF6E3"/>
+          <w:szCs w:val="24"/>
+        </w:rPr>
+        <w:t>voertuig</w:t>
+      </w:r>
+      <w:proofErr w:type="spellEnd"/>
     </w:p>
     <w:p>
       <w:pPr>
@@ -13468,60 +14019,160 @@
           <w:color w:val="859900"/>
           <w:szCs w:val="24"/>
         </w:rPr>
-        <w:t>WHERE</w:t>
-      </w:r>
-      <w:r>
-        <w:rPr>
-          <w:rFonts w:ascii="Times New Roman" w:eastAsia="Times New Roman" w:hAnsi="Times New Roman" w:cs="Times New Roman"/>
-          <w:color w:val="FDF6E3"/>
-          <w:szCs w:val="24"/>
-        </w:rPr>
-        <w:t xml:space="preserve"> </w:t>
-      </w:r>
-      <w:proofErr w:type="spellStart"/>
-      <w:r>
-        <w:rPr>
-          <w:rFonts w:ascii="Times New Roman" w:eastAsia="Times New Roman" w:hAnsi="Times New Roman" w:cs="Times New Roman"/>
-          <w:color w:val="FDF6E3"/>
-          <w:szCs w:val="24"/>
-        </w:rPr>
-        <w:t>startStation</w:t>
-      </w:r>
-      <w:proofErr w:type="spellEnd"/>
-      <w:r>
-        <w:rPr>
-          <w:rFonts w:ascii="Times New Roman" w:eastAsia="Times New Roman" w:hAnsi="Times New Roman" w:cs="Times New Roman"/>
-          <w:color w:val="FDF6E3"/>
-          <w:szCs w:val="24"/>
-        </w:rPr>
-        <w:t xml:space="preserve"> </w:t>
-      </w:r>
-      <w:r>
-        <w:rPr>
-          <w:rFonts w:ascii="Times New Roman" w:eastAsia="Times New Roman" w:hAnsi="Times New Roman" w:cs="Times New Roman"/>
-          <w:color w:val="93A1A1"/>
-          <w:szCs w:val="24"/>
-        </w:rPr>
-        <w:t>&lt;&gt;</w:t>
-      </w:r>
-      <w:r>
-        <w:rPr>
-          <w:rFonts w:ascii="Times New Roman" w:eastAsia="Times New Roman" w:hAnsi="Times New Roman" w:cs="Times New Roman"/>
-          <w:color w:val="FDF6E3"/>
-          <w:szCs w:val="24"/>
-        </w:rPr>
-        <w:t xml:space="preserve"> </w:t>
-      </w:r>
-      <w:proofErr w:type="spellStart"/>
-      <w:r>
-        <w:rPr>
-          <w:rFonts w:ascii="Times New Roman" w:eastAsia="Times New Roman" w:hAnsi="Times New Roman" w:cs="Times New Roman"/>
-          <w:color w:val="FDF6E3"/>
-          <w:szCs w:val="24"/>
-        </w:rPr>
-        <w:t>endStation</w:t>
-      </w:r>
-      <w:proofErr w:type="spellEnd"/>
+        <w:t>MATCH</w:t>
+      </w:r>
+      <w:r>
+        <w:rPr>
+          <w:rFonts w:ascii="Times New Roman" w:eastAsia="Times New Roman" w:hAnsi="Times New Roman" w:cs="Times New Roman"/>
+          <w:color w:val="FDF6E3"/>
+          <w:szCs w:val="24"/>
+        </w:rPr>
+        <w:t xml:space="preserve"> </w:t>
+      </w:r>
+      <w:r>
+        <w:rPr>
+          <w:rFonts w:ascii="Times New Roman" w:eastAsia="Times New Roman" w:hAnsi="Times New Roman" w:cs="Times New Roman"/>
+          <w:color w:val="93A1A1"/>
+          <w:szCs w:val="24"/>
+        </w:rPr>
+        <w:t>(</w:t>
+      </w:r>
+      <w:proofErr w:type="spellStart"/>
+      <w:proofErr w:type="gramStart"/>
+      <w:r>
+        <w:rPr>
+          <w:rFonts w:ascii="Times New Roman" w:eastAsia="Times New Roman" w:hAnsi="Times New Roman" w:cs="Times New Roman"/>
+          <w:color w:val="FDF6E3"/>
+          <w:szCs w:val="24"/>
+        </w:rPr>
+        <w:t>r</w:t>
+      </w:r>
+      <w:r>
+        <w:rPr>
+          <w:rFonts w:ascii="Times New Roman" w:eastAsia="Times New Roman" w:hAnsi="Times New Roman" w:cs="Times New Roman"/>
+          <w:color w:val="93A1A1"/>
+          <w:szCs w:val="24"/>
+        </w:rPr>
+        <w:t>:</w:t>
+      </w:r>
+      <w:r>
+        <w:rPr>
+          <w:rFonts w:ascii="Times New Roman" w:eastAsia="Times New Roman" w:hAnsi="Times New Roman" w:cs="Times New Roman"/>
+          <w:color w:val="FDF6E3"/>
+          <w:szCs w:val="24"/>
+        </w:rPr>
+        <w:t>Ride</w:t>
+      </w:r>
+      <w:proofErr w:type="spellEnd"/>
+      <w:proofErr w:type="gramEnd"/>
+      <w:r>
+        <w:rPr>
+          <w:rFonts w:ascii="Times New Roman" w:eastAsia="Times New Roman" w:hAnsi="Times New Roman" w:cs="Times New Roman"/>
+          <w:color w:val="93A1A1"/>
+          <w:szCs w:val="24"/>
+        </w:rPr>
+        <w:t>)-[:</w:t>
+      </w:r>
+      <w:r>
+        <w:rPr>
+          <w:rFonts w:ascii="Times New Roman" w:eastAsia="Times New Roman" w:hAnsi="Times New Roman" w:cs="Times New Roman"/>
+          <w:color w:val="FDF6E3"/>
+          <w:szCs w:val="24"/>
+        </w:rPr>
+        <w:t>ENDS_AT</w:t>
+      </w:r>
+      <w:r>
+        <w:rPr>
+          <w:rFonts w:ascii="Times New Roman" w:eastAsia="Times New Roman" w:hAnsi="Times New Roman" w:cs="Times New Roman"/>
+          <w:color w:val="93A1A1"/>
+          <w:szCs w:val="24"/>
+        </w:rPr>
+        <w:t>]-&gt;(</w:t>
+      </w:r>
+      <w:proofErr w:type="spellStart"/>
+      <w:r>
+        <w:rPr>
+          <w:rFonts w:ascii="Times New Roman" w:eastAsia="Times New Roman" w:hAnsi="Times New Roman" w:cs="Times New Roman"/>
+          <w:color w:val="FDF6E3"/>
+          <w:szCs w:val="24"/>
+        </w:rPr>
+        <w:t>lEnd</w:t>
+      </w:r>
+      <w:r>
+        <w:rPr>
+          <w:rFonts w:ascii="Times New Roman" w:eastAsia="Times New Roman" w:hAnsi="Times New Roman" w:cs="Times New Roman"/>
+          <w:color w:val="93A1A1"/>
+          <w:szCs w:val="24"/>
+        </w:rPr>
+        <w:t>:</w:t>
+      </w:r>
+      <w:r>
+        <w:rPr>
+          <w:rFonts w:ascii="Times New Roman" w:eastAsia="Times New Roman" w:hAnsi="Times New Roman" w:cs="Times New Roman"/>
+          <w:color w:val="FDF6E3"/>
+          <w:szCs w:val="24"/>
+        </w:rPr>
+        <w:t>Lock</w:t>
+      </w:r>
+      <w:proofErr w:type="spellEnd"/>
+      <w:r>
+        <w:rPr>
+          <w:rFonts w:ascii="Times New Roman" w:eastAsia="Times New Roman" w:hAnsi="Times New Roman" w:cs="Times New Roman"/>
+          <w:color w:val="93A1A1"/>
+          <w:szCs w:val="24"/>
+        </w:rPr>
+        <w:t>)-[:</w:t>
+      </w:r>
+      <w:r>
+        <w:rPr>
+          <w:rFonts w:ascii="Times New Roman" w:eastAsia="Times New Roman" w:hAnsi="Times New Roman" w:cs="Times New Roman"/>
+          <w:color w:val="FDF6E3"/>
+          <w:szCs w:val="24"/>
+        </w:rPr>
+        <w:t>LOCATED_IN</w:t>
+      </w:r>
+      <w:r>
+        <w:rPr>
+          <w:rFonts w:ascii="Times New Roman" w:eastAsia="Times New Roman" w:hAnsi="Times New Roman" w:cs="Times New Roman"/>
+          <w:color w:val="93A1A1"/>
+          <w:szCs w:val="24"/>
+        </w:rPr>
+        <w:t>]-&gt;(</w:t>
+      </w:r>
+      <w:proofErr w:type="spellStart"/>
+      <w:r>
+        <w:rPr>
+          <w:rFonts w:ascii="Times New Roman" w:eastAsia="Times New Roman" w:hAnsi="Times New Roman" w:cs="Times New Roman"/>
+          <w:color w:val="FDF6E3"/>
+          <w:szCs w:val="24"/>
+        </w:rPr>
+        <w:t>sEnd</w:t>
+      </w:r>
+      <w:r>
+        <w:rPr>
+          <w:rFonts w:ascii="Times New Roman" w:eastAsia="Times New Roman" w:hAnsi="Times New Roman" w:cs="Times New Roman"/>
+          <w:color w:val="93A1A1"/>
+          <w:szCs w:val="24"/>
+        </w:rPr>
+        <w:t>:</w:t>
+      </w:r>
+      <w:r>
+        <w:rPr>
+          <w:rFonts w:ascii="Times New Roman" w:eastAsia="Times New Roman" w:hAnsi="Times New Roman" w:cs="Times New Roman"/>
+          <w:color w:val="FDF6E3"/>
+          <w:szCs w:val="24"/>
+        </w:rPr>
+        <w:t>Station</w:t>
+      </w:r>
+      <w:proofErr w:type="spellEnd"/>
+      <w:r>
+        <w:rPr>
+          <w:rFonts w:ascii="Times New Roman" w:eastAsia="Times New Roman" w:hAnsi="Times New Roman" w:cs="Times New Roman"/>
+          <w:color w:val="93A1A1"/>
+          <w:szCs w:val="24"/>
+        </w:rPr>
+        <w:t>),</w:t>
+      </w:r>
     </w:p>
     <w:p>
       <w:pPr>
@@ -13536,55 +14187,87 @@
       <w:r>
         <w:rPr>
           <w:rFonts w:ascii="Times New Roman" w:eastAsia="Times New Roman" w:hAnsi="Times New Roman" w:cs="Times New Roman"/>
-          <w:color w:val="859900"/>
-          <w:szCs w:val="24"/>
-        </w:rPr>
-        <w:t>WITH</w:t>
-      </w:r>
-      <w:r>
-        <w:rPr>
-          <w:rFonts w:ascii="Times New Roman" w:eastAsia="Times New Roman" w:hAnsi="Times New Roman" w:cs="Times New Roman"/>
-          <w:color w:val="FDF6E3"/>
-          <w:szCs w:val="24"/>
-        </w:rPr>
-        <w:t xml:space="preserve"> </w:t>
-      </w:r>
-      <w:proofErr w:type="spellStart"/>
-      <w:r>
-        <w:rPr>
-          <w:rFonts w:ascii="Times New Roman" w:eastAsia="Times New Roman" w:hAnsi="Times New Roman" w:cs="Times New Roman"/>
-          <w:color w:val="FDF6E3"/>
-          <w:szCs w:val="24"/>
-        </w:rPr>
-        <w:t>startStation</w:t>
-      </w:r>
-      <w:proofErr w:type="spellEnd"/>
-      <w:r>
-        <w:rPr>
-          <w:rFonts w:ascii="Times New Roman" w:eastAsia="Times New Roman" w:hAnsi="Times New Roman" w:cs="Times New Roman"/>
-          <w:color w:val="93A1A1"/>
-          <w:szCs w:val="24"/>
-        </w:rPr>
-        <w:t>,</w:t>
-      </w:r>
-      <w:r>
-        <w:rPr>
-          <w:rFonts w:ascii="Times New Roman" w:eastAsia="Times New Roman" w:hAnsi="Times New Roman" w:cs="Times New Roman"/>
-          <w:color w:val="FDF6E3"/>
-          <w:szCs w:val="24"/>
-        </w:rPr>
-        <w:t xml:space="preserve"> </w:t>
-      </w:r>
-      <w:proofErr w:type="spellStart"/>
-      <w:r>
-        <w:rPr>
-          <w:rFonts w:ascii="Times New Roman" w:eastAsia="Times New Roman" w:hAnsi="Times New Roman" w:cs="Times New Roman"/>
-          <w:color w:val="FDF6E3"/>
-          <w:szCs w:val="24"/>
-        </w:rPr>
-        <w:t>endStation</w:t>
-      </w:r>
-      <w:proofErr w:type="spellEnd"/>
+          <w:color w:val="93A1A1"/>
+          <w:szCs w:val="24"/>
+        </w:rPr>
+        <w:t>(</w:t>
+      </w:r>
+      <w:r>
+        <w:rPr>
+          <w:rFonts w:ascii="Times New Roman" w:eastAsia="Times New Roman" w:hAnsi="Times New Roman" w:cs="Times New Roman"/>
+          <w:color w:val="FDF6E3"/>
+          <w:szCs w:val="24"/>
+        </w:rPr>
+        <w:t>r</w:t>
+      </w:r>
+      <w:r>
+        <w:rPr>
+          <w:rFonts w:ascii="Times New Roman" w:eastAsia="Times New Roman" w:hAnsi="Times New Roman" w:cs="Times New Roman"/>
+          <w:color w:val="93A1A1"/>
+          <w:szCs w:val="24"/>
+        </w:rPr>
+        <w:t>)-</w:t>
+      </w:r>
+      <w:proofErr w:type="gramStart"/>
+      <w:r>
+        <w:rPr>
+          <w:rFonts w:ascii="Times New Roman" w:eastAsia="Times New Roman" w:hAnsi="Times New Roman" w:cs="Times New Roman"/>
+          <w:color w:val="93A1A1"/>
+          <w:szCs w:val="24"/>
+        </w:rPr>
+        <w:t>[:</w:t>
+      </w:r>
+      <w:r>
+        <w:rPr>
+          <w:rFonts w:ascii="Times New Roman" w:eastAsia="Times New Roman" w:hAnsi="Times New Roman" w:cs="Times New Roman"/>
+          <w:color w:val="FDF6E3"/>
+          <w:szCs w:val="24"/>
+        </w:rPr>
+        <w:t>USES</w:t>
+      </w:r>
+      <w:proofErr w:type="gramEnd"/>
+      <w:r>
+        <w:rPr>
+          <w:rFonts w:ascii="Times New Roman" w:eastAsia="Times New Roman" w:hAnsi="Times New Roman" w:cs="Times New Roman"/>
+          <w:color w:val="93A1A1"/>
+          <w:szCs w:val="24"/>
+        </w:rPr>
+        <w:t>]-&gt;(</w:t>
+      </w:r>
+      <w:proofErr w:type="spellStart"/>
+      <w:r>
+        <w:rPr>
+          <w:rFonts w:ascii="Times New Roman" w:eastAsia="Times New Roman" w:hAnsi="Times New Roman" w:cs="Times New Roman"/>
+          <w:color w:val="FDF6E3"/>
+          <w:szCs w:val="24"/>
+        </w:rPr>
+        <w:t>v</w:t>
+      </w:r>
+      <w:r>
+        <w:rPr>
+          <w:rFonts w:ascii="Times New Roman" w:eastAsia="Times New Roman" w:hAnsi="Times New Roman" w:cs="Times New Roman"/>
+          <w:color w:val="93A1A1"/>
+          <w:szCs w:val="24"/>
+        </w:rPr>
+        <w:t>:</w:t>
+      </w:r>
+      <w:r>
+        <w:rPr>
+          <w:rFonts w:ascii="Times New Roman" w:eastAsia="Times New Roman" w:hAnsi="Times New Roman" w:cs="Times New Roman"/>
+          <w:color w:val="FDF6E3"/>
+          <w:szCs w:val="24"/>
+        </w:rPr>
+        <w:t>Vehicle</w:t>
+      </w:r>
+      <w:proofErr w:type="spellEnd"/>
+      <w:r>
+        <w:rPr>
+          <w:rFonts w:ascii="Times New Roman" w:eastAsia="Times New Roman" w:hAnsi="Times New Roman" w:cs="Times New Roman"/>
+          <w:color w:val="93A1A1"/>
+          <w:szCs w:val="24"/>
+        </w:rPr>
+        <w:t>)</w:t>
+      </w:r>
     </w:p>
     <w:p>
       <w:pPr>
@@ -13602,85 +14285,43 @@
           <w:color w:val="859900"/>
           <w:szCs w:val="24"/>
         </w:rPr>
-        <w:t>MATCH</w:t>
-      </w:r>
-      <w:r>
-        <w:rPr>
-          <w:rFonts w:ascii="Times New Roman" w:eastAsia="Times New Roman" w:hAnsi="Times New Roman" w:cs="Times New Roman"/>
-          <w:color w:val="FDF6E3"/>
-          <w:szCs w:val="24"/>
-        </w:rPr>
-        <w:t xml:space="preserve"> p </w:t>
-      </w:r>
-      <w:r>
-        <w:rPr>
-          <w:rFonts w:ascii="Times New Roman" w:eastAsia="Times New Roman" w:hAnsi="Times New Roman" w:cs="Times New Roman"/>
-          <w:color w:val="93A1A1"/>
-          <w:szCs w:val="24"/>
-        </w:rPr>
-        <w:t>=</w:t>
-      </w:r>
-      <w:r>
-        <w:rPr>
-          <w:rFonts w:ascii="Times New Roman" w:eastAsia="Times New Roman" w:hAnsi="Times New Roman" w:cs="Times New Roman"/>
-          <w:color w:val="FDF6E3"/>
-          <w:szCs w:val="24"/>
-        </w:rPr>
-        <w:t xml:space="preserve"> </w:t>
-      </w:r>
-      <w:proofErr w:type="spellStart"/>
-      <w:r>
-        <w:rPr>
-          <w:rFonts w:ascii="Times New Roman" w:eastAsia="Times New Roman" w:hAnsi="Times New Roman" w:cs="Times New Roman"/>
-          <w:color w:val="859900"/>
-          <w:szCs w:val="24"/>
-        </w:rPr>
-        <w:t>shortestPath</w:t>
-      </w:r>
-      <w:proofErr w:type="spellEnd"/>
-      <w:r>
-        <w:rPr>
-          <w:rFonts w:ascii="Times New Roman" w:eastAsia="Times New Roman" w:hAnsi="Times New Roman" w:cs="Times New Roman"/>
-          <w:color w:val="93A1A1"/>
-          <w:szCs w:val="24"/>
-        </w:rPr>
-        <w:t>((</w:t>
-      </w:r>
-      <w:proofErr w:type="spellStart"/>
-      <w:r>
-        <w:rPr>
-          <w:rFonts w:ascii="Times New Roman" w:eastAsia="Times New Roman" w:hAnsi="Times New Roman" w:cs="Times New Roman"/>
-          <w:color w:val="FDF6E3"/>
-          <w:szCs w:val="24"/>
-        </w:rPr>
-        <w:t>startStation</w:t>
-      </w:r>
-      <w:proofErr w:type="spellEnd"/>
-      <w:r>
-        <w:rPr>
-          <w:rFonts w:ascii="Times New Roman" w:eastAsia="Times New Roman" w:hAnsi="Times New Roman" w:cs="Times New Roman"/>
-          <w:color w:val="93A1A1"/>
-          <w:szCs w:val="24"/>
-        </w:rPr>
-        <w:t>)-</w:t>
-      </w:r>
+        <w:t>WITH</w:t>
+      </w:r>
+      <w:r>
+        <w:rPr>
+          <w:rFonts w:ascii="Times New Roman" w:eastAsia="Times New Roman" w:hAnsi="Times New Roman" w:cs="Times New Roman"/>
+          <w:color w:val="FDF6E3"/>
+          <w:szCs w:val="24"/>
+        </w:rPr>
+        <w:t xml:space="preserve"> </w:t>
+      </w:r>
+      <w:proofErr w:type="spellStart"/>
       <w:proofErr w:type="gramStart"/>
       <w:r>
         <w:rPr>
           <w:rFonts w:ascii="Times New Roman" w:eastAsia="Times New Roman" w:hAnsi="Times New Roman" w:cs="Times New Roman"/>
-          <w:color w:val="93A1A1"/>
-          <w:szCs w:val="24"/>
-        </w:rPr>
-        <w:t>[:</w:t>
-      </w:r>
-      <w:r>
-        <w:rPr>
-          <w:rFonts w:ascii="Times New Roman" w:eastAsia="Times New Roman" w:hAnsi="Times New Roman" w:cs="Times New Roman"/>
-          <w:color w:val="FDF6E3"/>
-          <w:szCs w:val="24"/>
-        </w:rPr>
-        <w:t>STARTS</w:t>
-      </w:r>
+          <w:color w:val="FDF6E3"/>
+          <w:szCs w:val="24"/>
+        </w:rPr>
+        <w:t>v</w:t>
+      </w:r>
+      <w:r>
+        <w:rPr>
+          <w:rFonts w:ascii="Times New Roman" w:eastAsia="Times New Roman" w:hAnsi="Times New Roman" w:cs="Times New Roman"/>
+          <w:color w:val="93A1A1"/>
+          <w:szCs w:val="24"/>
+        </w:rPr>
+        <w:t>.</w:t>
+      </w:r>
+      <w:r>
+        <w:rPr>
+          <w:rFonts w:ascii="Times New Roman" w:eastAsia="Times New Roman" w:hAnsi="Times New Roman" w:cs="Times New Roman"/>
+          <w:color w:val="FDF6E3"/>
+          <w:szCs w:val="24"/>
+        </w:rPr>
+        <w:t>vehicleId</w:t>
+      </w:r>
+      <w:proofErr w:type="spellEnd"/>
       <w:proofErr w:type="gramEnd"/>
       <w:r>
         <w:rPr>
@@ -13688,49 +14329,49 @@
           <w:color w:val="FDF6E3"/>
           <w:szCs w:val="24"/>
         </w:rPr>
-        <w:t>_AT</w:t>
-      </w:r>
-      <w:r>
-        <w:rPr>
-          <w:rFonts w:ascii="Times New Roman" w:eastAsia="Times New Roman" w:hAnsi="Times New Roman" w:cs="Times New Roman"/>
-          <w:color w:val="93A1A1"/>
-          <w:szCs w:val="24"/>
-        </w:rPr>
-        <w:t>|</w:t>
-      </w:r>
-      <w:r>
-        <w:rPr>
-          <w:rFonts w:ascii="Times New Roman" w:eastAsia="Times New Roman" w:hAnsi="Times New Roman" w:cs="Times New Roman"/>
-          <w:color w:val="FDF6E3"/>
-          <w:szCs w:val="24"/>
-        </w:rPr>
-        <w:t>ENDS_AT</w:t>
-      </w:r>
-      <w:r>
-        <w:rPr>
-          <w:rFonts w:ascii="Times New Roman" w:eastAsia="Times New Roman" w:hAnsi="Times New Roman" w:cs="Times New Roman"/>
-          <w:color w:val="93A1A1"/>
-          <w:szCs w:val="24"/>
-        </w:rPr>
-        <w:t>*]-(</w:t>
-      </w:r>
-      <w:proofErr w:type="spellStart"/>
-      <w:r>
-        <w:rPr>
-          <w:rFonts w:ascii="Times New Roman" w:eastAsia="Times New Roman" w:hAnsi="Times New Roman" w:cs="Times New Roman"/>
-          <w:color w:val="FDF6E3"/>
-          <w:szCs w:val="24"/>
-        </w:rPr>
-        <w:t>endStation</w:t>
-      </w:r>
-      <w:proofErr w:type="spellEnd"/>
-      <w:r>
-        <w:rPr>
-          <w:rFonts w:ascii="Times New Roman" w:eastAsia="Times New Roman" w:hAnsi="Times New Roman" w:cs="Times New Roman"/>
-          <w:color w:val="93A1A1"/>
-          <w:szCs w:val="24"/>
-        </w:rPr>
-        <w:t>))</w:t>
+        <w:t xml:space="preserve"> </w:t>
+      </w:r>
+      <w:r>
+        <w:rPr>
+          <w:rFonts w:ascii="Times New Roman" w:eastAsia="Times New Roman" w:hAnsi="Times New Roman" w:cs="Times New Roman"/>
+          <w:color w:val="859900"/>
+          <w:szCs w:val="24"/>
+        </w:rPr>
+        <w:t>AS</w:t>
+      </w:r>
+      <w:r>
+        <w:rPr>
+          <w:rFonts w:ascii="Times New Roman" w:eastAsia="Times New Roman" w:hAnsi="Times New Roman" w:cs="Times New Roman"/>
+          <w:color w:val="FDF6E3"/>
+          <w:szCs w:val="24"/>
+        </w:rPr>
+        <w:t xml:space="preserve"> </w:t>
+      </w:r>
+      <w:proofErr w:type="spellStart"/>
+      <w:r>
+        <w:rPr>
+          <w:rFonts w:ascii="Times New Roman" w:eastAsia="Times New Roman" w:hAnsi="Times New Roman" w:cs="Times New Roman"/>
+          <w:color w:val="FDF6E3"/>
+          <w:szCs w:val="24"/>
+        </w:rPr>
+        <w:t>VehicleID</w:t>
+      </w:r>
+      <w:proofErr w:type="spellEnd"/>
+      <w:r>
+        <w:rPr>
+          <w:rFonts w:ascii="Times New Roman" w:eastAsia="Times New Roman" w:hAnsi="Times New Roman" w:cs="Times New Roman"/>
+          <w:color w:val="93A1A1"/>
+          <w:szCs w:val="24"/>
+        </w:rPr>
+        <w:t>,</w:t>
+      </w:r>
+      <w:r>
+        <w:rPr>
+          <w:rFonts w:ascii="Times New Roman" w:eastAsia="Times New Roman" w:hAnsi="Times New Roman" w:cs="Times New Roman"/>
+          <w:color w:val="FDF6E3"/>
+          <w:szCs w:val="24"/>
+        </w:rPr>
+        <w:t xml:space="preserve"> </w:t>
       </w:r>
     </w:p>
     <w:p>
@@ -13746,18 +14387,28 @@
       <w:r>
         <w:rPr>
           <w:rFonts w:ascii="Times New Roman" w:eastAsia="Times New Roman" w:hAnsi="Times New Roman" w:cs="Times New Roman"/>
-          <w:color w:val="859900"/>
-          <w:szCs w:val="24"/>
-        </w:rPr>
-        <w:t>RETURN</w:t>
-      </w:r>
-      <w:r>
-        <w:rPr>
-          <w:rFonts w:ascii="Times New Roman" w:eastAsia="Times New Roman" w:hAnsi="Times New Roman" w:cs="Times New Roman"/>
-          <w:color w:val="FDF6E3"/>
-          <w:szCs w:val="24"/>
-        </w:rPr>
-        <w:t xml:space="preserve"> startStation</w:t>
+          <w:color w:val="FDF6E3"/>
+          <w:szCs w:val="24"/>
+        </w:rPr>
+        <w:t>MAX</w:t>
+      </w:r>
+      <w:r>
+        <w:rPr>
+          <w:rFonts w:ascii="Times New Roman" w:eastAsia="Times New Roman" w:hAnsi="Times New Roman" w:cs="Times New Roman"/>
+          <w:color w:val="93A1A1"/>
+          <w:szCs w:val="24"/>
+        </w:rPr>
+        <w:t>(</w:t>
+      </w:r>
+      <w:proofErr w:type="spellStart"/>
+      <w:proofErr w:type="gramStart"/>
+      <w:r>
+        <w:rPr>
+          <w:rFonts w:ascii="Times New Roman" w:eastAsia="Times New Roman" w:hAnsi="Times New Roman" w:cs="Times New Roman"/>
+          <w:color w:val="FDF6E3"/>
+          <w:szCs w:val="24"/>
+        </w:rPr>
+        <w:t>r</w:t>
       </w:r>
       <w:r>
         <w:rPr>
@@ -13773,7 +14424,25 @@
           <w:color w:val="FDF6E3"/>
           <w:szCs w:val="24"/>
         </w:rPr>
-        <w:t xml:space="preserve">id </w:t>
+        <w:t>endTime</w:t>
+      </w:r>
+      <w:proofErr w:type="spellEnd"/>
+      <w:proofErr w:type="gramEnd"/>
+      <w:r>
+        <w:rPr>
+          <w:rFonts w:ascii="Times New Roman" w:eastAsia="Times New Roman" w:hAnsi="Times New Roman" w:cs="Times New Roman"/>
+          <w:color w:val="93A1A1"/>
+          <w:szCs w:val="24"/>
+        </w:rPr>
+        <w:t>)</w:t>
+      </w:r>
+      <w:r>
+        <w:rPr>
+          <w:rFonts w:ascii="Times New Roman" w:eastAsia="Times New Roman" w:hAnsi="Times New Roman" w:cs="Times New Roman"/>
+          <w:color w:val="FDF6E3"/>
+          <w:szCs w:val="24"/>
+        </w:rPr>
+        <w:t xml:space="preserve"> </w:t>
       </w:r>
       <w:r>
         <w:rPr>
@@ -13798,7 +14467,7 @@
           <w:color w:val="FDF6E3"/>
           <w:szCs w:val="24"/>
         </w:rPr>
-        <w:t>StartStation</w:t>
+        <w:t>LastRideTime</w:t>
       </w:r>
       <w:proofErr w:type="spellEnd"/>
       <w:r>
@@ -13815,124 +14484,8 @@
           <w:color w:val="FDF6E3"/>
           <w:szCs w:val="24"/>
         </w:rPr>
-        <w:t xml:space="preserve"> endStation</w:t>
-      </w:r>
-      <w:r>
-        <w:rPr>
-          <w:rFonts w:ascii="Times New Roman" w:eastAsia="Times New Roman" w:hAnsi="Times New Roman" w:cs="Times New Roman"/>
-          <w:color w:val="93A1A1"/>
-          <w:szCs w:val="24"/>
-        </w:rPr>
-        <w:t>.</w:t>
-      </w:r>
-      <w:r>
-        <w:rPr>
-          <w:rFonts w:ascii="Times New Roman" w:eastAsia="Times New Roman" w:hAnsi="Times New Roman" w:cs="Times New Roman"/>
-          <w:color w:val="FDF6E3"/>
-          <w:szCs w:val="24"/>
-        </w:rPr>
-        <w:t xml:space="preserve">id </w:t>
-      </w:r>
-      <w:r>
-        <w:rPr>
-          <w:rFonts w:ascii="Times New Roman" w:eastAsia="Times New Roman" w:hAnsi="Times New Roman" w:cs="Times New Roman"/>
-          <w:color w:val="859900"/>
-          <w:szCs w:val="24"/>
-        </w:rPr>
-        <w:t>AS</w:t>
-      </w:r>
-      <w:r>
-        <w:rPr>
-          <w:rFonts w:ascii="Times New Roman" w:eastAsia="Times New Roman" w:hAnsi="Times New Roman" w:cs="Times New Roman"/>
-          <w:color w:val="FDF6E3"/>
-          <w:szCs w:val="24"/>
-        </w:rPr>
-        <w:t xml:space="preserve"> </w:t>
-      </w:r>
-      <w:proofErr w:type="spellStart"/>
-      <w:r>
-        <w:rPr>
-          <w:rFonts w:ascii="Times New Roman" w:eastAsia="Times New Roman" w:hAnsi="Times New Roman" w:cs="Times New Roman"/>
-          <w:color w:val="FDF6E3"/>
-          <w:szCs w:val="24"/>
-        </w:rPr>
-        <w:t>EndStation</w:t>
-      </w:r>
-      <w:proofErr w:type="spellEnd"/>
-      <w:r>
-        <w:rPr>
-          <w:rFonts w:ascii="Times New Roman" w:eastAsia="Times New Roman" w:hAnsi="Times New Roman" w:cs="Times New Roman"/>
-          <w:color w:val="93A1A1"/>
-          <w:szCs w:val="24"/>
-        </w:rPr>
-        <w:t>,</w:t>
-      </w:r>
-      <w:r>
-        <w:rPr>
-          <w:rFonts w:ascii="Times New Roman" w:eastAsia="Times New Roman" w:hAnsi="Times New Roman" w:cs="Times New Roman"/>
-          <w:color w:val="FDF6E3"/>
-          <w:szCs w:val="24"/>
-        </w:rPr>
-        <w:t xml:space="preserve"> length</w:t>
-      </w:r>
-      <w:r>
-        <w:rPr>
-          <w:rFonts w:ascii="Times New Roman" w:eastAsia="Times New Roman" w:hAnsi="Times New Roman" w:cs="Times New Roman"/>
-          <w:color w:val="93A1A1"/>
-          <w:szCs w:val="24"/>
-        </w:rPr>
-        <w:t>(</w:t>
-      </w:r>
-      <w:r>
-        <w:rPr>
-          <w:rFonts w:ascii="Times New Roman" w:eastAsia="Times New Roman" w:hAnsi="Times New Roman" w:cs="Times New Roman"/>
-          <w:color w:val="FDF6E3"/>
-          <w:szCs w:val="24"/>
-        </w:rPr>
-        <w:t>p</w:t>
-      </w:r>
-      <w:r>
-        <w:rPr>
-          <w:rFonts w:ascii="Times New Roman" w:eastAsia="Times New Roman" w:hAnsi="Times New Roman" w:cs="Times New Roman"/>
-          <w:color w:val="93A1A1"/>
-          <w:szCs w:val="24"/>
-        </w:rPr>
-        <w:t>)</w:t>
-      </w:r>
-      <w:r>
-        <w:rPr>
-          <w:rFonts w:ascii="Times New Roman" w:eastAsia="Times New Roman" w:hAnsi="Times New Roman" w:cs="Times New Roman"/>
-          <w:color w:val="FDF6E3"/>
-          <w:szCs w:val="24"/>
-        </w:rPr>
-        <w:t xml:space="preserve"> </w:t>
-      </w:r>
-      <w:r>
-        <w:rPr>
-          <w:rFonts w:ascii="Times New Roman" w:eastAsia="Times New Roman" w:hAnsi="Times New Roman" w:cs="Times New Roman"/>
-          <w:color w:val="859900"/>
-          <w:szCs w:val="24"/>
-        </w:rPr>
-        <w:t>AS</w:t>
-      </w:r>
-      <w:r>
-        <w:rPr>
-          <w:rFonts w:ascii="Times New Roman" w:eastAsia="Times New Roman" w:hAnsi="Times New Roman" w:cs="Times New Roman"/>
-          <w:color w:val="FDF6E3"/>
-          <w:szCs w:val="24"/>
-        </w:rPr>
-        <w:t xml:space="preserve"> </w:t>
-      </w:r>
-      <w:proofErr w:type="spellStart"/>
-      <w:r>
-        <w:rPr>
-          <w:rFonts w:ascii="Times New Roman" w:eastAsia="Times New Roman" w:hAnsi="Times New Roman" w:cs="Times New Roman"/>
-          <w:color w:val="FDF6E3"/>
-          <w:szCs w:val="24"/>
-        </w:rPr>
-        <w:t>PathLength</w:t>
-      </w:r>
-      <w:proofErr w:type="spellEnd"/>
+        <w:t xml:space="preserve"> </w:t>
+      </w:r>
     </w:p>
     <w:p>
       <w:pPr>
@@ -13944,64 +14497,66 @@
           <w:szCs w:val="24"/>
         </w:rPr>
       </w:pPr>
-      <w:r>
-        <w:rPr>
-          <w:rFonts w:ascii="Times New Roman" w:eastAsia="Times New Roman" w:hAnsi="Times New Roman" w:cs="Times New Roman"/>
-          <w:color w:val="859900"/>
-          <w:szCs w:val="24"/>
-        </w:rPr>
-        <w:t>ORDER</w:t>
-      </w:r>
-      <w:r>
-        <w:rPr>
-          <w:rFonts w:ascii="Times New Roman" w:eastAsia="Times New Roman" w:hAnsi="Times New Roman" w:cs="Times New Roman"/>
-          <w:color w:val="FDF6E3"/>
-          <w:szCs w:val="24"/>
-        </w:rPr>
-        <w:t xml:space="preserve"> </w:t>
-      </w:r>
-      <w:r>
-        <w:rPr>
-          <w:rFonts w:ascii="Times New Roman" w:eastAsia="Times New Roman" w:hAnsi="Times New Roman" w:cs="Times New Roman"/>
-          <w:color w:val="859900"/>
-          <w:szCs w:val="24"/>
-        </w:rPr>
-        <w:t>BY</w:t>
-      </w:r>
-      <w:r>
-        <w:rPr>
-          <w:rFonts w:ascii="Times New Roman" w:eastAsia="Times New Roman" w:hAnsi="Times New Roman" w:cs="Times New Roman"/>
-          <w:color w:val="FDF6E3"/>
-          <w:szCs w:val="24"/>
-        </w:rPr>
-        <w:t xml:space="preserve"> </w:t>
-      </w:r>
-      <w:proofErr w:type="spellStart"/>
-      <w:r>
-        <w:rPr>
-          <w:rFonts w:ascii="Times New Roman" w:eastAsia="Times New Roman" w:hAnsi="Times New Roman" w:cs="Times New Roman"/>
-          <w:color w:val="FDF6E3"/>
-          <w:szCs w:val="24"/>
-        </w:rPr>
-        <w:t>PathLength</w:t>
-      </w:r>
-      <w:proofErr w:type="spellEnd"/>
-      <w:r>
-        <w:rPr>
-          <w:rFonts w:ascii="Times New Roman" w:eastAsia="Times New Roman" w:hAnsi="Times New Roman" w:cs="Times New Roman"/>
-          <w:color w:val="FDF6E3"/>
-          <w:szCs w:val="24"/>
-        </w:rPr>
-        <w:t xml:space="preserve"> </w:t>
-      </w:r>
-      <w:r>
-        <w:rPr>
-          <w:rFonts w:ascii="Times New Roman" w:eastAsia="Times New Roman" w:hAnsi="Times New Roman" w:cs="Times New Roman"/>
-          <w:color w:val="859900"/>
-          <w:szCs w:val="24"/>
-        </w:rPr>
-        <w:t>ASC</w:t>
-      </w:r>
+      <w:proofErr w:type="spellStart"/>
+      <w:r>
+        <w:rPr>
+          <w:rFonts w:ascii="Times New Roman" w:eastAsia="Times New Roman" w:hAnsi="Times New Roman" w:cs="Times New Roman"/>
+          <w:color w:val="FDF6E3"/>
+          <w:szCs w:val="24"/>
+        </w:rPr>
+        <w:t>sEnd</w:t>
+      </w:r>
+      <w:r>
+        <w:rPr>
+          <w:rFonts w:ascii="Times New Roman" w:eastAsia="Times New Roman" w:hAnsi="Times New Roman" w:cs="Times New Roman"/>
+          <w:color w:val="93A1A1"/>
+          <w:szCs w:val="24"/>
+        </w:rPr>
+        <w:t>.</w:t>
+      </w:r>
+      <w:r>
+        <w:rPr>
+          <w:rFonts w:ascii="Times New Roman" w:eastAsia="Times New Roman" w:hAnsi="Times New Roman" w:cs="Times New Roman"/>
+          <w:color w:val="FDF6E3"/>
+          <w:szCs w:val="24"/>
+        </w:rPr>
+        <w:t>stationId</w:t>
+      </w:r>
+      <w:proofErr w:type="spellEnd"/>
+      <w:r>
+        <w:rPr>
+          <w:rFonts w:ascii="Times New Roman" w:eastAsia="Times New Roman" w:hAnsi="Times New Roman" w:cs="Times New Roman"/>
+          <w:color w:val="FDF6E3"/>
+          <w:szCs w:val="24"/>
+        </w:rPr>
+        <w:t xml:space="preserve"> </w:t>
+      </w:r>
+      <w:r>
+        <w:rPr>
+          <w:rFonts w:ascii="Times New Roman" w:eastAsia="Times New Roman" w:hAnsi="Times New Roman" w:cs="Times New Roman"/>
+          <w:color w:val="859900"/>
+          <w:szCs w:val="24"/>
+        </w:rPr>
+        <w:t>AS</w:t>
+      </w:r>
+      <w:r>
+        <w:rPr>
+          <w:rFonts w:ascii="Times New Roman" w:eastAsia="Times New Roman" w:hAnsi="Times New Roman" w:cs="Times New Roman"/>
+          <w:color w:val="FDF6E3"/>
+          <w:szCs w:val="24"/>
+        </w:rPr>
+        <w:t xml:space="preserve"> </w:t>
+      </w:r>
+      <w:proofErr w:type="spellStart"/>
+      <w:r>
+        <w:rPr>
+          <w:rFonts w:ascii="Times New Roman" w:eastAsia="Times New Roman" w:hAnsi="Times New Roman" w:cs="Times New Roman"/>
+          <w:color w:val="FDF6E3"/>
+          <w:szCs w:val="24"/>
+        </w:rPr>
+        <w:t>LastStation</w:t>
+      </w:r>
+      <w:proofErr w:type="spellEnd"/>
     </w:p>
     <w:p>
       <w:pPr>
@@ -14013,6 +14568,1615 @@
           <w:szCs w:val="24"/>
         </w:rPr>
       </w:pPr>
+    </w:p>
+    <w:p>
+      <w:pPr>
+        <w:shd w:val="clear" w:color="auto" w:fill="1E1E1E"/>
+        <w:spacing w:before="0" w:after="0" w:line="240" w:lineRule="auto"/>
+        <w:rPr>
+          <w:rFonts w:ascii="Times New Roman" w:eastAsia="Times New Roman" w:hAnsi="Times New Roman" w:cs="Times New Roman"/>
+          <w:color w:val="D4D4D4"/>
+          <w:szCs w:val="24"/>
+        </w:rPr>
+      </w:pPr>
+      <w:r>
+        <w:rPr>
+          <w:rFonts w:ascii="Times New Roman" w:eastAsia="Times New Roman" w:hAnsi="Times New Roman" w:cs="Times New Roman"/>
+          <w:color w:val="FDF6E3"/>
+          <w:szCs w:val="24"/>
+        </w:rPr>
+        <w:t xml:space="preserve">// </w:t>
+      </w:r>
+      <w:proofErr w:type="spellStart"/>
+      <w:r>
+        <w:rPr>
+          <w:rFonts w:ascii="Times New Roman" w:eastAsia="Times New Roman" w:hAnsi="Times New Roman" w:cs="Times New Roman"/>
+          <w:color w:val="FDF6E3"/>
+          <w:szCs w:val="24"/>
+        </w:rPr>
+        <w:t>Controleer</w:t>
+      </w:r>
+      <w:proofErr w:type="spellEnd"/>
+      <w:r>
+        <w:rPr>
+          <w:rFonts w:ascii="Times New Roman" w:eastAsia="Times New Roman" w:hAnsi="Times New Roman" w:cs="Times New Roman"/>
+          <w:color w:val="FDF6E3"/>
+          <w:szCs w:val="24"/>
+        </w:rPr>
+        <w:t xml:space="preserve"> of het </w:t>
+      </w:r>
+      <w:proofErr w:type="spellStart"/>
+      <w:r>
+        <w:rPr>
+          <w:rFonts w:ascii="Times New Roman" w:eastAsia="Times New Roman" w:hAnsi="Times New Roman" w:cs="Times New Roman"/>
+          <w:color w:val="FDF6E3"/>
+          <w:szCs w:val="24"/>
+        </w:rPr>
+        <w:t>voertuig</w:t>
+      </w:r>
+      <w:proofErr w:type="spellEnd"/>
+      <w:r>
+        <w:rPr>
+          <w:rFonts w:ascii="Times New Roman" w:eastAsia="Times New Roman" w:hAnsi="Times New Roman" w:cs="Times New Roman"/>
+          <w:color w:val="FDF6E3"/>
+          <w:szCs w:val="24"/>
+        </w:rPr>
+        <w:t xml:space="preserve"> </w:t>
+      </w:r>
+      <w:proofErr w:type="spellStart"/>
+      <w:r>
+        <w:rPr>
+          <w:rFonts w:ascii="Times New Roman" w:eastAsia="Times New Roman" w:hAnsi="Times New Roman" w:cs="Times New Roman"/>
+          <w:color w:val="FDF6E3"/>
+          <w:szCs w:val="24"/>
+        </w:rPr>
+        <w:t>geen</w:t>
+      </w:r>
+      <w:proofErr w:type="spellEnd"/>
+      <w:r>
+        <w:rPr>
+          <w:rFonts w:ascii="Times New Roman" w:eastAsia="Times New Roman" w:hAnsi="Times New Roman" w:cs="Times New Roman"/>
+          <w:color w:val="FDF6E3"/>
+          <w:szCs w:val="24"/>
+        </w:rPr>
+        <w:t xml:space="preserve"> </w:t>
+      </w:r>
+      <w:proofErr w:type="spellStart"/>
+      <w:r>
+        <w:rPr>
+          <w:rFonts w:ascii="Times New Roman" w:eastAsia="Times New Roman" w:hAnsi="Times New Roman" w:cs="Times New Roman"/>
+          <w:color w:val="FDF6E3"/>
+          <w:szCs w:val="24"/>
+        </w:rPr>
+        <w:t>nieuwe</w:t>
+      </w:r>
+      <w:proofErr w:type="spellEnd"/>
+      <w:r>
+        <w:rPr>
+          <w:rFonts w:ascii="Times New Roman" w:eastAsia="Times New Roman" w:hAnsi="Times New Roman" w:cs="Times New Roman"/>
+          <w:color w:val="FDF6E3"/>
+          <w:szCs w:val="24"/>
+        </w:rPr>
+        <w:t xml:space="preserve"> </w:t>
+      </w:r>
+      <w:proofErr w:type="spellStart"/>
+      <w:r>
+        <w:rPr>
+          <w:rFonts w:ascii="Times New Roman" w:eastAsia="Times New Roman" w:hAnsi="Times New Roman" w:cs="Times New Roman"/>
+          <w:color w:val="FDF6E3"/>
+          <w:szCs w:val="24"/>
+        </w:rPr>
+        <w:t>rit</w:t>
+      </w:r>
+      <w:proofErr w:type="spellEnd"/>
+      <w:r>
+        <w:rPr>
+          <w:rFonts w:ascii="Times New Roman" w:eastAsia="Times New Roman" w:hAnsi="Times New Roman" w:cs="Times New Roman"/>
+          <w:color w:val="FDF6E3"/>
+          <w:szCs w:val="24"/>
+        </w:rPr>
+        <w:t xml:space="preserve"> </w:t>
+      </w:r>
+      <w:proofErr w:type="spellStart"/>
+      <w:r>
+        <w:rPr>
+          <w:rFonts w:ascii="Times New Roman" w:eastAsia="Times New Roman" w:hAnsi="Times New Roman" w:cs="Times New Roman"/>
+          <w:color w:val="FDF6E3"/>
+          <w:szCs w:val="24"/>
+        </w:rPr>
+        <w:t>gestart</w:t>
+      </w:r>
+      <w:proofErr w:type="spellEnd"/>
+      <w:r>
+        <w:rPr>
+          <w:rFonts w:ascii="Times New Roman" w:eastAsia="Times New Roman" w:hAnsi="Times New Roman" w:cs="Times New Roman"/>
+          <w:color w:val="FDF6E3"/>
+          <w:szCs w:val="24"/>
+        </w:rPr>
+        <w:t xml:space="preserve"> </w:t>
+      </w:r>
+      <w:proofErr w:type="spellStart"/>
+      <w:r>
+        <w:rPr>
+          <w:rFonts w:ascii="Times New Roman" w:eastAsia="Times New Roman" w:hAnsi="Times New Roman" w:cs="Times New Roman"/>
+          <w:color w:val="FDF6E3"/>
+          <w:szCs w:val="24"/>
+        </w:rPr>
+        <w:t>heeft</w:t>
+      </w:r>
+      <w:proofErr w:type="spellEnd"/>
+      <w:r>
+        <w:rPr>
+          <w:rFonts w:ascii="Times New Roman" w:eastAsia="Times New Roman" w:hAnsi="Times New Roman" w:cs="Times New Roman"/>
+          <w:color w:val="FDF6E3"/>
+          <w:szCs w:val="24"/>
+        </w:rPr>
+        <w:t xml:space="preserve"> </w:t>
+      </w:r>
+      <w:proofErr w:type="spellStart"/>
+      <w:r>
+        <w:rPr>
+          <w:rFonts w:ascii="Times New Roman" w:eastAsia="Times New Roman" w:hAnsi="Times New Roman" w:cs="Times New Roman"/>
+          <w:color w:val="FDF6E3"/>
+          <w:szCs w:val="24"/>
+        </w:rPr>
+        <w:t>sinds</w:t>
+      </w:r>
+      <w:proofErr w:type="spellEnd"/>
+      <w:r>
+        <w:rPr>
+          <w:rFonts w:ascii="Times New Roman" w:eastAsia="Times New Roman" w:hAnsi="Times New Roman" w:cs="Times New Roman"/>
+          <w:color w:val="FDF6E3"/>
+          <w:szCs w:val="24"/>
+        </w:rPr>
+        <w:t xml:space="preserve"> de </w:t>
+      </w:r>
+      <w:proofErr w:type="spellStart"/>
+      <w:r>
+        <w:rPr>
+          <w:rFonts w:ascii="Times New Roman" w:eastAsia="Times New Roman" w:hAnsi="Times New Roman" w:cs="Times New Roman"/>
+          <w:color w:val="FDF6E3"/>
+          <w:szCs w:val="24"/>
+        </w:rPr>
+        <w:t>laatste</w:t>
+      </w:r>
+      <w:proofErr w:type="spellEnd"/>
+      <w:r>
+        <w:rPr>
+          <w:rFonts w:ascii="Times New Roman" w:eastAsia="Times New Roman" w:hAnsi="Times New Roman" w:cs="Times New Roman"/>
+          <w:color w:val="FDF6E3"/>
+          <w:szCs w:val="24"/>
+        </w:rPr>
+        <w:t xml:space="preserve"> </w:t>
+      </w:r>
+      <w:proofErr w:type="spellStart"/>
+      <w:r>
+        <w:rPr>
+          <w:rFonts w:ascii="Times New Roman" w:eastAsia="Times New Roman" w:hAnsi="Times New Roman" w:cs="Times New Roman"/>
+          <w:color w:val="FDF6E3"/>
+          <w:szCs w:val="24"/>
+        </w:rPr>
+        <w:t>rit</w:t>
+      </w:r>
+      <w:proofErr w:type="spellEnd"/>
+    </w:p>
+    <w:p>
+      <w:pPr>
+        <w:shd w:val="clear" w:color="auto" w:fill="1E1E1E"/>
+        <w:spacing w:before="0" w:after="0" w:line="240" w:lineRule="auto"/>
+        <w:rPr>
+          <w:rFonts w:ascii="Times New Roman" w:eastAsia="Times New Roman" w:hAnsi="Times New Roman" w:cs="Times New Roman"/>
+          <w:color w:val="D4D4D4"/>
+          <w:szCs w:val="24"/>
+        </w:rPr>
+      </w:pPr>
+      <w:r>
+        <w:rPr>
+          <w:rFonts w:ascii="Times New Roman" w:eastAsia="Times New Roman" w:hAnsi="Times New Roman" w:cs="Times New Roman"/>
+          <w:color w:val="859900"/>
+          <w:szCs w:val="24"/>
+        </w:rPr>
+        <w:t>OPTIONAL</w:t>
+      </w:r>
+      <w:r>
+        <w:rPr>
+          <w:rFonts w:ascii="Times New Roman" w:eastAsia="Times New Roman" w:hAnsi="Times New Roman" w:cs="Times New Roman"/>
+          <w:color w:val="FDF6E3"/>
+          <w:szCs w:val="24"/>
+        </w:rPr>
+        <w:t xml:space="preserve"> </w:t>
+      </w:r>
+      <w:r>
+        <w:rPr>
+          <w:rFonts w:ascii="Times New Roman" w:eastAsia="Times New Roman" w:hAnsi="Times New Roman" w:cs="Times New Roman"/>
+          <w:color w:val="859900"/>
+          <w:szCs w:val="24"/>
+        </w:rPr>
+        <w:t>MATCH</w:t>
+      </w:r>
+      <w:r>
+        <w:rPr>
+          <w:rFonts w:ascii="Times New Roman" w:eastAsia="Times New Roman" w:hAnsi="Times New Roman" w:cs="Times New Roman"/>
+          <w:color w:val="FDF6E3"/>
+          <w:szCs w:val="24"/>
+        </w:rPr>
+        <w:t xml:space="preserve"> </w:t>
+      </w:r>
+      <w:r>
+        <w:rPr>
+          <w:rFonts w:ascii="Times New Roman" w:eastAsia="Times New Roman" w:hAnsi="Times New Roman" w:cs="Times New Roman"/>
+          <w:color w:val="93A1A1"/>
+          <w:szCs w:val="24"/>
+        </w:rPr>
+        <w:t>(</w:t>
+      </w:r>
+      <w:r>
+        <w:rPr>
+          <w:rFonts w:ascii="Times New Roman" w:eastAsia="Times New Roman" w:hAnsi="Times New Roman" w:cs="Times New Roman"/>
+          <w:color w:val="FDF6E3"/>
+          <w:szCs w:val="24"/>
+        </w:rPr>
+        <w:t>v</w:t>
+      </w:r>
+      <w:r>
+        <w:rPr>
+          <w:rFonts w:ascii="Times New Roman" w:eastAsia="Times New Roman" w:hAnsi="Times New Roman" w:cs="Times New Roman"/>
+          <w:color w:val="93A1A1"/>
+          <w:szCs w:val="24"/>
+        </w:rPr>
+        <w:t>)&lt;-</w:t>
+      </w:r>
+      <w:proofErr w:type="gramStart"/>
+      <w:r>
+        <w:rPr>
+          <w:rFonts w:ascii="Times New Roman" w:eastAsia="Times New Roman" w:hAnsi="Times New Roman" w:cs="Times New Roman"/>
+          <w:color w:val="93A1A1"/>
+          <w:szCs w:val="24"/>
+        </w:rPr>
+        <w:t>[:</w:t>
+      </w:r>
+      <w:r>
+        <w:rPr>
+          <w:rFonts w:ascii="Times New Roman" w:eastAsia="Times New Roman" w:hAnsi="Times New Roman" w:cs="Times New Roman"/>
+          <w:color w:val="FDF6E3"/>
+          <w:szCs w:val="24"/>
+        </w:rPr>
+        <w:t>USES</w:t>
+      </w:r>
+      <w:proofErr w:type="gramEnd"/>
+      <w:r>
+        <w:rPr>
+          <w:rFonts w:ascii="Times New Roman" w:eastAsia="Times New Roman" w:hAnsi="Times New Roman" w:cs="Times New Roman"/>
+          <w:color w:val="93A1A1"/>
+          <w:szCs w:val="24"/>
+        </w:rPr>
+        <w:t>]-(</w:t>
+      </w:r>
+      <w:proofErr w:type="spellStart"/>
+      <w:r>
+        <w:rPr>
+          <w:rFonts w:ascii="Times New Roman" w:eastAsia="Times New Roman" w:hAnsi="Times New Roman" w:cs="Times New Roman"/>
+          <w:color w:val="FDF6E3"/>
+          <w:szCs w:val="24"/>
+        </w:rPr>
+        <w:t>newRide</w:t>
+      </w:r>
+      <w:r>
+        <w:rPr>
+          <w:rFonts w:ascii="Times New Roman" w:eastAsia="Times New Roman" w:hAnsi="Times New Roman" w:cs="Times New Roman"/>
+          <w:color w:val="93A1A1"/>
+          <w:szCs w:val="24"/>
+        </w:rPr>
+        <w:t>:</w:t>
+      </w:r>
+      <w:r>
+        <w:rPr>
+          <w:rFonts w:ascii="Times New Roman" w:eastAsia="Times New Roman" w:hAnsi="Times New Roman" w:cs="Times New Roman"/>
+          <w:color w:val="FDF6E3"/>
+          <w:szCs w:val="24"/>
+        </w:rPr>
+        <w:t>Ride</w:t>
+      </w:r>
+      <w:proofErr w:type="spellEnd"/>
+      <w:r>
+        <w:rPr>
+          <w:rFonts w:ascii="Times New Roman" w:eastAsia="Times New Roman" w:hAnsi="Times New Roman" w:cs="Times New Roman"/>
+          <w:color w:val="93A1A1"/>
+          <w:szCs w:val="24"/>
+        </w:rPr>
+        <w:t>)-[:</w:t>
+      </w:r>
+      <w:r>
+        <w:rPr>
+          <w:rFonts w:ascii="Times New Roman" w:eastAsia="Times New Roman" w:hAnsi="Times New Roman" w:cs="Times New Roman"/>
+          <w:color w:val="FDF6E3"/>
+          <w:szCs w:val="24"/>
+        </w:rPr>
+        <w:t>STARTS_AT</w:t>
+      </w:r>
+      <w:r>
+        <w:rPr>
+          <w:rFonts w:ascii="Times New Roman" w:eastAsia="Times New Roman" w:hAnsi="Times New Roman" w:cs="Times New Roman"/>
+          <w:color w:val="93A1A1"/>
+          <w:szCs w:val="24"/>
+        </w:rPr>
+        <w:t>]-&gt;(</w:t>
+      </w:r>
+      <w:proofErr w:type="spellStart"/>
+      <w:r>
+        <w:rPr>
+          <w:rFonts w:ascii="Times New Roman" w:eastAsia="Times New Roman" w:hAnsi="Times New Roman" w:cs="Times New Roman"/>
+          <w:color w:val="FDF6E3"/>
+          <w:szCs w:val="24"/>
+        </w:rPr>
+        <w:t>lStart</w:t>
+      </w:r>
+      <w:r>
+        <w:rPr>
+          <w:rFonts w:ascii="Times New Roman" w:eastAsia="Times New Roman" w:hAnsi="Times New Roman" w:cs="Times New Roman"/>
+          <w:color w:val="93A1A1"/>
+          <w:szCs w:val="24"/>
+        </w:rPr>
+        <w:t>:</w:t>
+      </w:r>
+      <w:r>
+        <w:rPr>
+          <w:rFonts w:ascii="Times New Roman" w:eastAsia="Times New Roman" w:hAnsi="Times New Roman" w:cs="Times New Roman"/>
+          <w:color w:val="FDF6E3"/>
+          <w:szCs w:val="24"/>
+        </w:rPr>
+        <w:t>Lock</w:t>
+      </w:r>
+      <w:proofErr w:type="spellEnd"/>
+      <w:r>
+        <w:rPr>
+          <w:rFonts w:ascii="Times New Roman" w:eastAsia="Times New Roman" w:hAnsi="Times New Roman" w:cs="Times New Roman"/>
+          <w:color w:val="93A1A1"/>
+          <w:szCs w:val="24"/>
+        </w:rPr>
+        <w:t>)</w:t>
+      </w:r>
+    </w:p>
+    <w:p>
+      <w:pPr>
+        <w:shd w:val="clear" w:color="auto" w:fill="1E1E1E"/>
+        <w:spacing w:before="0" w:after="0" w:line="240" w:lineRule="auto"/>
+        <w:rPr>
+          <w:rFonts w:ascii="Times New Roman" w:eastAsia="Times New Roman" w:hAnsi="Times New Roman" w:cs="Times New Roman"/>
+          <w:color w:val="D4D4D4"/>
+          <w:szCs w:val="24"/>
+        </w:rPr>
+      </w:pPr>
+      <w:r>
+        <w:rPr>
+          <w:rFonts w:ascii="Times New Roman" w:eastAsia="Times New Roman" w:hAnsi="Times New Roman" w:cs="Times New Roman"/>
+          <w:color w:val="859900"/>
+          <w:szCs w:val="24"/>
+        </w:rPr>
+        <w:t>WHERE</w:t>
+      </w:r>
+      <w:r>
+        <w:rPr>
+          <w:rFonts w:ascii="Times New Roman" w:eastAsia="Times New Roman" w:hAnsi="Times New Roman" w:cs="Times New Roman"/>
+          <w:color w:val="FDF6E3"/>
+          <w:szCs w:val="24"/>
+        </w:rPr>
+        <w:t xml:space="preserve"> </w:t>
+      </w:r>
+      <w:proofErr w:type="spellStart"/>
+      <w:r>
+        <w:rPr>
+          <w:rFonts w:ascii="Times New Roman" w:eastAsia="Times New Roman" w:hAnsi="Times New Roman" w:cs="Times New Roman"/>
+          <w:color w:val="FDF6E3"/>
+          <w:szCs w:val="24"/>
+        </w:rPr>
+        <w:t>newRide</w:t>
+      </w:r>
+      <w:r>
+        <w:rPr>
+          <w:rFonts w:ascii="Times New Roman" w:eastAsia="Times New Roman" w:hAnsi="Times New Roman" w:cs="Times New Roman"/>
+          <w:color w:val="93A1A1"/>
+          <w:szCs w:val="24"/>
+        </w:rPr>
+        <w:t>.</w:t>
+      </w:r>
+      <w:r>
+        <w:rPr>
+          <w:rFonts w:ascii="Times New Roman" w:eastAsia="Times New Roman" w:hAnsi="Times New Roman" w:cs="Times New Roman"/>
+          <w:color w:val="FDF6E3"/>
+          <w:szCs w:val="24"/>
+        </w:rPr>
+        <w:t>startTime</w:t>
+      </w:r>
+      <w:proofErr w:type="spellEnd"/>
+      <w:r>
+        <w:rPr>
+          <w:rFonts w:ascii="Times New Roman" w:eastAsia="Times New Roman" w:hAnsi="Times New Roman" w:cs="Times New Roman"/>
+          <w:color w:val="FDF6E3"/>
+          <w:szCs w:val="24"/>
+        </w:rPr>
+        <w:t xml:space="preserve"> </w:t>
+      </w:r>
+      <w:r>
+        <w:rPr>
+          <w:rFonts w:ascii="Times New Roman" w:eastAsia="Times New Roman" w:hAnsi="Times New Roman" w:cs="Times New Roman"/>
+          <w:color w:val="93A1A1"/>
+          <w:szCs w:val="24"/>
+        </w:rPr>
+        <w:t>&gt;</w:t>
+      </w:r>
+      <w:r>
+        <w:rPr>
+          <w:rFonts w:ascii="Times New Roman" w:eastAsia="Times New Roman" w:hAnsi="Times New Roman" w:cs="Times New Roman"/>
+          <w:color w:val="FDF6E3"/>
+          <w:szCs w:val="24"/>
+        </w:rPr>
+        <w:t xml:space="preserve"> </w:t>
+      </w:r>
+      <w:proofErr w:type="spellStart"/>
+      <w:r>
+        <w:rPr>
+          <w:rFonts w:ascii="Times New Roman" w:eastAsia="Times New Roman" w:hAnsi="Times New Roman" w:cs="Times New Roman"/>
+          <w:color w:val="FDF6E3"/>
+          <w:szCs w:val="24"/>
+        </w:rPr>
+        <w:t>LastRideTime</w:t>
+      </w:r>
+      <w:proofErr w:type="spellEnd"/>
+    </w:p>
+    <w:p>
+      <w:pPr>
+        <w:shd w:val="clear" w:color="auto" w:fill="1E1E1E"/>
+        <w:spacing w:before="0" w:after="0" w:line="240" w:lineRule="auto"/>
+        <w:rPr>
+          <w:rFonts w:ascii="Times New Roman" w:eastAsia="Times New Roman" w:hAnsi="Times New Roman" w:cs="Times New Roman"/>
+          <w:color w:val="D4D4D4"/>
+          <w:szCs w:val="24"/>
+        </w:rPr>
+      </w:pPr>
+      <w:r>
+        <w:rPr>
+          <w:rFonts w:ascii="Times New Roman" w:eastAsia="Times New Roman" w:hAnsi="Times New Roman" w:cs="Times New Roman"/>
+          <w:color w:val="859900"/>
+          <w:szCs w:val="24"/>
+        </w:rPr>
+        <w:t>WITH</w:t>
+      </w:r>
+      <w:r>
+        <w:rPr>
+          <w:rFonts w:ascii="Times New Roman" w:eastAsia="Times New Roman" w:hAnsi="Times New Roman" w:cs="Times New Roman"/>
+          <w:color w:val="FDF6E3"/>
+          <w:szCs w:val="24"/>
+        </w:rPr>
+        <w:t xml:space="preserve"> </w:t>
+      </w:r>
+      <w:proofErr w:type="spellStart"/>
+      <w:r>
+        <w:rPr>
+          <w:rFonts w:ascii="Times New Roman" w:eastAsia="Times New Roman" w:hAnsi="Times New Roman" w:cs="Times New Roman"/>
+          <w:color w:val="FDF6E3"/>
+          <w:szCs w:val="24"/>
+        </w:rPr>
+        <w:t>VehicleID</w:t>
+      </w:r>
+      <w:proofErr w:type="spellEnd"/>
+      <w:r>
+        <w:rPr>
+          <w:rFonts w:ascii="Times New Roman" w:eastAsia="Times New Roman" w:hAnsi="Times New Roman" w:cs="Times New Roman"/>
+          <w:color w:val="93A1A1"/>
+          <w:szCs w:val="24"/>
+        </w:rPr>
+        <w:t>,</w:t>
+      </w:r>
+      <w:r>
+        <w:rPr>
+          <w:rFonts w:ascii="Times New Roman" w:eastAsia="Times New Roman" w:hAnsi="Times New Roman" w:cs="Times New Roman"/>
+          <w:color w:val="FDF6E3"/>
+          <w:szCs w:val="24"/>
+        </w:rPr>
+        <w:t xml:space="preserve"> </w:t>
+      </w:r>
+      <w:proofErr w:type="spellStart"/>
+      <w:r>
+        <w:rPr>
+          <w:rFonts w:ascii="Times New Roman" w:eastAsia="Times New Roman" w:hAnsi="Times New Roman" w:cs="Times New Roman"/>
+          <w:color w:val="FDF6E3"/>
+          <w:szCs w:val="24"/>
+        </w:rPr>
+        <w:t>LastRideTime</w:t>
+      </w:r>
+      <w:proofErr w:type="spellEnd"/>
+      <w:r>
+        <w:rPr>
+          <w:rFonts w:ascii="Times New Roman" w:eastAsia="Times New Roman" w:hAnsi="Times New Roman" w:cs="Times New Roman"/>
+          <w:color w:val="93A1A1"/>
+          <w:szCs w:val="24"/>
+        </w:rPr>
+        <w:t>,</w:t>
+      </w:r>
+      <w:r>
+        <w:rPr>
+          <w:rFonts w:ascii="Times New Roman" w:eastAsia="Times New Roman" w:hAnsi="Times New Roman" w:cs="Times New Roman"/>
+          <w:color w:val="FDF6E3"/>
+          <w:szCs w:val="24"/>
+        </w:rPr>
+        <w:t xml:space="preserve"> </w:t>
+      </w:r>
+      <w:proofErr w:type="spellStart"/>
+      <w:r>
+        <w:rPr>
+          <w:rFonts w:ascii="Times New Roman" w:eastAsia="Times New Roman" w:hAnsi="Times New Roman" w:cs="Times New Roman"/>
+          <w:color w:val="FDF6E3"/>
+          <w:szCs w:val="24"/>
+        </w:rPr>
+        <w:t>LastStation</w:t>
+      </w:r>
+      <w:proofErr w:type="spellEnd"/>
+      <w:r>
+        <w:rPr>
+          <w:rFonts w:ascii="Times New Roman" w:eastAsia="Times New Roman" w:hAnsi="Times New Roman" w:cs="Times New Roman"/>
+          <w:color w:val="93A1A1"/>
+          <w:szCs w:val="24"/>
+        </w:rPr>
+        <w:t>,</w:t>
+      </w:r>
+      <w:r>
+        <w:rPr>
+          <w:rFonts w:ascii="Times New Roman" w:eastAsia="Times New Roman" w:hAnsi="Times New Roman" w:cs="Times New Roman"/>
+          <w:color w:val="FDF6E3"/>
+          <w:szCs w:val="24"/>
+        </w:rPr>
+        <w:t xml:space="preserve"> </w:t>
+      </w:r>
+      <w:proofErr w:type="gramStart"/>
+      <w:r>
+        <w:rPr>
+          <w:rFonts w:ascii="Times New Roman" w:eastAsia="Times New Roman" w:hAnsi="Times New Roman" w:cs="Times New Roman"/>
+          <w:color w:val="859900"/>
+          <w:szCs w:val="24"/>
+        </w:rPr>
+        <w:t>COUNT</w:t>
+      </w:r>
+      <w:r>
+        <w:rPr>
+          <w:rFonts w:ascii="Times New Roman" w:eastAsia="Times New Roman" w:hAnsi="Times New Roman" w:cs="Times New Roman"/>
+          <w:color w:val="93A1A1"/>
+          <w:szCs w:val="24"/>
+        </w:rPr>
+        <w:t>(</w:t>
+      </w:r>
+      <w:proofErr w:type="spellStart"/>
+      <w:proofErr w:type="gramEnd"/>
+      <w:r>
+        <w:rPr>
+          <w:rFonts w:ascii="Times New Roman" w:eastAsia="Times New Roman" w:hAnsi="Times New Roman" w:cs="Times New Roman"/>
+          <w:color w:val="FDF6E3"/>
+          <w:szCs w:val="24"/>
+        </w:rPr>
+        <w:t>newRide</w:t>
+      </w:r>
+      <w:proofErr w:type="spellEnd"/>
+      <w:r>
+        <w:rPr>
+          <w:rFonts w:ascii="Times New Roman" w:eastAsia="Times New Roman" w:hAnsi="Times New Roman" w:cs="Times New Roman"/>
+          <w:color w:val="93A1A1"/>
+          <w:szCs w:val="24"/>
+        </w:rPr>
+        <w:t>)</w:t>
+      </w:r>
+      <w:r>
+        <w:rPr>
+          <w:rFonts w:ascii="Times New Roman" w:eastAsia="Times New Roman" w:hAnsi="Times New Roman" w:cs="Times New Roman"/>
+          <w:color w:val="FDF6E3"/>
+          <w:szCs w:val="24"/>
+        </w:rPr>
+        <w:t xml:space="preserve"> </w:t>
+      </w:r>
+      <w:r>
+        <w:rPr>
+          <w:rFonts w:ascii="Times New Roman" w:eastAsia="Times New Roman" w:hAnsi="Times New Roman" w:cs="Times New Roman"/>
+          <w:color w:val="859900"/>
+          <w:szCs w:val="24"/>
+        </w:rPr>
+        <w:t>AS</w:t>
+      </w:r>
+      <w:r>
+        <w:rPr>
+          <w:rFonts w:ascii="Times New Roman" w:eastAsia="Times New Roman" w:hAnsi="Times New Roman" w:cs="Times New Roman"/>
+          <w:color w:val="FDF6E3"/>
+          <w:szCs w:val="24"/>
+        </w:rPr>
+        <w:t xml:space="preserve"> </w:t>
+      </w:r>
+      <w:proofErr w:type="spellStart"/>
+      <w:r>
+        <w:rPr>
+          <w:rFonts w:ascii="Times New Roman" w:eastAsia="Times New Roman" w:hAnsi="Times New Roman" w:cs="Times New Roman"/>
+          <w:color w:val="FDF6E3"/>
+          <w:szCs w:val="24"/>
+        </w:rPr>
+        <w:t>NewRides</w:t>
+      </w:r>
+      <w:proofErr w:type="spellEnd"/>
+    </w:p>
+    <w:p>
+      <w:pPr>
+        <w:shd w:val="clear" w:color="auto" w:fill="1E1E1E"/>
+        <w:spacing w:before="0" w:after="0" w:line="240" w:lineRule="auto"/>
+        <w:rPr>
+          <w:rFonts w:ascii="Times New Roman" w:eastAsia="Times New Roman" w:hAnsi="Times New Roman" w:cs="Times New Roman"/>
+          <w:color w:val="D4D4D4"/>
+          <w:szCs w:val="24"/>
+        </w:rPr>
+      </w:pPr>
+      <w:r>
+        <w:rPr>
+          <w:rFonts w:ascii="Times New Roman" w:eastAsia="Times New Roman" w:hAnsi="Times New Roman" w:cs="Times New Roman"/>
+          <w:color w:val="859900"/>
+          <w:szCs w:val="24"/>
+        </w:rPr>
+        <w:t>WHERE</w:t>
+      </w:r>
+      <w:r>
+        <w:rPr>
+          <w:rFonts w:ascii="Times New Roman" w:eastAsia="Times New Roman" w:hAnsi="Times New Roman" w:cs="Times New Roman"/>
+          <w:color w:val="FDF6E3"/>
+          <w:szCs w:val="24"/>
+        </w:rPr>
+        <w:t xml:space="preserve"> </w:t>
+      </w:r>
+      <w:proofErr w:type="spellStart"/>
+      <w:r>
+        <w:rPr>
+          <w:rFonts w:ascii="Times New Roman" w:eastAsia="Times New Roman" w:hAnsi="Times New Roman" w:cs="Times New Roman"/>
+          <w:color w:val="FDF6E3"/>
+          <w:szCs w:val="24"/>
+        </w:rPr>
+        <w:t>NewRides</w:t>
+      </w:r>
+      <w:proofErr w:type="spellEnd"/>
+      <w:r>
+        <w:rPr>
+          <w:rFonts w:ascii="Times New Roman" w:eastAsia="Times New Roman" w:hAnsi="Times New Roman" w:cs="Times New Roman"/>
+          <w:color w:val="FDF6E3"/>
+          <w:szCs w:val="24"/>
+        </w:rPr>
+        <w:t xml:space="preserve"> </w:t>
+      </w:r>
+      <w:r>
+        <w:rPr>
+          <w:rFonts w:ascii="Times New Roman" w:eastAsia="Times New Roman" w:hAnsi="Times New Roman" w:cs="Times New Roman"/>
+          <w:color w:val="93A1A1"/>
+          <w:szCs w:val="24"/>
+        </w:rPr>
+        <w:t>=</w:t>
+      </w:r>
+      <w:r>
+        <w:rPr>
+          <w:rFonts w:ascii="Times New Roman" w:eastAsia="Times New Roman" w:hAnsi="Times New Roman" w:cs="Times New Roman"/>
+          <w:color w:val="FDF6E3"/>
+          <w:szCs w:val="24"/>
+        </w:rPr>
+        <w:t xml:space="preserve"> </w:t>
+      </w:r>
+      <w:r>
+        <w:rPr>
+          <w:rFonts w:ascii="Times New Roman" w:eastAsia="Times New Roman" w:hAnsi="Times New Roman" w:cs="Times New Roman"/>
+          <w:color w:val="2AA198"/>
+          <w:szCs w:val="24"/>
+        </w:rPr>
+        <w:t>0</w:t>
+      </w:r>
+      <w:r>
+        <w:rPr>
+          <w:rFonts w:ascii="Times New Roman" w:eastAsia="Times New Roman" w:hAnsi="Times New Roman" w:cs="Times New Roman"/>
+          <w:color w:val="FDF6E3"/>
+          <w:szCs w:val="24"/>
+        </w:rPr>
+        <w:t xml:space="preserve"> // Alleen </w:t>
+      </w:r>
+      <w:proofErr w:type="spellStart"/>
+      <w:r>
+        <w:rPr>
+          <w:rFonts w:ascii="Times New Roman" w:eastAsia="Times New Roman" w:hAnsi="Times New Roman" w:cs="Times New Roman"/>
+          <w:color w:val="FDF6E3"/>
+          <w:szCs w:val="24"/>
+        </w:rPr>
+        <w:t>voertuigen</w:t>
+      </w:r>
+      <w:proofErr w:type="spellEnd"/>
+      <w:r>
+        <w:rPr>
+          <w:rFonts w:ascii="Times New Roman" w:eastAsia="Times New Roman" w:hAnsi="Times New Roman" w:cs="Times New Roman"/>
+          <w:color w:val="FDF6E3"/>
+          <w:szCs w:val="24"/>
+        </w:rPr>
+        <w:t xml:space="preserve"> </w:t>
+      </w:r>
+      <w:proofErr w:type="spellStart"/>
+      <w:r>
+        <w:rPr>
+          <w:rFonts w:ascii="Times New Roman" w:eastAsia="Times New Roman" w:hAnsi="Times New Roman" w:cs="Times New Roman"/>
+          <w:color w:val="FDF6E3"/>
+          <w:szCs w:val="24"/>
+        </w:rPr>
+        <w:t>zonder</w:t>
+      </w:r>
+      <w:proofErr w:type="spellEnd"/>
+      <w:r>
+        <w:rPr>
+          <w:rFonts w:ascii="Times New Roman" w:eastAsia="Times New Roman" w:hAnsi="Times New Roman" w:cs="Times New Roman"/>
+          <w:color w:val="FDF6E3"/>
+          <w:szCs w:val="24"/>
+        </w:rPr>
+        <w:t xml:space="preserve"> </w:t>
+      </w:r>
+      <w:proofErr w:type="spellStart"/>
+      <w:r>
+        <w:rPr>
+          <w:rFonts w:ascii="Times New Roman" w:eastAsia="Times New Roman" w:hAnsi="Times New Roman" w:cs="Times New Roman"/>
+          <w:color w:val="FDF6E3"/>
+          <w:szCs w:val="24"/>
+        </w:rPr>
+        <w:t>nieuwe</w:t>
+      </w:r>
+      <w:proofErr w:type="spellEnd"/>
+      <w:r>
+        <w:rPr>
+          <w:rFonts w:ascii="Times New Roman" w:eastAsia="Times New Roman" w:hAnsi="Times New Roman" w:cs="Times New Roman"/>
+          <w:color w:val="FDF6E3"/>
+          <w:szCs w:val="24"/>
+        </w:rPr>
+        <w:t xml:space="preserve"> </w:t>
+      </w:r>
+      <w:proofErr w:type="spellStart"/>
+      <w:r>
+        <w:rPr>
+          <w:rFonts w:ascii="Times New Roman" w:eastAsia="Times New Roman" w:hAnsi="Times New Roman" w:cs="Times New Roman"/>
+          <w:color w:val="FDF6E3"/>
+          <w:szCs w:val="24"/>
+        </w:rPr>
+        <w:t>ritten</w:t>
+      </w:r>
+      <w:proofErr w:type="spellEnd"/>
+    </w:p>
+    <w:p>
+      <w:pPr>
+        <w:shd w:val="clear" w:color="auto" w:fill="1E1E1E"/>
+        <w:spacing w:before="0" w:after="0" w:line="240" w:lineRule="auto"/>
+        <w:rPr>
+          <w:rFonts w:ascii="Times New Roman" w:eastAsia="Times New Roman" w:hAnsi="Times New Roman" w:cs="Times New Roman"/>
+          <w:color w:val="D4D4D4"/>
+          <w:szCs w:val="24"/>
+        </w:rPr>
+      </w:pPr>
+    </w:p>
+    <w:p>
+      <w:pPr>
+        <w:shd w:val="clear" w:color="auto" w:fill="1E1E1E"/>
+        <w:spacing w:before="0" w:after="0" w:line="240" w:lineRule="auto"/>
+        <w:rPr>
+          <w:rFonts w:ascii="Times New Roman" w:eastAsia="Times New Roman" w:hAnsi="Times New Roman" w:cs="Times New Roman"/>
+          <w:color w:val="D4D4D4"/>
+          <w:szCs w:val="24"/>
+        </w:rPr>
+      </w:pPr>
+      <w:r>
+        <w:rPr>
+          <w:rFonts w:ascii="Times New Roman" w:eastAsia="Times New Roman" w:hAnsi="Times New Roman" w:cs="Times New Roman"/>
+          <w:color w:val="FDF6E3"/>
+          <w:szCs w:val="24"/>
+        </w:rPr>
+        <w:t xml:space="preserve">// </w:t>
+      </w:r>
+      <w:proofErr w:type="spellStart"/>
+      <w:r>
+        <w:rPr>
+          <w:rFonts w:ascii="Times New Roman" w:eastAsia="Times New Roman" w:hAnsi="Times New Roman" w:cs="Times New Roman"/>
+          <w:color w:val="FDF6E3"/>
+          <w:szCs w:val="24"/>
+        </w:rPr>
+        <w:t>Bereken</w:t>
+      </w:r>
+      <w:proofErr w:type="spellEnd"/>
+      <w:r>
+        <w:rPr>
+          <w:rFonts w:ascii="Times New Roman" w:eastAsia="Times New Roman" w:hAnsi="Times New Roman" w:cs="Times New Roman"/>
+          <w:color w:val="FDF6E3"/>
+          <w:szCs w:val="24"/>
+        </w:rPr>
+        <w:t xml:space="preserve"> hoe lang het </w:t>
+      </w:r>
+      <w:proofErr w:type="spellStart"/>
+      <w:r>
+        <w:rPr>
+          <w:rFonts w:ascii="Times New Roman" w:eastAsia="Times New Roman" w:hAnsi="Times New Roman" w:cs="Times New Roman"/>
+          <w:color w:val="FDF6E3"/>
+          <w:szCs w:val="24"/>
+        </w:rPr>
+        <w:t>voertuig</w:t>
+      </w:r>
+      <w:proofErr w:type="spellEnd"/>
+      <w:r>
+        <w:rPr>
+          <w:rFonts w:ascii="Times New Roman" w:eastAsia="Times New Roman" w:hAnsi="Times New Roman" w:cs="Times New Roman"/>
+          <w:color w:val="FDF6E3"/>
+          <w:szCs w:val="24"/>
+        </w:rPr>
+        <w:t xml:space="preserve"> </w:t>
+      </w:r>
+      <w:proofErr w:type="spellStart"/>
+      <w:r>
+        <w:rPr>
+          <w:rFonts w:ascii="Times New Roman" w:eastAsia="Times New Roman" w:hAnsi="Times New Roman" w:cs="Times New Roman"/>
+          <w:color w:val="FDF6E3"/>
+          <w:szCs w:val="24"/>
+        </w:rPr>
+        <w:t>stilstaat</w:t>
+      </w:r>
+      <w:proofErr w:type="spellEnd"/>
+      <w:r>
+        <w:rPr>
+          <w:rFonts w:ascii="Times New Roman" w:eastAsia="Times New Roman" w:hAnsi="Times New Roman" w:cs="Times New Roman"/>
+          <w:color w:val="FDF6E3"/>
+          <w:szCs w:val="24"/>
+        </w:rPr>
+        <w:t xml:space="preserve"> </w:t>
+      </w:r>
+      <w:proofErr w:type="spellStart"/>
+      <w:r>
+        <w:rPr>
+          <w:rFonts w:ascii="Times New Roman" w:eastAsia="Times New Roman" w:hAnsi="Times New Roman" w:cs="Times New Roman"/>
+          <w:color w:val="FDF6E3"/>
+          <w:szCs w:val="24"/>
+        </w:rPr>
+        <w:t>en</w:t>
+      </w:r>
+      <w:proofErr w:type="spellEnd"/>
+      <w:r>
+        <w:rPr>
+          <w:rFonts w:ascii="Times New Roman" w:eastAsia="Times New Roman" w:hAnsi="Times New Roman" w:cs="Times New Roman"/>
+          <w:color w:val="FDF6E3"/>
+          <w:szCs w:val="24"/>
+        </w:rPr>
+        <w:t xml:space="preserve"> </w:t>
+      </w:r>
+      <w:proofErr w:type="spellStart"/>
+      <w:r>
+        <w:rPr>
+          <w:rFonts w:ascii="Times New Roman" w:eastAsia="Times New Roman" w:hAnsi="Times New Roman" w:cs="Times New Roman"/>
+          <w:color w:val="FDF6E3"/>
+          <w:szCs w:val="24"/>
+        </w:rPr>
+        <w:t>formatteer</w:t>
+      </w:r>
+      <w:proofErr w:type="spellEnd"/>
+      <w:r>
+        <w:rPr>
+          <w:rFonts w:ascii="Times New Roman" w:eastAsia="Times New Roman" w:hAnsi="Times New Roman" w:cs="Times New Roman"/>
+          <w:color w:val="FDF6E3"/>
+          <w:szCs w:val="24"/>
+        </w:rPr>
+        <w:t xml:space="preserve"> de </w:t>
+      </w:r>
+      <w:proofErr w:type="spellStart"/>
+      <w:r>
+        <w:rPr>
+          <w:rFonts w:ascii="Times New Roman" w:eastAsia="Times New Roman" w:hAnsi="Times New Roman" w:cs="Times New Roman"/>
+          <w:color w:val="FDF6E3"/>
+          <w:szCs w:val="24"/>
+        </w:rPr>
+        <w:t>IdleTime</w:t>
+      </w:r>
+      <w:proofErr w:type="spellEnd"/>
+    </w:p>
+    <w:p>
+      <w:pPr>
+        <w:shd w:val="clear" w:color="auto" w:fill="1E1E1E"/>
+        <w:spacing w:before="0" w:after="0" w:line="240" w:lineRule="auto"/>
+        <w:rPr>
+          <w:rFonts w:ascii="Times New Roman" w:eastAsia="Times New Roman" w:hAnsi="Times New Roman" w:cs="Times New Roman"/>
+          <w:color w:val="D4D4D4"/>
+          <w:szCs w:val="24"/>
+        </w:rPr>
+      </w:pPr>
+      <w:r>
+        <w:rPr>
+          <w:rFonts w:ascii="Times New Roman" w:eastAsia="Times New Roman" w:hAnsi="Times New Roman" w:cs="Times New Roman"/>
+          <w:color w:val="859900"/>
+          <w:szCs w:val="24"/>
+        </w:rPr>
+        <w:t>WITH</w:t>
+      </w:r>
+      <w:r>
+        <w:rPr>
+          <w:rFonts w:ascii="Times New Roman" w:eastAsia="Times New Roman" w:hAnsi="Times New Roman" w:cs="Times New Roman"/>
+          <w:color w:val="FDF6E3"/>
+          <w:szCs w:val="24"/>
+        </w:rPr>
+        <w:t xml:space="preserve"> </w:t>
+      </w:r>
+      <w:proofErr w:type="spellStart"/>
+      <w:r>
+        <w:rPr>
+          <w:rFonts w:ascii="Times New Roman" w:eastAsia="Times New Roman" w:hAnsi="Times New Roman" w:cs="Times New Roman"/>
+          <w:color w:val="FDF6E3"/>
+          <w:szCs w:val="24"/>
+        </w:rPr>
+        <w:t>VehicleID</w:t>
+      </w:r>
+      <w:proofErr w:type="spellEnd"/>
+      <w:r>
+        <w:rPr>
+          <w:rFonts w:ascii="Times New Roman" w:eastAsia="Times New Roman" w:hAnsi="Times New Roman" w:cs="Times New Roman"/>
+          <w:color w:val="93A1A1"/>
+          <w:szCs w:val="24"/>
+        </w:rPr>
+        <w:t>,</w:t>
+      </w:r>
+      <w:r>
+        <w:rPr>
+          <w:rFonts w:ascii="Times New Roman" w:eastAsia="Times New Roman" w:hAnsi="Times New Roman" w:cs="Times New Roman"/>
+          <w:color w:val="FDF6E3"/>
+          <w:szCs w:val="24"/>
+        </w:rPr>
+        <w:t xml:space="preserve"> </w:t>
+      </w:r>
+      <w:proofErr w:type="spellStart"/>
+      <w:r>
+        <w:rPr>
+          <w:rFonts w:ascii="Times New Roman" w:eastAsia="Times New Roman" w:hAnsi="Times New Roman" w:cs="Times New Roman"/>
+          <w:color w:val="FDF6E3"/>
+          <w:szCs w:val="24"/>
+        </w:rPr>
+        <w:t>LastStation</w:t>
+      </w:r>
+      <w:proofErr w:type="spellEnd"/>
+      <w:r>
+        <w:rPr>
+          <w:rFonts w:ascii="Times New Roman" w:eastAsia="Times New Roman" w:hAnsi="Times New Roman" w:cs="Times New Roman"/>
+          <w:color w:val="93A1A1"/>
+          <w:szCs w:val="24"/>
+        </w:rPr>
+        <w:t>,</w:t>
+      </w:r>
+      <w:r>
+        <w:rPr>
+          <w:rFonts w:ascii="Times New Roman" w:eastAsia="Times New Roman" w:hAnsi="Times New Roman" w:cs="Times New Roman"/>
+          <w:color w:val="FDF6E3"/>
+          <w:szCs w:val="24"/>
+        </w:rPr>
+        <w:t xml:space="preserve"> </w:t>
+      </w:r>
+      <w:proofErr w:type="spellStart"/>
+      <w:proofErr w:type="gramStart"/>
+      <w:r>
+        <w:rPr>
+          <w:rFonts w:ascii="Times New Roman" w:eastAsia="Times New Roman" w:hAnsi="Times New Roman" w:cs="Times New Roman"/>
+          <w:color w:val="FDF6E3"/>
+          <w:szCs w:val="24"/>
+        </w:rPr>
+        <w:t>duration</w:t>
+      </w:r>
+      <w:r>
+        <w:rPr>
+          <w:rFonts w:ascii="Times New Roman" w:eastAsia="Times New Roman" w:hAnsi="Times New Roman" w:cs="Times New Roman"/>
+          <w:color w:val="93A1A1"/>
+          <w:szCs w:val="24"/>
+        </w:rPr>
+        <w:t>.</w:t>
+      </w:r>
+      <w:r>
+        <w:rPr>
+          <w:rFonts w:ascii="Times New Roman" w:eastAsia="Times New Roman" w:hAnsi="Times New Roman" w:cs="Times New Roman"/>
+          <w:color w:val="FDF6E3"/>
+          <w:szCs w:val="24"/>
+        </w:rPr>
+        <w:t>between</w:t>
+      </w:r>
+      <w:proofErr w:type="spellEnd"/>
+      <w:proofErr w:type="gramEnd"/>
+      <w:r>
+        <w:rPr>
+          <w:rFonts w:ascii="Times New Roman" w:eastAsia="Times New Roman" w:hAnsi="Times New Roman" w:cs="Times New Roman"/>
+          <w:color w:val="93A1A1"/>
+          <w:szCs w:val="24"/>
+        </w:rPr>
+        <w:t>(</w:t>
+      </w:r>
+      <w:proofErr w:type="spellStart"/>
+      <w:r>
+        <w:rPr>
+          <w:rFonts w:ascii="Times New Roman" w:eastAsia="Times New Roman" w:hAnsi="Times New Roman" w:cs="Times New Roman"/>
+          <w:color w:val="FDF6E3"/>
+          <w:szCs w:val="24"/>
+        </w:rPr>
+        <w:t>LastRideTime</w:t>
+      </w:r>
+      <w:proofErr w:type="spellEnd"/>
+      <w:r>
+        <w:rPr>
+          <w:rFonts w:ascii="Times New Roman" w:eastAsia="Times New Roman" w:hAnsi="Times New Roman" w:cs="Times New Roman"/>
+          <w:color w:val="93A1A1"/>
+          <w:szCs w:val="24"/>
+        </w:rPr>
+        <w:t>,</w:t>
+      </w:r>
+      <w:r>
+        <w:rPr>
+          <w:rFonts w:ascii="Times New Roman" w:eastAsia="Times New Roman" w:hAnsi="Times New Roman" w:cs="Times New Roman"/>
+          <w:color w:val="FDF6E3"/>
+          <w:szCs w:val="24"/>
+        </w:rPr>
+        <w:t xml:space="preserve"> datetime</w:t>
+      </w:r>
+      <w:r>
+        <w:rPr>
+          <w:rFonts w:ascii="Times New Roman" w:eastAsia="Times New Roman" w:hAnsi="Times New Roman" w:cs="Times New Roman"/>
+          <w:color w:val="93A1A1"/>
+          <w:szCs w:val="24"/>
+        </w:rPr>
+        <w:t>())</w:t>
+      </w:r>
+      <w:r>
+        <w:rPr>
+          <w:rFonts w:ascii="Times New Roman" w:eastAsia="Times New Roman" w:hAnsi="Times New Roman" w:cs="Times New Roman"/>
+          <w:color w:val="FDF6E3"/>
+          <w:szCs w:val="24"/>
+        </w:rPr>
+        <w:t xml:space="preserve"> </w:t>
+      </w:r>
+      <w:r>
+        <w:rPr>
+          <w:rFonts w:ascii="Times New Roman" w:eastAsia="Times New Roman" w:hAnsi="Times New Roman" w:cs="Times New Roman"/>
+          <w:color w:val="859900"/>
+          <w:szCs w:val="24"/>
+        </w:rPr>
+        <w:t>AS</w:t>
+      </w:r>
+      <w:r>
+        <w:rPr>
+          <w:rFonts w:ascii="Times New Roman" w:eastAsia="Times New Roman" w:hAnsi="Times New Roman" w:cs="Times New Roman"/>
+          <w:color w:val="FDF6E3"/>
+          <w:szCs w:val="24"/>
+        </w:rPr>
+        <w:t xml:space="preserve"> </w:t>
+      </w:r>
+      <w:proofErr w:type="spellStart"/>
+      <w:r>
+        <w:rPr>
+          <w:rFonts w:ascii="Times New Roman" w:eastAsia="Times New Roman" w:hAnsi="Times New Roman" w:cs="Times New Roman"/>
+          <w:color w:val="FDF6E3"/>
+          <w:szCs w:val="24"/>
+        </w:rPr>
+        <w:t>IdleTime</w:t>
+      </w:r>
+      <w:proofErr w:type="spellEnd"/>
+    </w:p>
+    <w:p>
+      <w:pPr>
+        <w:shd w:val="clear" w:color="auto" w:fill="1E1E1E"/>
+        <w:spacing w:before="0" w:after="0" w:line="240" w:lineRule="auto"/>
+        <w:rPr>
+          <w:rFonts w:ascii="Times New Roman" w:eastAsia="Times New Roman" w:hAnsi="Times New Roman" w:cs="Times New Roman"/>
+          <w:color w:val="D4D4D4"/>
+          <w:szCs w:val="24"/>
+        </w:rPr>
+      </w:pPr>
+      <w:r>
+        <w:rPr>
+          <w:rFonts w:ascii="Times New Roman" w:eastAsia="Times New Roman" w:hAnsi="Times New Roman" w:cs="Times New Roman"/>
+          <w:color w:val="859900"/>
+          <w:szCs w:val="24"/>
+        </w:rPr>
+        <w:t>RETURN</w:t>
+      </w:r>
+      <w:r>
+        <w:rPr>
+          <w:rFonts w:ascii="Times New Roman" w:eastAsia="Times New Roman" w:hAnsi="Times New Roman" w:cs="Times New Roman"/>
+          <w:color w:val="FDF6E3"/>
+          <w:szCs w:val="24"/>
+        </w:rPr>
+        <w:t xml:space="preserve"> </w:t>
+      </w:r>
+      <w:proofErr w:type="spellStart"/>
+      <w:r>
+        <w:rPr>
+          <w:rFonts w:ascii="Times New Roman" w:eastAsia="Times New Roman" w:hAnsi="Times New Roman" w:cs="Times New Roman"/>
+          <w:color w:val="FDF6E3"/>
+          <w:szCs w:val="24"/>
+        </w:rPr>
+        <w:t>VehicleID</w:t>
+      </w:r>
+      <w:proofErr w:type="spellEnd"/>
+      <w:r>
+        <w:rPr>
+          <w:rFonts w:ascii="Times New Roman" w:eastAsia="Times New Roman" w:hAnsi="Times New Roman" w:cs="Times New Roman"/>
+          <w:color w:val="93A1A1"/>
+          <w:szCs w:val="24"/>
+        </w:rPr>
+        <w:t>,</w:t>
+      </w:r>
+      <w:r>
+        <w:rPr>
+          <w:rFonts w:ascii="Times New Roman" w:eastAsia="Times New Roman" w:hAnsi="Times New Roman" w:cs="Times New Roman"/>
+          <w:color w:val="FDF6E3"/>
+          <w:szCs w:val="24"/>
+        </w:rPr>
+        <w:t xml:space="preserve"> </w:t>
+      </w:r>
+    </w:p>
+    <w:p>
+      <w:pPr>
+        <w:shd w:val="clear" w:color="auto" w:fill="1E1E1E"/>
+        <w:spacing w:before="0" w:after="0" w:line="240" w:lineRule="auto"/>
+        <w:rPr>
+          <w:rFonts w:ascii="Times New Roman" w:eastAsia="Times New Roman" w:hAnsi="Times New Roman" w:cs="Times New Roman"/>
+          <w:color w:val="D4D4D4"/>
+          <w:szCs w:val="24"/>
+        </w:rPr>
+      </w:pPr>
+      <w:proofErr w:type="spellStart"/>
+      <w:r>
+        <w:rPr>
+          <w:rFonts w:ascii="Times New Roman" w:eastAsia="Times New Roman" w:hAnsi="Times New Roman" w:cs="Times New Roman"/>
+          <w:color w:val="FDF6E3"/>
+          <w:szCs w:val="24"/>
+        </w:rPr>
+        <w:t>LastStation</w:t>
+      </w:r>
+      <w:proofErr w:type="spellEnd"/>
+      <w:r>
+        <w:rPr>
+          <w:rFonts w:ascii="Times New Roman" w:eastAsia="Times New Roman" w:hAnsi="Times New Roman" w:cs="Times New Roman"/>
+          <w:color w:val="FDF6E3"/>
+          <w:szCs w:val="24"/>
+        </w:rPr>
+        <w:t xml:space="preserve"> </w:t>
+      </w:r>
+      <w:r>
+        <w:rPr>
+          <w:rFonts w:ascii="Times New Roman" w:eastAsia="Times New Roman" w:hAnsi="Times New Roman" w:cs="Times New Roman"/>
+          <w:color w:val="859900"/>
+          <w:szCs w:val="24"/>
+        </w:rPr>
+        <w:t>AS</w:t>
+      </w:r>
+      <w:r>
+        <w:rPr>
+          <w:rFonts w:ascii="Times New Roman" w:eastAsia="Times New Roman" w:hAnsi="Times New Roman" w:cs="Times New Roman"/>
+          <w:color w:val="FDF6E3"/>
+          <w:szCs w:val="24"/>
+        </w:rPr>
+        <w:t xml:space="preserve"> </w:t>
+      </w:r>
+      <w:proofErr w:type="spellStart"/>
+      <w:r>
+        <w:rPr>
+          <w:rFonts w:ascii="Times New Roman" w:eastAsia="Times New Roman" w:hAnsi="Times New Roman" w:cs="Times New Roman"/>
+          <w:color w:val="FDF6E3"/>
+          <w:szCs w:val="24"/>
+        </w:rPr>
+        <w:t>StationID</w:t>
+      </w:r>
+      <w:proofErr w:type="spellEnd"/>
+      <w:r>
+        <w:rPr>
+          <w:rFonts w:ascii="Times New Roman" w:eastAsia="Times New Roman" w:hAnsi="Times New Roman" w:cs="Times New Roman"/>
+          <w:color w:val="93A1A1"/>
+          <w:szCs w:val="24"/>
+        </w:rPr>
+        <w:t>,</w:t>
+      </w:r>
+    </w:p>
+    <w:p>
+      <w:pPr>
+        <w:shd w:val="clear" w:color="auto" w:fill="1E1E1E"/>
+        <w:spacing w:before="0" w:after="0" w:line="240" w:lineRule="auto"/>
+        <w:rPr>
+          <w:rFonts w:ascii="Times New Roman" w:eastAsia="Times New Roman" w:hAnsi="Times New Roman" w:cs="Times New Roman"/>
+          <w:color w:val="D4D4D4"/>
+          <w:szCs w:val="24"/>
+        </w:rPr>
+      </w:pPr>
+      <w:proofErr w:type="spellStart"/>
+      <w:r>
+        <w:rPr>
+          <w:rFonts w:ascii="Times New Roman" w:eastAsia="Times New Roman" w:hAnsi="Times New Roman" w:cs="Times New Roman"/>
+          <w:color w:val="FDF6E3"/>
+          <w:szCs w:val="24"/>
+        </w:rPr>
+        <w:t>IdleTime</w:t>
+      </w:r>
+      <w:r>
+        <w:rPr>
+          <w:rFonts w:ascii="Times New Roman" w:eastAsia="Times New Roman" w:hAnsi="Times New Roman" w:cs="Times New Roman"/>
+          <w:color w:val="93A1A1"/>
+          <w:szCs w:val="24"/>
+        </w:rPr>
+        <w:t>.</w:t>
+      </w:r>
+      <w:r>
+        <w:rPr>
+          <w:rFonts w:ascii="Times New Roman" w:eastAsia="Times New Roman" w:hAnsi="Times New Roman" w:cs="Times New Roman"/>
+          <w:color w:val="FDF6E3"/>
+          <w:szCs w:val="24"/>
+        </w:rPr>
+        <w:t>days</w:t>
+      </w:r>
+      <w:proofErr w:type="spellEnd"/>
+      <w:r>
+        <w:rPr>
+          <w:rFonts w:ascii="Times New Roman" w:eastAsia="Times New Roman" w:hAnsi="Times New Roman" w:cs="Times New Roman"/>
+          <w:color w:val="FDF6E3"/>
+          <w:szCs w:val="24"/>
+        </w:rPr>
+        <w:t xml:space="preserve"> </w:t>
+      </w:r>
+      <w:r>
+        <w:rPr>
+          <w:rFonts w:ascii="Times New Roman" w:eastAsia="Times New Roman" w:hAnsi="Times New Roman" w:cs="Times New Roman"/>
+          <w:color w:val="859900"/>
+          <w:szCs w:val="24"/>
+        </w:rPr>
+        <w:t>AS</w:t>
+      </w:r>
+      <w:r>
+        <w:rPr>
+          <w:rFonts w:ascii="Times New Roman" w:eastAsia="Times New Roman" w:hAnsi="Times New Roman" w:cs="Times New Roman"/>
+          <w:color w:val="FDF6E3"/>
+          <w:szCs w:val="24"/>
+        </w:rPr>
+        <w:t xml:space="preserve"> </w:t>
+      </w:r>
+      <w:proofErr w:type="spellStart"/>
+      <w:r>
+        <w:rPr>
+          <w:rFonts w:ascii="Times New Roman" w:eastAsia="Times New Roman" w:hAnsi="Times New Roman" w:cs="Times New Roman"/>
+          <w:color w:val="FDF6E3"/>
+          <w:szCs w:val="24"/>
+        </w:rPr>
+        <w:t>DaysIdle</w:t>
+      </w:r>
+      <w:proofErr w:type="spellEnd"/>
+      <w:r>
+        <w:rPr>
+          <w:rFonts w:ascii="Times New Roman" w:eastAsia="Times New Roman" w:hAnsi="Times New Roman" w:cs="Times New Roman"/>
+          <w:color w:val="93A1A1"/>
+          <w:szCs w:val="24"/>
+        </w:rPr>
+        <w:t>,</w:t>
+      </w:r>
+      <w:r>
+        <w:rPr>
+          <w:rFonts w:ascii="Times New Roman" w:eastAsia="Times New Roman" w:hAnsi="Times New Roman" w:cs="Times New Roman"/>
+          <w:color w:val="FDF6E3"/>
+          <w:szCs w:val="24"/>
+        </w:rPr>
+        <w:t xml:space="preserve"> </w:t>
+      </w:r>
+    </w:p>
+    <w:p>
+      <w:pPr>
+        <w:shd w:val="clear" w:color="auto" w:fill="1E1E1E"/>
+        <w:spacing w:before="0" w:after="0" w:line="240" w:lineRule="auto"/>
+        <w:rPr>
+          <w:rFonts w:ascii="Times New Roman" w:eastAsia="Times New Roman" w:hAnsi="Times New Roman" w:cs="Times New Roman"/>
+          <w:color w:val="D4D4D4"/>
+          <w:szCs w:val="24"/>
+        </w:rPr>
+      </w:pPr>
+      <w:proofErr w:type="spellStart"/>
+      <w:r>
+        <w:rPr>
+          <w:rFonts w:ascii="Times New Roman" w:eastAsia="Times New Roman" w:hAnsi="Times New Roman" w:cs="Times New Roman"/>
+          <w:color w:val="FDF6E3"/>
+          <w:szCs w:val="24"/>
+        </w:rPr>
+        <w:t>IdleTime</w:t>
+      </w:r>
+      <w:r>
+        <w:rPr>
+          <w:rFonts w:ascii="Times New Roman" w:eastAsia="Times New Roman" w:hAnsi="Times New Roman" w:cs="Times New Roman"/>
+          <w:color w:val="93A1A1"/>
+          <w:szCs w:val="24"/>
+        </w:rPr>
+        <w:t>.</w:t>
+      </w:r>
+      <w:r>
+        <w:rPr>
+          <w:rFonts w:ascii="Times New Roman" w:eastAsia="Times New Roman" w:hAnsi="Times New Roman" w:cs="Times New Roman"/>
+          <w:color w:val="FDF6E3"/>
+          <w:szCs w:val="24"/>
+        </w:rPr>
+        <w:t>hours</w:t>
+      </w:r>
+      <w:proofErr w:type="spellEnd"/>
+      <w:r>
+        <w:rPr>
+          <w:rFonts w:ascii="Times New Roman" w:eastAsia="Times New Roman" w:hAnsi="Times New Roman" w:cs="Times New Roman"/>
+          <w:color w:val="FDF6E3"/>
+          <w:szCs w:val="24"/>
+        </w:rPr>
+        <w:t xml:space="preserve"> </w:t>
+      </w:r>
+      <w:r>
+        <w:rPr>
+          <w:rFonts w:ascii="Times New Roman" w:eastAsia="Times New Roman" w:hAnsi="Times New Roman" w:cs="Times New Roman"/>
+          <w:color w:val="859900"/>
+          <w:szCs w:val="24"/>
+        </w:rPr>
+        <w:t>AS</w:t>
+      </w:r>
+      <w:r>
+        <w:rPr>
+          <w:rFonts w:ascii="Times New Roman" w:eastAsia="Times New Roman" w:hAnsi="Times New Roman" w:cs="Times New Roman"/>
+          <w:color w:val="FDF6E3"/>
+          <w:szCs w:val="24"/>
+        </w:rPr>
+        <w:t xml:space="preserve"> </w:t>
+      </w:r>
+      <w:proofErr w:type="spellStart"/>
+      <w:r>
+        <w:rPr>
+          <w:rFonts w:ascii="Times New Roman" w:eastAsia="Times New Roman" w:hAnsi="Times New Roman" w:cs="Times New Roman"/>
+          <w:color w:val="FDF6E3"/>
+          <w:szCs w:val="24"/>
+        </w:rPr>
+        <w:t>HoursIdle</w:t>
+      </w:r>
+      <w:proofErr w:type="spellEnd"/>
+      <w:r>
+        <w:rPr>
+          <w:rFonts w:ascii="Times New Roman" w:eastAsia="Times New Roman" w:hAnsi="Times New Roman" w:cs="Times New Roman"/>
+          <w:color w:val="93A1A1"/>
+          <w:szCs w:val="24"/>
+        </w:rPr>
+        <w:t>,</w:t>
+      </w:r>
+      <w:r>
+        <w:rPr>
+          <w:rFonts w:ascii="Times New Roman" w:eastAsia="Times New Roman" w:hAnsi="Times New Roman" w:cs="Times New Roman"/>
+          <w:color w:val="FDF6E3"/>
+          <w:szCs w:val="24"/>
+        </w:rPr>
+        <w:t xml:space="preserve"> </w:t>
+      </w:r>
+    </w:p>
+    <w:p>
+      <w:pPr>
+        <w:shd w:val="clear" w:color="auto" w:fill="1E1E1E"/>
+        <w:spacing w:before="0" w:after="0" w:line="240" w:lineRule="auto"/>
+        <w:rPr>
+          <w:rFonts w:ascii="Times New Roman" w:eastAsia="Times New Roman" w:hAnsi="Times New Roman" w:cs="Times New Roman"/>
+          <w:color w:val="D4D4D4"/>
+          <w:szCs w:val="24"/>
+        </w:rPr>
+      </w:pPr>
+      <w:proofErr w:type="spellStart"/>
+      <w:r>
+        <w:rPr>
+          <w:rFonts w:ascii="Times New Roman" w:eastAsia="Times New Roman" w:hAnsi="Times New Roman" w:cs="Times New Roman"/>
+          <w:color w:val="FDF6E3"/>
+          <w:szCs w:val="24"/>
+        </w:rPr>
+        <w:t>IdleTime</w:t>
+      </w:r>
+      <w:r>
+        <w:rPr>
+          <w:rFonts w:ascii="Times New Roman" w:eastAsia="Times New Roman" w:hAnsi="Times New Roman" w:cs="Times New Roman"/>
+          <w:color w:val="93A1A1"/>
+          <w:szCs w:val="24"/>
+        </w:rPr>
+        <w:t>.</w:t>
+      </w:r>
+      <w:r>
+        <w:rPr>
+          <w:rFonts w:ascii="Times New Roman" w:eastAsia="Times New Roman" w:hAnsi="Times New Roman" w:cs="Times New Roman"/>
+          <w:color w:val="FDF6E3"/>
+          <w:szCs w:val="24"/>
+        </w:rPr>
+        <w:t>minutes</w:t>
+      </w:r>
+      <w:proofErr w:type="spellEnd"/>
+      <w:r>
+        <w:rPr>
+          <w:rFonts w:ascii="Times New Roman" w:eastAsia="Times New Roman" w:hAnsi="Times New Roman" w:cs="Times New Roman"/>
+          <w:color w:val="FDF6E3"/>
+          <w:szCs w:val="24"/>
+        </w:rPr>
+        <w:t xml:space="preserve"> </w:t>
+      </w:r>
+      <w:r>
+        <w:rPr>
+          <w:rFonts w:ascii="Times New Roman" w:eastAsia="Times New Roman" w:hAnsi="Times New Roman" w:cs="Times New Roman"/>
+          <w:color w:val="859900"/>
+          <w:szCs w:val="24"/>
+        </w:rPr>
+        <w:t>AS</w:t>
+      </w:r>
+      <w:r>
+        <w:rPr>
+          <w:rFonts w:ascii="Times New Roman" w:eastAsia="Times New Roman" w:hAnsi="Times New Roman" w:cs="Times New Roman"/>
+          <w:color w:val="FDF6E3"/>
+          <w:szCs w:val="24"/>
+        </w:rPr>
+        <w:t xml:space="preserve"> </w:t>
+      </w:r>
+      <w:proofErr w:type="spellStart"/>
+      <w:r>
+        <w:rPr>
+          <w:rFonts w:ascii="Times New Roman" w:eastAsia="Times New Roman" w:hAnsi="Times New Roman" w:cs="Times New Roman"/>
+          <w:color w:val="FDF6E3"/>
+          <w:szCs w:val="24"/>
+        </w:rPr>
+        <w:t>MinutesIdle</w:t>
+      </w:r>
+      <w:proofErr w:type="spellEnd"/>
+    </w:p>
+    <w:p>
+      <w:pPr>
+        <w:shd w:val="clear" w:color="auto" w:fill="1E1E1E"/>
+        <w:spacing w:before="0" w:after="0" w:line="240" w:lineRule="auto"/>
+        <w:rPr>
+          <w:rFonts w:ascii="Times New Roman" w:eastAsia="Times New Roman" w:hAnsi="Times New Roman" w:cs="Times New Roman"/>
+          <w:color w:val="D4D4D4"/>
+          <w:szCs w:val="24"/>
+        </w:rPr>
+      </w:pPr>
+      <w:r>
+        <w:rPr>
+          <w:rFonts w:ascii="Times New Roman" w:eastAsia="Times New Roman" w:hAnsi="Times New Roman" w:cs="Times New Roman"/>
+          <w:color w:val="859900"/>
+          <w:szCs w:val="24"/>
+        </w:rPr>
+        <w:t>ORDER</w:t>
+      </w:r>
+      <w:r>
+        <w:rPr>
+          <w:rFonts w:ascii="Times New Roman" w:eastAsia="Times New Roman" w:hAnsi="Times New Roman" w:cs="Times New Roman"/>
+          <w:color w:val="FDF6E3"/>
+          <w:szCs w:val="24"/>
+        </w:rPr>
+        <w:t xml:space="preserve"> </w:t>
+      </w:r>
+      <w:r>
+        <w:rPr>
+          <w:rFonts w:ascii="Times New Roman" w:eastAsia="Times New Roman" w:hAnsi="Times New Roman" w:cs="Times New Roman"/>
+          <w:color w:val="859900"/>
+          <w:szCs w:val="24"/>
+        </w:rPr>
+        <w:t>BY</w:t>
+      </w:r>
+      <w:r>
+        <w:rPr>
+          <w:rFonts w:ascii="Times New Roman" w:eastAsia="Times New Roman" w:hAnsi="Times New Roman" w:cs="Times New Roman"/>
+          <w:color w:val="FDF6E3"/>
+          <w:szCs w:val="24"/>
+        </w:rPr>
+        <w:t xml:space="preserve"> </w:t>
+      </w:r>
+      <w:proofErr w:type="spellStart"/>
+      <w:r>
+        <w:rPr>
+          <w:rFonts w:ascii="Times New Roman" w:eastAsia="Times New Roman" w:hAnsi="Times New Roman" w:cs="Times New Roman"/>
+          <w:color w:val="FDF6E3"/>
+          <w:szCs w:val="24"/>
+        </w:rPr>
+        <w:t>DaysIdle</w:t>
+      </w:r>
+      <w:proofErr w:type="spellEnd"/>
+      <w:r>
+        <w:rPr>
+          <w:rFonts w:ascii="Times New Roman" w:eastAsia="Times New Roman" w:hAnsi="Times New Roman" w:cs="Times New Roman"/>
+          <w:color w:val="FDF6E3"/>
+          <w:szCs w:val="24"/>
+        </w:rPr>
+        <w:t xml:space="preserve"> </w:t>
+      </w:r>
+      <w:r>
+        <w:rPr>
+          <w:rFonts w:ascii="Times New Roman" w:eastAsia="Times New Roman" w:hAnsi="Times New Roman" w:cs="Times New Roman"/>
+          <w:color w:val="859900"/>
+          <w:szCs w:val="24"/>
+        </w:rPr>
+        <w:t>DESC</w:t>
+      </w:r>
+      <w:r>
+        <w:rPr>
+          <w:rFonts w:ascii="Times New Roman" w:eastAsia="Times New Roman" w:hAnsi="Times New Roman" w:cs="Times New Roman"/>
+          <w:color w:val="93A1A1"/>
+          <w:szCs w:val="24"/>
+        </w:rPr>
+        <w:t>,</w:t>
+      </w:r>
+      <w:r>
+        <w:rPr>
+          <w:rFonts w:ascii="Times New Roman" w:eastAsia="Times New Roman" w:hAnsi="Times New Roman" w:cs="Times New Roman"/>
+          <w:color w:val="FDF6E3"/>
+          <w:szCs w:val="24"/>
+        </w:rPr>
+        <w:t xml:space="preserve"> </w:t>
+      </w:r>
+      <w:proofErr w:type="spellStart"/>
+      <w:r>
+        <w:rPr>
+          <w:rFonts w:ascii="Times New Roman" w:eastAsia="Times New Roman" w:hAnsi="Times New Roman" w:cs="Times New Roman"/>
+          <w:color w:val="FDF6E3"/>
+          <w:szCs w:val="24"/>
+        </w:rPr>
+        <w:t>HoursIdle</w:t>
+      </w:r>
+      <w:proofErr w:type="spellEnd"/>
+      <w:r>
+        <w:rPr>
+          <w:rFonts w:ascii="Times New Roman" w:eastAsia="Times New Roman" w:hAnsi="Times New Roman" w:cs="Times New Roman"/>
+          <w:color w:val="FDF6E3"/>
+          <w:szCs w:val="24"/>
+        </w:rPr>
+        <w:t xml:space="preserve"> </w:t>
+      </w:r>
+      <w:r>
+        <w:rPr>
+          <w:rFonts w:ascii="Times New Roman" w:eastAsia="Times New Roman" w:hAnsi="Times New Roman" w:cs="Times New Roman"/>
+          <w:color w:val="859900"/>
+          <w:szCs w:val="24"/>
+        </w:rPr>
+        <w:t>DESC</w:t>
+      </w:r>
+      <w:r>
+        <w:rPr>
+          <w:rFonts w:ascii="Times New Roman" w:eastAsia="Times New Roman" w:hAnsi="Times New Roman" w:cs="Times New Roman"/>
+          <w:color w:val="93A1A1"/>
+          <w:szCs w:val="24"/>
+        </w:rPr>
+        <w:t>,</w:t>
+      </w:r>
+      <w:r>
+        <w:rPr>
+          <w:rFonts w:ascii="Times New Roman" w:eastAsia="Times New Roman" w:hAnsi="Times New Roman" w:cs="Times New Roman"/>
+          <w:color w:val="FDF6E3"/>
+          <w:szCs w:val="24"/>
+        </w:rPr>
+        <w:t xml:space="preserve"> </w:t>
+      </w:r>
+      <w:proofErr w:type="spellStart"/>
+      <w:r>
+        <w:rPr>
+          <w:rFonts w:ascii="Times New Roman" w:eastAsia="Times New Roman" w:hAnsi="Times New Roman" w:cs="Times New Roman"/>
+          <w:color w:val="FDF6E3"/>
+          <w:szCs w:val="24"/>
+        </w:rPr>
+        <w:t>MinutesIdle</w:t>
+      </w:r>
+      <w:proofErr w:type="spellEnd"/>
+      <w:r>
+        <w:rPr>
+          <w:rFonts w:ascii="Times New Roman" w:eastAsia="Times New Roman" w:hAnsi="Times New Roman" w:cs="Times New Roman"/>
+          <w:color w:val="FDF6E3"/>
+          <w:szCs w:val="24"/>
+        </w:rPr>
+        <w:t xml:space="preserve"> </w:t>
+      </w:r>
+      <w:r>
+        <w:rPr>
+          <w:rFonts w:ascii="Times New Roman" w:eastAsia="Times New Roman" w:hAnsi="Times New Roman" w:cs="Times New Roman"/>
+          <w:color w:val="859900"/>
+          <w:szCs w:val="24"/>
+        </w:rPr>
+        <w:t>DESC</w:t>
+      </w:r>
+    </w:p>
+    <w:p>
+      <w:pPr>
+        <w:shd w:val="clear" w:color="auto" w:fill="1E1E1E"/>
+        <w:spacing w:before="0" w:after="0" w:line="240" w:lineRule="auto"/>
+        <w:rPr>
+          <w:rFonts w:ascii="Times New Roman" w:eastAsia="Times New Roman" w:hAnsi="Times New Roman" w:cs="Times New Roman"/>
+          <w:color w:val="D4D4D4"/>
+          <w:szCs w:val="24"/>
+        </w:rPr>
+      </w:pPr>
       <w:r>
         <w:rPr>
           <w:rFonts w:ascii="Times New Roman" w:eastAsia="Times New Roman" w:hAnsi="Times New Roman" w:cs="Times New Roman"/>
@@ -14051,11 +16215,11 @@
     <w:p>
       <w:proofErr w:type="spellStart"/>
       <w:r>
-        <w:t>Dit</w:t>
-      </w:r>
-      <w:proofErr w:type="spellEnd"/>
-      <w:r>
-        <w:t xml:space="preserve"> is </w:t>
+        <w:t>Deze</w:t>
+      </w:r>
+      <w:proofErr w:type="spellEnd"/>
+      <w:r>
+        <w:t xml:space="preserve"> query is </w:t>
       </w:r>
       <w:proofErr w:type="spellStart"/>
       <w:r>
@@ -14063,10 +16227,668 @@
       </w:r>
       <w:proofErr w:type="spellEnd"/>
       <w:r>
+        <w:t xml:space="preserve"> </w:t>
+      </w:r>
+      <w:proofErr w:type="spellStart"/>
+      <w:r>
+        <w:t>uit</w:t>
+      </w:r>
+      <w:proofErr w:type="spellEnd"/>
+      <w:r>
+        <w:t xml:space="preserve"> </w:t>
+      </w:r>
+      <w:proofErr w:type="spellStart"/>
+      <w:r>
+        <w:t>te</w:t>
+      </w:r>
+      <w:proofErr w:type="spellEnd"/>
+      <w:r>
+        <w:t xml:space="preserve"> </w:t>
+      </w:r>
+      <w:proofErr w:type="spellStart"/>
+      <w:r>
+        <w:t>voeren</w:t>
+      </w:r>
+      <w:proofErr w:type="spellEnd"/>
+      <w:r>
+        <w:t xml:space="preserve"> in </w:t>
+      </w:r>
+      <w:proofErr w:type="spellStart"/>
+      <w:r>
+        <w:t>een</w:t>
+      </w:r>
+      <w:proofErr w:type="spellEnd"/>
+      <w:r>
+        <w:t xml:space="preserve"> </w:t>
+      </w:r>
+      <w:proofErr w:type="spellStart"/>
+      <w:r>
+        <w:t>normale</w:t>
+      </w:r>
+      <w:proofErr w:type="spellEnd"/>
+      <w:r>
+        <w:t xml:space="preserve"> </w:t>
+      </w:r>
+      <w:proofErr w:type="spellStart"/>
+      <w:r>
+        <w:t>relationele</w:t>
+      </w:r>
+      <w:proofErr w:type="spellEnd"/>
+      <w:r>
+        <w:t xml:space="preserve"> database, </w:t>
+      </w:r>
+      <w:proofErr w:type="spellStart"/>
+      <w:r>
+        <w:t>omdat</w:t>
+      </w:r>
+      <w:proofErr w:type="spellEnd"/>
+      <w:r>
+        <w:t xml:space="preserve"> we </w:t>
+      </w:r>
+      <w:proofErr w:type="spellStart"/>
+      <w:r>
+        <w:t>een</w:t>
+      </w:r>
+      <w:proofErr w:type="spellEnd"/>
+      <w:r>
+        <w:t xml:space="preserve"> </w:t>
+      </w:r>
+      <w:proofErr w:type="spellStart"/>
+      <w:r>
+        <w:t>heleboel</w:t>
+      </w:r>
+      <w:proofErr w:type="spellEnd"/>
+      <w:r>
+        <w:t xml:space="preserve"> </w:t>
+      </w:r>
+      <w:proofErr w:type="spellStart"/>
+      <w:r>
+        <w:t>verschillende</w:t>
+      </w:r>
+      <w:proofErr w:type="spellEnd"/>
+      <w:r>
+        <w:t xml:space="preserve"> </w:t>
+      </w:r>
+      <w:proofErr w:type="spellStart"/>
+      <w:r>
+        <w:t>stappen</w:t>
+      </w:r>
+      <w:proofErr w:type="spellEnd"/>
+      <w:r>
+        <w:t xml:space="preserve"> </w:t>
+      </w:r>
+      <w:proofErr w:type="spellStart"/>
+      <w:r>
+        <w:t>moeten</w:t>
+      </w:r>
+      <w:proofErr w:type="spellEnd"/>
+      <w:r>
+        <w:t xml:space="preserve"> </w:t>
+      </w:r>
+      <w:proofErr w:type="spellStart"/>
+      <w:r>
+        <w:t>doen</w:t>
+      </w:r>
+      <w:proofErr w:type="spellEnd"/>
+      <w:r>
+        <w:t xml:space="preserve">. </w:t>
+      </w:r>
+      <w:proofErr w:type="spellStart"/>
+      <w:r>
+        <w:t>Allereerst</w:t>
+      </w:r>
+      <w:proofErr w:type="spellEnd"/>
+      <w:r>
+        <w:t xml:space="preserve"> </w:t>
+      </w:r>
+      <w:proofErr w:type="spellStart"/>
+      <w:r>
+        <w:t>moeten</w:t>
+      </w:r>
+      <w:proofErr w:type="spellEnd"/>
+      <w:r>
+        <w:t xml:space="preserve"> we de </w:t>
+      </w:r>
+      <w:proofErr w:type="spellStart"/>
+      <w:r>
+        <w:t>laatste</w:t>
+      </w:r>
+      <w:proofErr w:type="spellEnd"/>
+      <w:r>
+        <w:t xml:space="preserve"> </w:t>
+      </w:r>
+      <w:proofErr w:type="spellStart"/>
+      <w:r>
+        <w:t>rit</w:t>
+      </w:r>
+      <w:proofErr w:type="spellEnd"/>
+      <w:r>
+        <w:t xml:space="preserve"> </w:t>
+      </w:r>
+      <w:proofErr w:type="spellStart"/>
+      <w:r>
+        <w:t>gaan</w:t>
+      </w:r>
+      <w:proofErr w:type="spellEnd"/>
+      <w:r>
+        <w:t xml:space="preserve"> </w:t>
+      </w:r>
+      <w:proofErr w:type="spellStart"/>
+      <w:r>
+        <w:t>ophalen</w:t>
+      </w:r>
+      <w:proofErr w:type="spellEnd"/>
+      <w:r>
+        <w:t xml:space="preserve"> </w:t>
+      </w:r>
+      <w:proofErr w:type="spellStart"/>
+      <w:r>
+        <w:t>voor</w:t>
+      </w:r>
+      <w:proofErr w:type="spellEnd"/>
+      <w:r>
+        <w:t xml:space="preserve"> elk </w:t>
+      </w:r>
+      <w:proofErr w:type="spellStart"/>
+      <w:r>
+        <w:t>voertuig</w:t>
+      </w:r>
+      <w:proofErr w:type="spellEnd"/>
+      <w:r>
+        <w:t xml:space="preserve">, </w:t>
+      </w:r>
+      <w:proofErr w:type="spellStart"/>
+      <w:r>
+        <w:t>dat</w:t>
+      </w:r>
+      <w:proofErr w:type="spellEnd"/>
+      <w:r>
+        <w:t xml:space="preserve"> </w:t>
+      </w:r>
+      <w:proofErr w:type="spellStart"/>
+      <w:r>
+        <w:t>zou</w:t>
+      </w:r>
+      <w:proofErr w:type="spellEnd"/>
+      <w:r>
+        <w:t xml:space="preserve"> je met </w:t>
+      </w:r>
+      <w:proofErr w:type="spellStart"/>
+      <w:r>
+        <w:t>een</w:t>
+      </w:r>
+      <w:proofErr w:type="spellEnd"/>
+      <w:r>
+        <w:t xml:space="preserve"> </w:t>
+      </w:r>
+      <w:proofErr w:type="gramStart"/>
+      <w:r>
+        <w:t>MAX(</w:t>
+      </w:r>
+      <w:proofErr w:type="spellStart"/>
+      <w:proofErr w:type="gramEnd"/>
+      <w:r>
+        <w:t>endTime</w:t>
+      </w:r>
+      <w:proofErr w:type="spellEnd"/>
+      <w:r>
+        <w:t xml:space="preserve">) </w:t>
+      </w:r>
+      <w:proofErr w:type="spellStart"/>
+      <w:r>
+        <w:t>kunnen</w:t>
+      </w:r>
+      <w:proofErr w:type="spellEnd"/>
+      <w:r>
+        <w:t xml:space="preserve"> </w:t>
+      </w:r>
+      <w:proofErr w:type="spellStart"/>
+      <w:r>
+        <w:t>doen</w:t>
+      </w:r>
+      <w:proofErr w:type="spellEnd"/>
+      <w:r>
+        <w:t xml:space="preserve"> dan. Er </w:t>
+      </w:r>
+      <w:proofErr w:type="spellStart"/>
+      <w:r>
+        <w:t>moet</w:t>
+      </w:r>
+      <w:proofErr w:type="spellEnd"/>
+      <w:r>
+        <w:t xml:space="preserve"> dan </w:t>
+      </w:r>
+      <w:proofErr w:type="spellStart"/>
+      <w:r>
+        <w:t>ook</w:t>
+      </w:r>
+      <w:proofErr w:type="spellEnd"/>
+      <w:r>
+        <w:t xml:space="preserve"> </w:t>
+      </w:r>
+      <w:proofErr w:type="spellStart"/>
+      <w:r>
+        <w:t>nog</w:t>
+      </w:r>
+      <w:proofErr w:type="spellEnd"/>
+      <w:r>
+        <w:t xml:space="preserve"> </w:t>
+      </w:r>
+      <w:proofErr w:type="spellStart"/>
+      <w:r>
+        <w:t>gecontroleerd</w:t>
+      </w:r>
+      <w:proofErr w:type="spellEnd"/>
+      <w:r>
+        <w:t xml:space="preserve"> </w:t>
+      </w:r>
+      <w:proofErr w:type="spellStart"/>
+      <w:r>
+        <w:t>worden</w:t>
+      </w:r>
+      <w:proofErr w:type="spellEnd"/>
+      <w:r>
+        <w:t xml:space="preserve"> of er </w:t>
+      </w:r>
+      <w:proofErr w:type="spellStart"/>
+      <w:r>
+        <w:t>nieuwe</w:t>
+      </w:r>
+      <w:proofErr w:type="spellEnd"/>
+      <w:r>
+        <w:t xml:space="preserve"> </w:t>
+      </w:r>
+      <w:proofErr w:type="spellStart"/>
+      <w:r>
+        <w:t>ritten</w:t>
+      </w:r>
+      <w:proofErr w:type="spellEnd"/>
+      <w:r>
+        <w:t xml:space="preserve"> </w:t>
+      </w:r>
+      <w:proofErr w:type="spellStart"/>
+      <w:r>
+        <w:t>gestart</w:t>
+      </w:r>
+      <w:proofErr w:type="spellEnd"/>
+      <w:r>
+        <w:t xml:space="preserve"> </w:t>
+      </w:r>
+      <w:proofErr w:type="spellStart"/>
+      <w:r>
+        <w:t>zijn</w:t>
+      </w:r>
+      <w:proofErr w:type="spellEnd"/>
+      <w:r>
+        <w:t xml:space="preserve"> </w:t>
+      </w:r>
+      <w:proofErr w:type="spellStart"/>
+      <w:r>
+        <w:t>na</w:t>
+      </w:r>
+      <w:proofErr w:type="spellEnd"/>
+      <w:r>
+        <w:t xml:space="preserve"> </w:t>
+      </w:r>
+      <w:proofErr w:type="spellStart"/>
+      <w:r>
+        <w:t>dit</w:t>
+      </w:r>
+      <w:proofErr w:type="spellEnd"/>
+      <w:r>
+        <w:t xml:space="preserve"> </w:t>
+      </w:r>
+      <w:proofErr w:type="spellStart"/>
+      <w:r>
+        <w:t>tijdstip</w:t>
+      </w:r>
+      <w:proofErr w:type="spellEnd"/>
+      <w:r>
+        <w:t xml:space="preserve">. </w:t>
+      </w:r>
+    </w:p>
+    <w:p>
+      <w:r>
+        <w:t xml:space="preserve">Om </w:t>
+      </w:r>
+      <w:proofErr w:type="spellStart"/>
+      <w:r>
+        <w:t>deze</w:t>
+      </w:r>
+      <w:proofErr w:type="spellEnd"/>
+      <w:r>
+        <w:t xml:space="preserve"> query </w:t>
+      </w:r>
+      <w:proofErr w:type="spellStart"/>
+      <w:r>
+        <w:t>uit</w:t>
+      </w:r>
+      <w:proofErr w:type="spellEnd"/>
+      <w:r>
+        <w:t xml:space="preserve"> </w:t>
+      </w:r>
+      <w:proofErr w:type="spellStart"/>
+      <w:r>
+        <w:t>te</w:t>
+      </w:r>
+      <w:proofErr w:type="spellEnd"/>
+      <w:r>
+        <w:t xml:space="preserve"> </w:t>
+      </w:r>
+      <w:proofErr w:type="spellStart"/>
+      <w:r>
+        <w:t>voeren</w:t>
+      </w:r>
+      <w:proofErr w:type="spellEnd"/>
+      <w:r>
+        <w:t xml:space="preserve"> </w:t>
+      </w:r>
+      <w:proofErr w:type="spellStart"/>
+      <w:r>
+        <w:t>moeten</w:t>
+      </w:r>
+      <w:proofErr w:type="spellEnd"/>
+      <w:r>
+        <w:t xml:space="preserve"> we </w:t>
+      </w:r>
+      <w:proofErr w:type="spellStart"/>
+      <w:r>
+        <w:t>ook</w:t>
+      </w:r>
+      <w:proofErr w:type="spellEnd"/>
+      <w:r>
+        <w:t xml:space="preserve"> </w:t>
+      </w:r>
+      <w:proofErr w:type="spellStart"/>
+      <w:r>
+        <w:t>verschillende</w:t>
+      </w:r>
+      <w:proofErr w:type="spellEnd"/>
+      <w:r>
+        <w:t xml:space="preserve"> joins </w:t>
+      </w:r>
+      <w:proofErr w:type="spellStart"/>
+      <w:r>
+        <w:t>maken</w:t>
+      </w:r>
+      <w:proofErr w:type="spellEnd"/>
+      <w:r>
+        <w:t xml:space="preserve"> </w:t>
+      </w:r>
+      <w:proofErr w:type="spellStart"/>
+      <w:r>
+        <w:t>tussen</w:t>
+      </w:r>
+      <w:proofErr w:type="spellEnd"/>
+      <w:r>
+        <w:t xml:space="preserve"> Rides, Vehicles, Locks </w:t>
+      </w:r>
+      <w:proofErr w:type="spellStart"/>
+      <w:r>
+        <w:t>en</w:t>
+      </w:r>
+      <w:proofErr w:type="spellEnd"/>
+      <w:r>
+        <w:t xml:space="preserve"> Stations. Het </w:t>
+      </w:r>
+      <w:proofErr w:type="spellStart"/>
+      <w:r>
+        <w:t>gebruik</w:t>
+      </w:r>
+      <w:proofErr w:type="spellEnd"/>
+      <w:r>
+        <w:t xml:space="preserve"> van subqueries, aggregation </w:t>
+      </w:r>
+      <w:proofErr w:type="spellStart"/>
+      <w:r>
+        <w:t>functies</w:t>
+      </w:r>
+      <w:proofErr w:type="spellEnd"/>
+      <w:r>
+        <w:t xml:space="preserve"> </w:t>
+      </w:r>
+      <w:proofErr w:type="spellStart"/>
+      <w:r>
+        <w:t>zoals</w:t>
+      </w:r>
+      <w:proofErr w:type="spellEnd"/>
+      <w:r>
+        <w:t xml:space="preserve"> </w:t>
+      </w:r>
+      <w:proofErr w:type="gramStart"/>
+      <w:r>
+        <w:t>MAX(</w:t>
+      </w:r>
+      <w:proofErr w:type="gramEnd"/>
+      <w:r>
+        <w:t xml:space="preserve">) </w:t>
+      </w:r>
+      <w:proofErr w:type="spellStart"/>
+      <w:r>
+        <w:t>en</w:t>
+      </w:r>
+      <w:proofErr w:type="spellEnd"/>
+      <w:r>
+        <w:t xml:space="preserve"> de </w:t>
+      </w:r>
+      <w:proofErr w:type="spellStart"/>
+      <w:r>
+        <w:t>verschillende</w:t>
+      </w:r>
+      <w:proofErr w:type="spellEnd"/>
+      <w:r>
+        <w:t xml:space="preserve"> </w:t>
+      </w:r>
+      <w:proofErr w:type="spellStart"/>
+      <w:r>
+        <w:t>tijdscalculaties</w:t>
+      </w:r>
+      <w:proofErr w:type="spellEnd"/>
+      <w:r>
+        <w:t xml:space="preserve"> die </w:t>
+      </w:r>
+      <w:proofErr w:type="spellStart"/>
+      <w:r>
+        <w:t>hierbij</w:t>
+      </w:r>
+      <w:proofErr w:type="spellEnd"/>
+      <w:r>
+        <w:t xml:space="preserve"> </w:t>
+      </w:r>
+      <w:proofErr w:type="spellStart"/>
+      <w:r>
+        <w:t>komen</w:t>
+      </w:r>
+      <w:proofErr w:type="spellEnd"/>
+      <w:r>
+        <w:t xml:space="preserve"> </w:t>
+      </w:r>
+      <w:proofErr w:type="spellStart"/>
+      <w:r>
+        <w:t>kunnen</w:t>
+      </w:r>
+      <w:proofErr w:type="spellEnd"/>
+      <w:r>
+        <w:t xml:space="preserve"> het </w:t>
+      </w:r>
+      <w:proofErr w:type="spellStart"/>
+      <w:r>
+        <w:t>uitvoeren</w:t>
+      </w:r>
+      <w:proofErr w:type="spellEnd"/>
+      <w:r>
+        <w:t xml:space="preserve"> van </w:t>
+      </w:r>
+      <w:proofErr w:type="spellStart"/>
+      <w:r>
+        <w:t>een</w:t>
+      </w:r>
+      <w:proofErr w:type="spellEnd"/>
+      <w:r>
+        <w:t xml:space="preserve"> </w:t>
+      </w:r>
+      <w:proofErr w:type="spellStart"/>
+      <w:r>
+        <w:t>soortgelijke</w:t>
+      </w:r>
+      <w:proofErr w:type="spellEnd"/>
+      <w:r>
+        <w:t xml:space="preserve"> query in </w:t>
+      </w:r>
+      <w:proofErr w:type="spellStart"/>
+      <w:r>
+        <w:t>een</w:t>
+      </w:r>
+      <w:proofErr w:type="spellEnd"/>
+      <w:r>
+        <w:t xml:space="preserve"> </w:t>
+      </w:r>
+      <w:proofErr w:type="spellStart"/>
+      <w:r>
+        <w:t>relationele</w:t>
+      </w:r>
+      <w:proofErr w:type="spellEnd"/>
+      <w:r>
+        <w:t xml:space="preserve"> database </w:t>
+      </w:r>
+      <w:proofErr w:type="spellStart"/>
+      <w:r>
+        <w:t>zéér</w:t>
+      </w:r>
+      <w:proofErr w:type="spellEnd"/>
+      <w:r>
+        <w:t xml:space="preserve"> </w:t>
+      </w:r>
+      <w:proofErr w:type="spellStart"/>
+      <w:r>
+        <w:t>zwaar</w:t>
+      </w:r>
+      <w:proofErr w:type="spellEnd"/>
+      <w:r>
+        <w:t xml:space="preserve"> </w:t>
+      </w:r>
+      <w:proofErr w:type="spellStart"/>
+      <w:r>
+        <w:t>vertragen</w:t>
+      </w:r>
+      <w:proofErr w:type="spellEnd"/>
+      <w:r>
+        <w:t xml:space="preserve">, </w:t>
+      </w:r>
+      <w:proofErr w:type="spellStart"/>
+      <w:r>
+        <w:t>zeker</w:t>
+      </w:r>
+      <w:proofErr w:type="spellEnd"/>
+      <w:r>
+        <w:t xml:space="preserve"> </w:t>
+      </w:r>
+      <w:proofErr w:type="spellStart"/>
+      <w:r>
+        <w:t>als</w:t>
+      </w:r>
+      <w:proofErr w:type="spellEnd"/>
+      <w:r>
+        <w:t xml:space="preserve"> we over </w:t>
+      </w:r>
+      <w:proofErr w:type="spellStart"/>
+      <w:r>
+        <w:t>een</w:t>
+      </w:r>
+      <w:proofErr w:type="spellEnd"/>
+      <w:r>
+        <w:t xml:space="preserve"> heel </w:t>
+      </w:r>
+      <w:proofErr w:type="spellStart"/>
+      <w:r>
+        <w:t>grote</w:t>
+      </w:r>
+      <w:proofErr w:type="spellEnd"/>
+      <w:r>
+        <w:t xml:space="preserve"> </w:t>
+      </w:r>
+      <w:proofErr w:type="spellStart"/>
+      <w:r>
+        <w:t>hoeveelheid</w:t>
+      </w:r>
+      <w:proofErr w:type="spellEnd"/>
+      <w:r>
+        <w:t xml:space="preserve"> data </w:t>
+      </w:r>
+      <w:proofErr w:type="spellStart"/>
+      <w:r>
+        <w:t>aan</w:t>
+      </w:r>
+      <w:proofErr w:type="spellEnd"/>
+      <w:r>
+        <w:t xml:space="preserve"> het </w:t>
+      </w:r>
+      <w:proofErr w:type="spellStart"/>
+      <w:r>
+        <w:t>spreken</w:t>
+      </w:r>
+      <w:proofErr w:type="spellEnd"/>
+      <w:r>
+        <w:t xml:space="preserve"> </w:t>
+      </w:r>
+      <w:proofErr w:type="spellStart"/>
+      <w:r>
+        <w:t>zijn</w:t>
+      </w:r>
+      <w:proofErr w:type="spellEnd"/>
+      <w:r>
+        <w:t xml:space="preserve">. Ook in Neo4J </w:t>
+      </w:r>
+      <w:proofErr w:type="spellStart"/>
+      <w:r>
+        <w:t>heeft</w:t>
+      </w:r>
+      <w:proofErr w:type="spellEnd"/>
+      <w:r>
+        <w:t xml:space="preserve"> </w:t>
+      </w:r>
+      <w:proofErr w:type="spellStart"/>
+      <w:r>
+        <w:t>deze</w:t>
+      </w:r>
+      <w:proofErr w:type="spellEnd"/>
+      <w:r>
+        <w:t xml:space="preserve"> query </w:t>
+      </w:r>
+      <w:proofErr w:type="spellStart"/>
+      <w:r>
+        <w:t>een</w:t>
+      </w:r>
+      <w:proofErr w:type="spellEnd"/>
+      <w:r>
+        <w:t xml:space="preserve"> </w:t>
+      </w:r>
+      <w:proofErr w:type="spellStart"/>
+      <w:r>
+        <w:t>tijdje</w:t>
+      </w:r>
+      <w:proofErr w:type="spellEnd"/>
+      <w:r>
+        <w:t xml:space="preserve"> </w:t>
+      </w:r>
+      <w:proofErr w:type="spellStart"/>
+      <w:r>
+        <w:t>nodig</w:t>
+      </w:r>
+      <w:proofErr w:type="spellEnd"/>
+      <w:r>
         <w:t xml:space="preserve"> om </w:t>
       </w:r>
       <w:proofErr w:type="spellStart"/>
       <w:r>
+        <w:t>uit</w:t>
+      </w:r>
+      <w:proofErr w:type="spellEnd"/>
+      <w:r>
+        <w:t xml:space="preserve"> </w:t>
+      </w:r>
+      <w:proofErr w:type="spellStart"/>
+      <w:r>
         <w:t>te</w:t>
       </w:r>
       <w:proofErr w:type="spellEnd"/>
@@ -14075,7 +16897,39 @@
       </w:r>
       <w:proofErr w:type="spellStart"/>
       <w:r>
-        <w:t>doen</w:t>
+        <w:t>voeren</w:t>
+      </w:r>
+      <w:proofErr w:type="spellEnd"/>
+      <w:r>
+        <w:t xml:space="preserve">, maar in </w:t>
+      </w:r>
+      <w:proofErr w:type="spellStart"/>
+      <w:r>
+        <w:t>vergelijking</w:t>
+      </w:r>
+      <w:proofErr w:type="spellEnd"/>
+      <w:r>
+        <w:t xml:space="preserve"> met hoe lang </w:t>
+      </w:r>
+      <w:proofErr w:type="spellStart"/>
+      <w:r>
+        <w:t>dit</w:t>
+      </w:r>
+      <w:proofErr w:type="spellEnd"/>
+      <w:r>
+        <w:t xml:space="preserve"> </w:t>
+      </w:r>
+      <w:proofErr w:type="spellStart"/>
+      <w:r>
+        <w:t>zou</w:t>
+      </w:r>
+      <w:proofErr w:type="spellEnd"/>
+      <w:r>
+        <w:t xml:space="preserve"> </w:t>
+      </w:r>
+      <w:proofErr w:type="spellStart"/>
+      <w:r>
+        <w:t>duren</w:t>
       </w:r>
       <w:proofErr w:type="spellEnd"/>
       <w:r>
@@ -14091,19 +16945,35 @@
       </w:r>
       <w:proofErr w:type="spellStart"/>
       <w:r>
+        <w:t>traditionele</w:t>
+      </w:r>
+      <w:proofErr w:type="spellEnd"/>
+      <w:r>
+        <w:t xml:space="preserve"> </w:t>
+      </w:r>
+      <w:proofErr w:type="spellStart"/>
+      <w:r>
         <w:t>relationele</w:t>
       </w:r>
       <w:proofErr w:type="spellEnd"/>
       <w:r>
-        <w:t xml:space="preserve"> databank </w:t>
-      </w:r>
-      <w:proofErr w:type="spellStart"/>
-      <w:r>
-        <w:t>omdat</w:t>
-      </w:r>
-      <w:proofErr w:type="spellEnd"/>
-      <w:r>
-        <w:t xml:space="preserve"> je </w:t>
+        <w:t xml:space="preserve"> databank, is Neo4J </w:t>
+      </w:r>
+      <w:proofErr w:type="spellStart"/>
+      <w:r>
+        <w:t>hier</w:t>
+      </w:r>
+      <w:proofErr w:type="spellEnd"/>
+      <w:r>
+        <w:t xml:space="preserve"> dan </w:t>
+      </w:r>
+      <w:proofErr w:type="spellStart"/>
+      <w:r>
+        <w:t>weer</w:t>
+      </w:r>
+      <w:proofErr w:type="spellEnd"/>
+      <w:r>
+        <w:t xml:space="preserve"> </w:t>
       </w:r>
       <w:proofErr w:type="spellStart"/>
       <w:r>
@@ -14115,67 +16985,35 @@
       </w:r>
       <w:proofErr w:type="spellStart"/>
       <w:r>
-        <w:t>ingewikkeld</w:t>
-      </w:r>
-      <w:proofErr w:type="spellEnd"/>
-      <w:r>
-        <w:t xml:space="preserve"> </w:t>
-      </w:r>
-      <w:proofErr w:type="spellStart"/>
-      <w:r>
-        <w:t>aantal</w:t>
-      </w:r>
-      <w:proofErr w:type="spellEnd"/>
-      <w:r>
-        <w:t xml:space="preserve"> joins </w:t>
-      </w:r>
-      <w:proofErr w:type="spellStart"/>
-      <w:r>
-        <w:t>en</w:t>
-      </w:r>
-      <w:proofErr w:type="spellEnd"/>
-      <w:r>
-        <w:t xml:space="preserve"> </w:t>
-      </w:r>
-      <w:proofErr w:type="spellStart"/>
-      <w:r>
-        <w:t>algoritmes</w:t>
-      </w:r>
-      <w:proofErr w:type="spellEnd"/>
-      <w:r>
-        <w:t xml:space="preserve"> </w:t>
-      </w:r>
-      <w:proofErr w:type="spellStart"/>
-      <w:r>
-        <w:t>zou</w:t>
-      </w:r>
-      <w:proofErr w:type="spellEnd"/>
-      <w:r>
-        <w:t xml:space="preserve"> </w:t>
-      </w:r>
-      <w:proofErr w:type="spellStart"/>
-      <w:r>
-        <w:t>moeten</w:t>
-      </w:r>
-      <w:proofErr w:type="spellEnd"/>
-      <w:r>
-        <w:t xml:space="preserve"> </w:t>
-      </w:r>
-      <w:proofErr w:type="spellStart"/>
-      <w:r>
-        <w:t>gebruiken</w:t>
-      </w:r>
-      <w:proofErr w:type="spellEnd"/>
-      <w:r>
-        <w:t xml:space="preserve"> om het </w:t>
-      </w:r>
-      <w:proofErr w:type="spellStart"/>
-      <w:r>
-        <w:t>kortste</w:t>
-      </w:r>
-      <w:proofErr w:type="spellEnd"/>
-      <w:r>
-        <w:t xml:space="preserve"> pad </w:t>
+        <w:t>betere</w:t>
+      </w:r>
+      <w:proofErr w:type="spellEnd"/>
+      <w:r>
+        <w:t xml:space="preserve"> </w:t>
+      </w:r>
+      <w:proofErr w:type="spellStart"/>
+      <w:r>
+        <w:t>oplossing</w:t>
+      </w:r>
+      <w:proofErr w:type="spellEnd"/>
+      <w:r>
+        <w:t xml:space="preserve"> om queries </w:t>
+      </w:r>
+      <w:proofErr w:type="spellStart"/>
+      <w:r>
+        <w:t>als</w:t>
+      </w:r>
+      <w:proofErr w:type="spellEnd"/>
+      <w:r>
+        <w:t xml:space="preserve"> </w:t>
+      </w:r>
+      <w:proofErr w:type="spellStart"/>
+      <w:r>
+        <w:t>dit</w:t>
+      </w:r>
+      <w:proofErr w:type="spellEnd"/>
+      <w:r>
+        <w:t xml:space="preserve"> op </w:t>
       </w:r>
       <w:proofErr w:type="spellStart"/>
       <w:r>
@@ -14187,15 +17025,45 @@
       </w:r>
       <w:proofErr w:type="spellStart"/>
       <w:r>
-        <w:t>berekenen</w:t>
-      </w:r>
-      <w:proofErr w:type="spellEnd"/>
-      <w:r>
-        <w:t xml:space="preserve">. </w:t>
-      </w:r>
-      <w:proofErr w:type="spellStart"/>
-      <w:r>
-        <w:t>Dit</w:t>
+        <w:t>lossen</w:t>
+      </w:r>
+      <w:proofErr w:type="spellEnd"/>
+      <w:r>
+        <w:t>.</w:t>
+      </w:r>
+    </w:p>
+    <w:p>
+      <w:r>
+        <w:lastRenderedPageBreak/>
+        <w:t xml:space="preserve">Het </w:t>
+      </w:r>
+      <w:proofErr w:type="spellStart"/>
+      <w:r>
+        <w:t>resultaat</w:t>
+      </w:r>
+      <w:proofErr w:type="spellEnd"/>
+      <w:r>
+        <w:t xml:space="preserve"> </w:t>
+      </w:r>
+      <w:proofErr w:type="spellStart"/>
+      <w:r>
+        <w:t>dat</w:t>
+      </w:r>
+      <w:proofErr w:type="spellEnd"/>
+      <w:r>
+        <w:t xml:space="preserve"> we </w:t>
+      </w:r>
+      <w:proofErr w:type="spellStart"/>
+      <w:r>
+        <w:t>hieruit</w:t>
+      </w:r>
+      <w:proofErr w:type="spellEnd"/>
+      <w:r>
+        <w:t xml:space="preserve"> </w:t>
+      </w:r>
+      <w:proofErr w:type="spellStart"/>
+      <w:r>
+        <w:t>krijgen</w:t>
       </w:r>
       <w:proofErr w:type="spellEnd"/>
       <w:r>
@@ -14203,90 +17071,76 @@
       </w:r>
       <w:proofErr w:type="spellStart"/>
       <w:r>
-        <w:t>bovendien</w:t>
-      </w:r>
-      <w:proofErr w:type="spellEnd"/>
-      <w:r>
-        <w:t xml:space="preserve"> </w:t>
-      </w:r>
-      <w:proofErr w:type="spellStart"/>
-      <w:r>
-        <w:t>vaak</w:t>
-      </w:r>
-      <w:proofErr w:type="spellEnd"/>
-      <w:r>
-        <w:t xml:space="preserve"> </w:t>
-      </w:r>
-      <w:proofErr w:type="spellStart"/>
-      <w:r>
-        <w:t>ook</w:t>
-      </w:r>
-      <w:proofErr w:type="spellEnd"/>
-      <w:r>
-        <w:t xml:space="preserve"> </w:t>
-      </w:r>
-      <w:proofErr w:type="spellStart"/>
-      <w:r>
-        <w:t>een</w:t>
-      </w:r>
-      <w:proofErr w:type="spellEnd"/>
-      <w:r>
-        <w:t xml:space="preserve"> </w:t>
-      </w:r>
-      <w:proofErr w:type="spellStart"/>
-      <w:r>
-        <w:t>stuk</w:t>
-      </w:r>
-      <w:proofErr w:type="spellEnd"/>
-      <w:r>
-        <w:t xml:space="preserve"> </w:t>
-      </w:r>
-      <w:proofErr w:type="spellStart"/>
-      <w:r>
-        <w:t>trager</w:t>
-      </w:r>
-      <w:proofErr w:type="spellEnd"/>
-      <w:r>
-        <w:t xml:space="preserve"> env eel </w:t>
-      </w:r>
-      <w:proofErr w:type="spellStart"/>
-      <w:r>
-        <w:t>complexer</w:t>
-      </w:r>
-      <w:proofErr w:type="spellEnd"/>
-      <w:r>
-        <w:t xml:space="preserve"> dan het </w:t>
-      </w:r>
-      <w:proofErr w:type="spellStart"/>
-      <w:r>
-        <w:t>gebruik</w:t>
-      </w:r>
-      <w:proofErr w:type="spellEnd"/>
-      <w:r>
-        <w:t xml:space="preserve"> van de </w:t>
-      </w:r>
-      <w:proofErr w:type="spellStart"/>
-      <w:r>
-        <w:t>ingebouwde</w:t>
-      </w:r>
-      <w:proofErr w:type="spellEnd"/>
-      <w:r>
-        <w:t xml:space="preserve"> </w:t>
-      </w:r>
-      <w:proofErr w:type="spellStart"/>
-      <w:r>
-        <w:t>functionaliteiten</w:t>
-      </w:r>
-      <w:proofErr w:type="spellEnd"/>
-      <w:r>
-        <w:t xml:space="preserve"> van Neo4J.</w:t>
+        <w:t>als</w:t>
+      </w:r>
+      <w:proofErr w:type="spellEnd"/>
+      <w:r>
+        <w:t xml:space="preserve"> </w:t>
+      </w:r>
+      <w:proofErr w:type="spellStart"/>
+      <w:r>
+        <w:t>volgt</w:t>
+      </w:r>
+      <w:proofErr w:type="spellEnd"/>
+      <w:r>
+        <w:t>:</w:t>
+      </w:r>
+    </w:p>
+    <w:p>
+      <w:r>
+        <w:rPr>
+          <w:noProof/>
+        </w:rPr>
+        <w:drawing>
+          <wp:inline distT="0" distB="0" distL="0" distR="0" wp14:anchorId="7B69710E" wp14:editId="68E4C20F">
+            <wp:extent cx="4996866" cy="3280528"/>
+            <wp:effectExtent l="0" t="0" r="0" b="0"/>
+            <wp:docPr id="11787580" name="Picture 11" descr="A screenshot of a computer program&#10;&#10;Description automatically generated"/>
+            <wp:cNvGraphicFramePr>
+              <a:graphicFrameLocks xmlns:a="http://schemas.openxmlformats.org/drawingml/2006/main" noChangeAspect="1"/>
+            </wp:cNvGraphicFramePr>
+            <a:graphic xmlns:a="http://schemas.openxmlformats.org/drawingml/2006/main">
+              <a:graphicData uri="http://schemas.openxmlformats.org/drawingml/2006/picture">
+                <pic:pic xmlns:pic="http://schemas.openxmlformats.org/drawingml/2006/picture">
+                  <pic:nvPicPr>
+                    <pic:cNvPr id="11787580" name="Picture 11" descr="A screenshot of a computer program&#10;&#10;Description automatically generated"/>
+                    <pic:cNvPicPr/>
+                  </pic:nvPicPr>
+                  <pic:blipFill>
+                    <a:blip r:embed="rId18" cstate="print">
+                      <a:extLst>
+                        <a:ext uri="{28A0092B-C50C-407E-A947-70E740481C1C}">
+                          <a14:useLocalDpi xmlns:a14="http://schemas.microsoft.com/office/drawing/2010/main" val="0"/>
+                        </a:ext>
+                      </a:extLst>
+                    </a:blip>
+                    <a:stretch>
+                      <a:fillRect/>
+                    </a:stretch>
+                  </pic:blipFill>
+                  <pic:spPr>
+                    <a:xfrm>
+                      <a:off x="0" y="0"/>
+                      <a:ext cx="5009584" cy="3288877"/>
+                    </a:xfrm>
+                    <a:prstGeom prst="rect">
+                      <a:avLst/>
+                    </a:prstGeom>
+                  </pic:spPr>
+                </pic:pic>
+              </a:graphicData>
+            </a:graphic>
+          </wp:inline>
+        </w:drawing>
       </w:r>
     </w:p>
     <w:sectPr>
-      <w:headerReference w:type="default" r:id="rId18"/>
+      <w:headerReference w:type="default" r:id="rId19"/>
       <w:pgSz w:w="12240" w:h="15840"/>
       <w:pgMar w:top="1440" w:right="1440" w:bottom="1440" w:left="1440" w:header="720" w:footer="720" w:gutter="0"/>
+      <w:pgNumType w:start="0"/>
       <w:cols w:space="720"/>
+      <w:titlePg/>
       <w:docGrid w:linePitch="360"/>
     </w:sectPr>
   </w:body>
@@ -14908,13 +17762,13 @@
     <w:link w:val="Heading1Char"/>
     <w:uiPriority w:val="9"/>
     <w:qFormat/>
-    <w:rsid w:val="00133921"/>
+    <w:rsid w:val="00F55294"/>
     <w:pPr>
       <w:pBdr>
-        <w:top w:val="single" w:sz="24" w:space="0" w:color="156082" w:themeColor="accent1"/>
-        <w:left w:val="single" w:sz="24" w:space="0" w:color="156082" w:themeColor="accent1"/>
-        <w:bottom w:val="single" w:sz="24" w:space="0" w:color="156082" w:themeColor="accent1"/>
-        <w:right w:val="single" w:sz="24" w:space="0" w:color="156082" w:themeColor="accent1"/>
+        <w:top w:val="single" w:sz="24" w:space="0" w:color="000000" w:themeColor="text1"/>
+        <w:left w:val="single" w:sz="24" w:space="0" w:color="000000" w:themeColor="text1"/>
+        <w:bottom w:val="single" w:sz="24" w:space="0" w:color="000000" w:themeColor="text1"/>
+        <w:right w:val="single" w:sz="24" w:space="0" w:color="000000" w:themeColor="text1"/>
       </w:pBdr>
       <w:shd w:val="clear" w:color="auto" w:fill="156082" w:themeFill="accent1"/>
       <w:spacing w:after="0"/>
@@ -15155,7 +18009,7 @@
     <w:basedOn w:val="DefaultParagraphFont"/>
     <w:link w:val="Heading1"/>
     <w:uiPriority w:val="9"/>
-    <w:rsid w:val="00133921"/>
+    <w:rsid w:val="00F55294"/>
     <w:rPr>
       <w:b/>
       <w:bCs/>

</xml_diff>

<commit_message>
Kleine layout aanpassingen aan documentatie Neo4J
</commit_message>
<xml_diff>
--- a/nosql/student2/Jules Debbaut ISB204B - Project DB2 Neo4J documentatie.docx
+++ b/nosql/student2/Jules Debbaut ISB204B - Project DB2 Neo4J documentatie.docx
@@ -330,7 +330,7 @@
                                           <w:sz w:val="32"/>
                                           <w:szCs w:val="32"/>
                                         </w:rPr>
-                                        <w:t>Debbaut Jules</w:t>
+                                        <w:t>Jules Debbaut</w:t>
                                       </w:r>
                                     </w:p>
                                   </w:sdtContent>
@@ -550,7 +550,7 @@
                                     <w:sz w:val="32"/>
                                     <w:szCs w:val="32"/>
                                   </w:rPr>
-                                  <w:t>Debbaut Jules</w:t>
+                                  <w:t>Jules Debbaut</w:t>
                                 </w:r>
                               </w:p>
                             </w:sdtContent>
@@ -1285,33 +1285,6 @@
         <w:rPr>
           <w:lang w:val="nl-NL"/>
         </w:rPr>
-        <w:t>(</w:t>
-      </w:r>
-      <w:proofErr w:type="gramStart"/>
-      <w:r>
-        <w:rPr>
-          <w:lang w:val="nl-NL"/>
-        </w:rPr>
-        <w:t>maintenance</w:t>
-      </w:r>
-      <w:proofErr w:type="gramEnd"/>
-      <w:r>
-        <w:rPr>
-          <w:lang w:val="nl-NL"/>
-        </w:rPr>
-        <w:t xml:space="preserve"> ritten?)</w:t>
-      </w:r>
-    </w:p>
-    <w:p>
-      <w:pPr>
-        <w:rPr>
-          <w:lang w:val="nl-NL"/>
-        </w:rPr>
-      </w:pPr>
-      <w:r>
-        <w:rPr>
-          <w:lang w:val="nl-NL"/>
-        </w:rPr>
         <w:t xml:space="preserve">We zullen ook de verschillende </w:t>
       </w:r>
       <w:proofErr w:type="gramStart"/>
@@ -5182,13 +5155,6 @@
           <w:lang w:val="nl-NL"/>
         </w:rPr>
       </w:pPr>
-    </w:p>
-    <w:p>
-      <w:pPr>
-        <w:rPr>
-          <w:lang w:val="nl-NL"/>
-        </w:rPr>
-      </w:pPr>
       <w:r>
         <w:rPr>
           <w:lang w:val="nl-NL"/>
@@ -5497,6 +5463,13 @@
         </w:rPr>
         <w:t>;</w:t>
       </w:r>
+    </w:p>
+    <w:p>
+      <w:pPr>
+        <w:rPr>
+          <w:lang w:val="nl-NL"/>
+        </w:rPr>
+      </w:pPr>
     </w:p>
     <w:p>
       <w:pPr>
@@ -9493,10 +9466,18 @@
           <w:rFonts w:eastAsia="Times New Roman"/>
         </w:rPr>
       </w:pPr>
-      <w:r>
+    </w:p>
+    <w:p>
+      <w:pPr>
         <w:rPr>
           <w:rFonts w:eastAsia="Times New Roman"/>
         </w:rPr>
+      </w:pPr>
+      <w:r>
+        <w:rPr>
+          <w:rFonts w:eastAsia="Times New Roman"/>
+        </w:rPr>
+        <w:lastRenderedPageBreak/>
         <w:t xml:space="preserve">Om </w:t>
       </w:r>
       <w:proofErr w:type="spellStart"/>
@@ -9649,19 +9630,24 @@
         </w:numPr>
         <w:rPr>
           <w:rFonts w:eastAsia="Times New Roman"/>
+          <w:b/>
+          <w:bCs/>
         </w:rPr>
       </w:pPr>
       <w:r>
         <w:rPr>
           <w:rFonts w:eastAsia="Times New Roman"/>
-        </w:rPr>
-        <w:lastRenderedPageBreak/>
+          <w:b/>
+          <w:bCs/>
+        </w:rPr>
         <w:t xml:space="preserve">Stations </w:t>
       </w:r>
       <w:proofErr w:type="spellStart"/>
       <w:r>
         <w:rPr>
           <w:rFonts w:eastAsia="Times New Roman"/>
+          <w:b/>
+          <w:bCs/>
         </w:rPr>
         <w:t>en</w:t>
       </w:r>
@@ -9669,17 +9655,14 @@
       <w:r>
         <w:rPr>
           <w:rFonts w:eastAsia="Times New Roman"/>
+          <w:b/>
+          <w:bCs/>
         </w:rPr>
         <w:t xml:space="preserve"> Districts</w:t>
       </w:r>
     </w:p>
     <w:p>
       <w:pPr>
-        <w:pStyle w:val="ListParagraph"/>
-        <w:numPr>
-          <w:ilvl w:val="1"/>
-          <w:numId w:val="1"/>
-        </w:numPr>
         <w:rPr>
           <w:rFonts w:eastAsia="Times New Roman"/>
         </w:rPr>
@@ -9690,9 +9673,9 @@
           <w:noProof/>
         </w:rPr>
         <w:drawing>
-          <wp:inline distT="0" distB="0" distL="0" distR="0" wp14:anchorId="52DC926F" wp14:editId="06CC6113">
-            <wp:extent cx="4322190" cy="469161"/>
-            <wp:effectExtent l="0" t="0" r="0" b="1270"/>
+          <wp:inline distT="0" distB="0" distL="0" distR="0" wp14:anchorId="52DC926F" wp14:editId="2FEB1536">
+            <wp:extent cx="5731787" cy="622169"/>
+            <wp:effectExtent l="0" t="0" r="0" b="635"/>
             <wp:docPr id="1401269743" name="Picture 1"/>
             <wp:cNvGraphicFramePr>
               <a:graphicFrameLocks xmlns:a="http://schemas.openxmlformats.org/drawingml/2006/main" noChangeAspect="1"/>
@@ -9719,7 +9702,7 @@
                   <pic:spPr>
                     <a:xfrm>
                       <a:off x="0" y="0"/>
-                      <a:ext cx="4409108" cy="478596"/>
+                      <a:ext cx="6076165" cy="659550"/>
                     </a:xfrm>
                     <a:prstGeom prst="rect">
                       <a:avLst/>
@@ -9734,11 +9717,6 @@
     </w:p>
     <w:p>
       <w:pPr>
-        <w:pStyle w:val="ListParagraph"/>
-        <w:numPr>
-          <w:ilvl w:val="1"/>
-          <w:numId w:val="1"/>
-        </w:numPr>
         <w:rPr>
           <w:rFonts w:eastAsia="Times New Roman"/>
         </w:rPr>
@@ -9749,9 +9727,9 @@
           <w:noProof/>
         </w:rPr>
         <w:drawing>
-          <wp:inline distT="0" distB="0" distL="0" distR="0" wp14:anchorId="59974B94" wp14:editId="64F78594">
-            <wp:extent cx="4548433" cy="2218819"/>
-            <wp:effectExtent l="0" t="0" r="0" b="3810"/>
+          <wp:inline distT="0" distB="0" distL="0" distR="0" wp14:anchorId="59974B94" wp14:editId="46E5EFEC">
+            <wp:extent cx="5684363" cy="2772949"/>
+            <wp:effectExtent l="0" t="0" r="5715" b="0"/>
             <wp:docPr id="230933446" name="Picture 2" descr="A screenshot of a computer&#10;&#10;Description automatically generated"/>
             <wp:cNvGraphicFramePr>
               <a:graphicFrameLocks xmlns:a="http://schemas.openxmlformats.org/drawingml/2006/main" noChangeAspect="1"/>
@@ -9778,7 +9756,7 @@
                   <pic:spPr>
                     <a:xfrm>
                       <a:off x="0" y="0"/>
-                      <a:ext cx="4571349" cy="2229998"/>
+                      <a:ext cx="5757457" cy="2808606"/>
                     </a:xfrm>
                     <a:prstGeom prst="rect">
                       <a:avLst/>
@@ -9793,6 +9771,83 @@
     </w:p>
     <w:p>
       <w:pPr>
+        <w:rPr>
+          <w:rFonts w:eastAsia="Times New Roman"/>
+        </w:rPr>
+      </w:pPr>
+    </w:p>
+    <w:p>
+      <w:pPr>
+        <w:rPr>
+          <w:rFonts w:eastAsia="Times New Roman"/>
+        </w:rPr>
+      </w:pPr>
+    </w:p>
+    <w:p>
+      <w:pPr>
+        <w:rPr>
+          <w:rFonts w:eastAsia="Times New Roman"/>
+        </w:rPr>
+      </w:pPr>
+    </w:p>
+    <w:p>
+      <w:pPr>
+        <w:rPr>
+          <w:rFonts w:eastAsia="Times New Roman"/>
+        </w:rPr>
+      </w:pPr>
+    </w:p>
+    <w:p>
+      <w:pPr>
+        <w:rPr>
+          <w:rFonts w:eastAsia="Times New Roman"/>
+        </w:rPr>
+      </w:pPr>
+    </w:p>
+    <w:p>
+      <w:pPr>
+        <w:rPr>
+          <w:rFonts w:eastAsia="Times New Roman"/>
+        </w:rPr>
+      </w:pPr>
+    </w:p>
+    <w:p>
+      <w:pPr>
+        <w:rPr>
+          <w:rFonts w:eastAsia="Times New Roman"/>
+        </w:rPr>
+      </w:pPr>
+    </w:p>
+    <w:p>
+      <w:pPr>
+        <w:rPr>
+          <w:rFonts w:eastAsia="Times New Roman"/>
+        </w:rPr>
+      </w:pPr>
+    </w:p>
+    <w:p>
+      <w:pPr>
+        <w:rPr>
+          <w:rFonts w:eastAsia="Times New Roman"/>
+        </w:rPr>
+      </w:pPr>
+    </w:p>
+    <w:p>
+      <w:pPr>
+        <w:rPr>
+          <w:rFonts w:eastAsia="Times New Roman"/>
+        </w:rPr>
+      </w:pPr>
+    </w:p>
+    <w:p>
+      <w:pPr>
+        <w:rPr>
+          <w:rFonts w:eastAsia="Times New Roman"/>
+        </w:rPr>
+      </w:pPr>
+    </w:p>
+    <w:p>
+      <w:pPr>
         <w:pStyle w:val="ListParagraph"/>
         <w:numPr>
           <w:ilvl w:val="0"/>
@@ -9800,18 +9855,25 @@
         </w:numPr>
         <w:rPr>
           <w:rFonts w:eastAsia="Times New Roman"/>
+          <w:b/>
+          <w:bCs/>
         </w:rPr>
       </w:pPr>
       <w:r>
         <w:rPr>
           <w:rFonts w:eastAsia="Times New Roman"/>
-        </w:rPr>
+          <w:b/>
+          <w:bCs/>
+        </w:rPr>
+        <w:lastRenderedPageBreak/>
         <w:t xml:space="preserve">Locks </w:t>
       </w:r>
       <w:proofErr w:type="spellStart"/>
       <w:r>
         <w:rPr>
           <w:rFonts w:eastAsia="Times New Roman"/>
+          <w:b/>
+          <w:bCs/>
         </w:rPr>
         <w:t>en</w:t>
       </w:r>
@@ -9819,6 +9881,8 @@
       <w:r>
         <w:rPr>
           <w:rFonts w:eastAsia="Times New Roman"/>
+          <w:b/>
+          <w:bCs/>
         </w:rPr>
         <w:t xml:space="preserve"> </w:t>
       </w:r>
@@ -9826,6 +9890,8 @@
       <w:r>
         <w:rPr>
           <w:rFonts w:eastAsia="Times New Roman"/>
+          <w:b/>
+          <w:bCs/>
         </w:rPr>
         <w:t>hun</w:t>
       </w:r>
@@ -9833,17 +9899,14 @@
       <w:r>
         <w:rPr>
           <w:rFonts w:eastAsia="Times New Roman"/>
+          <w:b/>
+          <w:bCs/>
         </w:rPr>
         <w:t xml:space="preserve"> Stations</w:t>
       </w:r>
     </w:p>
     <w:p>
       <w:pPr>
-        <w:pStyle w:val="ListParagraph"/>
-        <w:numPr>
-          <w:ilvl w:val="1"/>
-          <w:numId w:val="1"/>
-        </w:numPr>
         <w:rPr>
           <w:rFonts w:eastAsia="Times New Roman"/>
         </w:rPr>
@@ -9854,9 +9917,9 @@
           <w:noProof/>
         </w:rPr>
         <w:drawing>
-          <wp:inline distT="0" distB="0" distL="0" distR="0" wp14:anchorId="38FD136D" wp14:editId="62E3219F">
-            <wp:extent cx="4378751" cy="735406"/>
-            <wp:effectExtent l="0" t="0" r="3175" b="1270"/>
+          <wp:inline distT="0" distB="0" distL="0" distR="0" wp14:anchorId="38FD136D" wp14:editId="67088CBE">
+            <wp:extent cx="5669040" cy="952108"/>
+            <wp:effectExtent l="0" t="0" r="0" b="635"/>
             <wp:docPr id="1477192253" name="Picture 3" descr="A black and white sign with white text&#10;&#10;Description automatically generated"/>
             <wp:cNvGraphicFramePr>
               <a:graphicFrameLocks xmlns:a="http://schemas.openxmlformats.org/drawingml/2006/main" noChangeAspect="1"/>
@@ -9883,7 +9946,7 @@
                   <pic:spPr>
                     <a:xfrm>
                       <a:off x="0" y="0"/>
-                      <a:ext cx="4406107" cy="740000"/>
+                      <a:ext cx="5842655" cy="981266"/>
                     </a:xfrm>
                     <a:prstGeom prst="rect">
                       <a:avLst/>
@@ -9898,11 +9961,6 @@
     </w:p>
     <w:p>
       <w:pPr>
-        <w:pStyle w:val="ListParagraph"/>
-        <w:numPr>
-          <w:ilvl w:val="1"/>
-          <w:numId w:val="1"/>
-        </w:numPr>
         <w:rPr>
           <w:rFonts w:eastAsia="Times New Roman"/>
         </w:rPr>
@@ -9913,9 +9971,9 @@
           <w:noProof/>
         </w:rPr>
         <w:drawing>
-          <wp:inline distT="0" distB="0" distL="0" distR="0" wp14:anchorId="778390D0" wp14:editId="63EB3D42">
-            <wp:extent cx="4237348" cy="2042166"/>
-            <wp:effectExtent l="0" t="0" r="5080" b="2540"/>
+          <wp:inline distT="0" distB="0" distL="0" distR="0" wp14:anchorId="778390D0" wp14:editId="25F05B73">
+            <wp:extent cx="5222504" cy="2516957"/>
+            <wp:effectExtent l="0" t="0" r="0" b="0"/>
             <wp:docPr id="432101953" name="Picture 4" descr="A screenshot of a computer&#10;&#10;Description automatically generated"/>
             <wp:cNvGraphicFramePr>
               <a:graphicFrameLocks xmlns:a="http://schemas.openxmlformats.org/drawingml/2006/main" noChangeAspect="1"/>
@@ -9942,7 +10000,7 @@
                   <pic:spPr>
                     <a:xfrm>
                       <a:off x="0" y="0"/>
-                      <a:ext cx="4301633" cy="2073148"/>
+                      <a:ext cx="5351808" cy="2579274"/>
                     </a:xfrm>
                     <a:prstGeom prst="rect">
                       <a:avLst/>
@@ -9964,11 +10022,15 @@
         </w:numPr>
         <w:rPr>
           <w:rFonts w:eastAsia="Times New Roman"/>
+          <w:b/>
+          <w:bCs/>
         </w:rPr>
       </w:pPr>
       <w:r>
         <w:rPr>
           <w:rFonts w:eastAsia="Times New Roman"/>
+          <w:b/>
+          <w:bCs/>
         </w:rPr>
         <w:t xml:space="preserve">Rides met Start- </w:t>
       </w:r>
@@ -9976,6 +10038,8 @@
       <w:r>
         <w:rPr>
           <w:rFonts w:eastAsia="Times New Roman"/>
+          <w:b/>
+          <w:bCs/>
         </w:rPr>
         <w:t>en</w:t>
       </w:r>
@@ -9983,6 +10047,8 @@
       <w:r>
         <w:rPr>
           <w:rFonts w:eastAsia="Times New Roman"/>
+          <w:b/>
+          <w:bCs/>
         </w:rPr>
         <w:t xml:space="preserve"> </w:t>
       </w:r>
@@ -9990,6 +10056,8 @@
       <w:r>
         <w:rPr>
           <w:rFonts w:eastAsia="Times New Roman"/>
+          <w:b/>
+          <w:bCs/>
         </w:rPr>
         <w:t>Eindlocks</w:t>
       </w:r>
@@ -9997,17 +10065,14 @@
       <w:r>
         <w:rPr>
           <w:rFonts w:eastAsia="Times New Roman"/>
+          <w:b/>
+          <w:bCs/>
         </w:rPr>
         <w:t>:</w:t>
       </w:r>
     </w:p>
     <w:p>
       <w:pPr>
-        <w:pStyle w:val="ListParagraph"/>
-        <w:numPr>
-          <w:ilvl w:val="1"/>
-          <w:numId w:val="1"/>
-        </w:numPr>
         <w:rPr>
           <w:rFonts w:eastAsia="Times New Roman"/>
         </w:rPr>
@@ -10062,11 +10127,6 @@
     </w:p>
     <w:p>
       <w:pPr>
-        <w:pStyle w:val="ListParagraph"/>
-        <w:numPr>
-          <w:ilvl w:val="1"/>
-          <w:numId w:val="1"/>
-        </w:numPr>
         <w:rPr>
           <w:rFonts w:eastAsia="Times New Roman"/>
         </w:rPr>
@@ -10076,7 +10136,6 @@
           <w:rFonts w:eastAsia="Times New Roman"/>
           <w:noProof/>
         </w:rPr>
-        <w:lastRenderedPageBreak/>
         <w:drawing>
           <wp:inline distT="0" distB="0" distL="0" distR="0" wp14:anchorId="4FE03C2F" wp14:editId="7FAA9761">
             <wp:extent cx="4847425" cy="2328421"/>
@@ -10128,25 +10187,34 @@
           <w:numId w:val="1"/>
         </w:numPr>
         <w:rPr>
+          <w:b/>
+          <w:bCs/>
           <w:lang w:val="nl-NL"/>
         </w:rPr>
       </w:pPr>
       <w:proofErr w:type="spellStart"/>
       <w:r>
         <w:rPr>
+          <w:b/>
+          <w:bCs/>
           <w:lang w:val="nl-NL"/>
         </w:rPr>
+        <w:lastRenderedPageBreak/>
         <w:t>Rides</w:t>
       </w:r>
       <w:proofErr w:type="spellEnd"/>
       <w:r>
         <w:rPr>
+          <w:b/>
+          <w:bCs/>
           <w:lang w:val="nl-NL"/>
         </w:rPr>
         <w:t xml:space="preserve">, </w:t>
       </w:r>
       <w:r>
         <w:rPr>
+          <w:b/>
+          <w:bCs/>
           <w:lang w:val="nl-NL"/>
         </w:rPr>
         <w:t xml:space="preserve">Locks en </w:t>
@@ -10154,6 +10222,8 @@
       <w:proofErr w:type="spellStart"/>
       <w:r>
         <w:rPr>
+          <w:b/>
+          <w:bCs/>
           <w:lang w:val="nl-NL"/>
         </w:rPr>
         <w:t>Vehicles</w:t>
@@ -10903,11 +10973,6 @@
     </w:p>
     <w:p>
       <w:pPr>
-        <w:pStyle w:val="ListParagraph"/>
-        <w:numPr>
-          <w:ilvl w:val="1"/>
-          <w:numId w:val="1"/>
-        </w:numPr>
         <w:rPr>
           <w:lang w:val="nl-NL"/>
         </w:rPr>
@@ -16214,8 +16279,16 @@
         <w:t xml:space="preserve">. </w:t>
       </w:r>
     </w:p>
+    <w:p/>
+    <w:p/>
+    <w:p/>
+    <w:p/>
+    <w:p/>
+    <w:p/>
+    <w:p/>
     <w:p>
       <w:r>
+        <w:lastRenderedPageBreak/>
         <w:t xml:space="preserve">De </w:t>
       </w:r>
       <w:proofErr w:type="spellStart"/>
@@ -17555,7 +17628,6 @@
           <w:sz w:val="17"/>
           <w:szCs w:val="17"/>
         </w:rPr>
-        <w:lastRenderedPageBreak/>
         <w:t xml:space="preserve">ORDER BY </w:t>
       </w:r>
       <w:proofErr w:type="spellStart"/>
@@ -18338,6 +18410,7 @@
         <w:rPr>
           <w:noProof/>
         </w:rPr>
+        <w:lastRenderedPageBreak/>
         <w:drawing>
           <wp:inline distT="0" distB="0" distL="0" distR="0" wp14:anchorId="6DA4E30C" wp14:editId="6C3C14E2">
             <wp:extent cx="5943600" cy="3618230"/>
@@ -18381,6 +18454,7 @@
         </w:drawing>
       </w:r>
     </w:p>
+    <w:p/>
     <w:sectPr>
       <w:headerReference w:type="default" r:id="rId20"/>
       <w:pgSz w:w="12240" w:h="15840"/>
@@ -18464,14 +18538,50 @@
         <w:lang w:val="nl-NL"/>
       </w:rPr>
       <w:tab/>
-      <w:t>Klas: ISB204B</w:t>
+      <w:t>Klas: ISB204</w:t>
+    </w:r>
+    <w:r>
+      <w:rPr>
+        <w:lang w:val="nl-NL"/>
+      </w:rPr>
+      <w:t>A</w:t>
     </w:r>
     <w:r>
       <w:rPr>
         <w:lang w:val="nl-NL"/>
       </w:rPr>
       <w:tab/>
-      <w:t>Datum: 28/11/2024</w:t>
+      <w:t xml:space="preserve">Datum: </w:t>
+    </w:r>
+    <w:r>
+      <w:rPr>
+        <w:lang w:val="nl-NL"/>
+      </w:rPr>
+      <w:t>8</w:t>
+    </w:r>
+    <w:r>
+      <w:rPr>
+        <w:lang w:val="nl-NL"/>
+      </w:rPr>
+      <w:t>/</w:t>
+    </w:r>
+    <w:r>
+      <w:rPr>
+        <w:lang w:val="nl-NL"/>
+      </w:rPr>
+      <w:t>1</w:t>
+    </w:r>
+    <w:r>
+      <w:rPr>
+        <w:lang w:val="nl-NL"/>
+      </w:rPr>
+      <w:t>/202</w:t>
+    </w:r>
+    <w:r>
+      <w:rPr>
+        <w:lang w:val="nl-NL"/>
+      </w:rPr>
+      <w:t>5</w:t>
     </w:r>
   </w:p>
 </w:hdr>

</xml_diff>